<commit_message>
Added indexes and changed attribute 'e-mail' to 'e_mail'
</commit_message>
<xml_diff>
--- a/Artefactos/A6/lbaw1734_a6.docx
+++ b/Artefactos/A6/lbaw1734_a6.docx
@@ -1479,42 +1479,26 @@
               </w:rPr>
               <w:t xml:space="preserve"> </w:t>
             </w:r>
-            <w:r>
-              <w:rPr>
-                <w:rStyle w:val="pl-pds"/>
-                <w:rFonts w:ascii="Consolas" w:hAnsi="Consolas"/>
-                <w:b w:val="0"/>
-                <w:color w:val="032F62"/>
-                <w:sz w:val="18"/>
-                <w:szCs w:val="18"/>
-                <w:shd w:val="clear" w:color="auto" w:fill="FFFFFF"/>
-              </w:rPr>
-              <w:t>"</w:t>
-            </w:r>
-            <w:r>
-              <w:rPr>
-                <w:rStyle w:val="pl-s"/>
-                <w:rFonts w:ascii="Consolas" w:hAnsi="Consolas"/>
-                <w:b w:val="0"/>
-                <w:color w:val="032F62"/>
-                <w:sz w:val="18"/>
-                <w:szCs w:val="18"/>
-                <w:shd w:val="clear" w:color="auto" w:fill="FFFFFF"/>
-              </w:rPr>
-              <w:t>e-mail</w:t>
-            </w:r>
-            <w:r>
-              <w:rPr>
-                <w:rStyle w:val="pl-pds"/>
-                <w:rFonts w:ascii="Consolas" w:hAnsi="Consolas"/>
-                <w:b w:val="0"/>
-                <w:color w:val="032F62"/>
-                <w:sz w:val="18"/>
-                <w:szCs w:val="18"/>
-                <w:shd w:val="clear" w:color="auto" w:fill="FFFFFF"/>
-              </w:rPr>
-              <w:t>"</w:t>
-            </w:r>
+            <w:proofErr w:type="spellStart"/>
+            <w:r>
+              <w:rPr>
+                <w:rFonts w:ascii="Consolas" w:hAnsi="Consolas"/>
+                <w:b w:val="0"/>
+                <w:color w:val="24292E"/>
+                <w:sz w:val="18"/>
+                <w:szCs w:val="18"/>
+                <w:shd w:val="clear" w:color="auto" w:fill="FFFFFF"/>
+              </w:rPr>
+              <w:t>e</w:t>
+            </w:r>
+            <w:r>
+              <w:rPr>
+                <w:b w:val="0"/>
+                <w:color w:val="24292E"/>
+              </w:rPr>
+              <w:t>_mail</w:t>
+            </w:r>
+            <w:proofErr w:type="spellEnd"/>
             <w:r>
               <w:rPr>
                 <w:rFonts w:ascii="Consolas" w:hAnsi="Consolas"/>
@@ -1826,6 +1810,7 @@
               <w:t xml:space="preserve"> </w:t>
             </w:r>
             <w:proofErr w:type="spellStart"/>
+            <w:proofErr w:type="gramStart"/>
             <w:r>
               <w:rPr>
                 <w:rFonts w:ascii="Consolas" w:hAnsi="Consolas"/>
@@ -1839,53 +1824,24 @@
             </w:r>
             <w:r>
               <w:rPr>
-                <w:rStyle w:val="pl-pds"/>
-                <w:rFonts w:ascii="Consolas" w:hAnsi="Consolas"/>
-                <w:b w:val="0"/>
-                <w:color w:val="032F62"/>
-                <w:sz w:val="18"/>
-                <w:szCs w:val="18"/>
-                <w:shd w:val="clear" w:color="auto" w:fill="FFFFFF"/>
-              </w:rPr>
-              <w:t>"</w:t>
-            </w:r>
-            <w:r>
-              <w:rPr>
-                <w:rStyle w:val="pl-s"/>
-                <w:rFonts w:ascii="Consolas" w:hAnsi="Consolas"/>
-                <w:b w:val="0"/>
-                <w:color w:val="032F62"/>
+                <w:rFonts w:ascii="Consolas" w:hAnsi="Consolas"/>
+                <w:b w:val="0"/>
+                <w:color w:val="24292E"/>
                 <w:sz w:val="18"/>
                 <w:szCs w:val="18"/>
                 <w:shd w:val="clear" w:color="auto" w:fill="FFFFFF"/>
               </w:rPr>
               <w:t>e</w:t>
             </w:r>
+            <w:proofErr w:type="gramEnd"/>
+            <w:r>
+              <w:rPr>
+                <w:b w:val="0"/>
+                <w:color w:val="24292E"/>
+              </w:rPr>
+              <w:t>_mail</w:t>
+            </w:r>
             <w:proofErr w:type="spellEnd"/>
-            <w:r>
-              <w:rPr>
-                <w:rStyle w:val="pl-s"/>
-                <w:rFonts w:ascii="Consolas" w:hAnsi="Consolas"/>
-                <w:b w:val="0"/>
-                <w:color w:val="032F62"/>
-                <w:sz w:val="18"/>
-                <w:szCs w:val="18"/>
-                <w:shd w:val="clear" w:color="auto" w:fill="FFFFFF"/>
-              </w:rPr>
-              <w:t>-mail</w:t>
-            </w:r>
-            <w:r>
-              <w:rPr>
-                <w:rStyle w:val="pl-pds"/>
-                <w:rFonts w:ascii="Consolas" w:hAnsi="Consolas"/>
-                <w:b w:val="0"/>
-                <w:color w:val="032F62"/>
-                <w:sz w:val="18"/>
-                <w:szCs w:val="18"/>
-                <w:shd w:val="clear" w:color="auto" w:fill="FFFFFF"/>
-              </w:rPr>
-              <w:t>"</w:t>
-            </w:r>
             <w:r>
               <w:rPr>
                 <w:rFonts w:ascii="Consolas" w:hAnsi="Consolas"/>
@@ -4765,7 +4721,10 @@
               <w:cnfStyle w:val="000000100000" w:firstRow="0" w:lastRow="0" w:firstColumn="0" w:lastColumn="0" w:oddVBand="0" w:evenVBand="0" w:oddHBand="1" w:evenHBand="0" w:firstRowFirstColumn="0" w:firstRowLastColumn="0" w:lastRowFirstColumn="0" w:lastRowLastColumn="0"/>
             </w:pPr>
             <w:r>
-              <w:t>User’s boards</w:t>
+              <w:t>Project</w:t>
+            </w:r>
+            <w:r>
+              <w:t>’s boards</w:t>
             </w:r>
           </w:p>
         </w:tc>
@@ -5622,9 +5581,10 @@
             </w:r>
             <w:r>
               <w:rPr>
-                <w:rFonts w:ascii="Consolas" w:hAnsi="Consolas"/>
-                <w:b w:val="0"/>
-                <w:color w:val="24292E"/>
+                <w:rStyle w:val="pl-c1"/>
+                <w:rFonts w:ascii="Consolas" w:hAnsi="Consolas"/>
+                <w:b w:val="0"/>
+                <w:color w:val="005CC5"/>
                 <w:sz w:val="18"/>
                 <w:szCs w:val="18"/>
                 <w:shd w:val="clear" w:color="auto" w:fill="FFFFFF"/>
@@ -5634,39 +5594,12 @@
             <w:r>
               <w:rPr>
                 <w:rStyle w:val="pl-c1"/>
-                <w:rFonts w:ascii="Consolas" w:hAnsi="Consolas"/>
                 <w:b w:val="0"/>
                 <w:color w:val="005CC5"/>
-                <w:sz w:val="18"/>
-                <w:szCs w:val="18"/>
-                <w:shd w:val="clear" w:color="auto" w:fill="FFFFFF"/>
-              </w:rPr>
-              <w:t>e</w:t>
+              </w:rPr>
+              <w:t>e_mail</w:t>
             </w:r>
             <w:proofErr w:type="spellEnd"/>
-            <w:r>
-              <w:rPr>
-                <w:rStyle w:val="pl-k"/>
-                <w:rFonts w:ascii="Consolas" w:hAnsi="Consolas"/>
-                <w:b w:val="0"/>
-                <w:color w:val="D73A49"/>
-                <w:sz w:val="18"/>
-                <w:szCs w:val="18"/>
-                <w:shd w:val="clear" w:color="auto" w:fill="FFFFFF"/>
-              </w:rPr>
-              <w:t>-</w:t>
-            </w:r>
-            <w:r>
-              <w:rPr>
-                <w:rFonts w:ascii="Consolas" w:hAnsi="Consolas"/>
-                <w:b w:val="0"/>
-                <w:color w:val="24292E"/>
-                <w:sz w:val="18"/>
-                <w:szCs w:val="18"/>
-                <w:shd w:val="clear" w:color="auto" w:fill="FFFFFF"/>
-              </w:rPr>
-              <w:t>mail</w:t>
-            </w:r>
           </w:p>
           <w:p>
             <w:pPr>
@@ -9103,7 +9036,7 @@
     </w:tbl>
     <w:p>
       <w:pPr>
-        <w:ind w:firstLine="708"/>
+        <w:ind w:left="708"/>
         <w:rPr>
           <w:lang w:val="en-US"/>
         </w:rPr>
@@ -9222,6 +9155,7 @@
           </w:tcPr>
           <w:p>
             <w:pPr>
+              <w:ind w:left="708" w:hanging="708"/>
               <w:rPr>
                 <w:rFonts w:ascii="Consolas" w:hAnsi="Consolas"/>
                 <w:b w:val="0"/>
@@ -9279,48 +9213,21 @@
               </w:rPr>
               <w:t xml:space="preserve">, </w:t>
             </w:r>
+            <w:proofErr w:type="spellStart"/>
             <w:r>
               <w:rPr>
                 <w:rStyle w:val="pl-pds"/>
-                <w:rFonts w:ascii="Consolas" w:hAnsi="Consolas"/>
-                <w:b w:val="0"/>
-                <w:color w:val="032F62"/>
-                <w:sz w:val="18"/>
-                <w:szCs w:val="18"/>
-                <w:shd w:val="clear" w:color="auto" w:fill="FFFFFF"/>
-              </w:rPr>
-              <w:t>"</w:t>
-            </w:r>
-            <w:r>
-              <w:rPr>
-                <w:rStyle w:val="pl-s"/>
-                <w:rFonts w:ascii="Consolas" w:hAnsi="Consolas"/>
-                <w:b w:val="0"/>
-                <w:color w:val="032F62"/>
-                <w:sz w:val="18"/>
-                <w:szCs w:val="18"/>
-                <w:shd w:val="clear" w:color="auto" w:fill="FFFFFF"/>
-              </w:rPr>
-              <w:t>e-mail</w:t>
-            </w:r>
-            <w:r>
-              <w:rPr>
-                <w:rStyle w:val="pl-pds"/>
-                <w:rFonts w:ascii="Consolas" w:hAnsi="Consolas"/>
-                <w:b w:val="0"/>
-                <w:color w:val="032F62"/>
-                <w:sz w:val="18"/>
-                <w:szCs w:val="18"/>
-                <w:shd w:val="clear" w:color="auto" w:fill="FFFFFF"/>
-              </w:rPr>
-              <w:t>"</w:t>
-            </w:r>
-            <w:r>
-              <w:rPr>
-                <w:rFonts w:ascii="Consolas" w:hAnsi="Consolas"/>
-                <w:b w:val="0"/>
-                <w:color w:val="24292E"/>
-                <w:sz w:val="18"/>
+                <w:b w:val="0"/>
+                <w:sz w:val="20"/>
+              </w:rPr>
+              <w:t>e_mail</w:t>
+            </w:r>
+            <w:proofErr w:type="spellEnd"/>
+            <w:r>
+              <w:rPr>
+                <w:rFonts w:ascii="Consolas" w:hAnsi="Consolas"/>
+                <w:b w:val="0"/>
+                <w:sz w:val="16"/>
                 <w:szCs w:val="18"/>
                 <w:shd w:val="clear" w:color="auto" w:fill="FFFFFF"/>
               </w:rPr>
@@ -9994,13 +9901,7 @@
               <w:rPr>
                 <w:b w:val="0"/>
               </w:rPr>
-              <w:t>UPDATE0</w:t>
-            </w:r>
-            <w:r>
-              <w:rPr>
-                <w:b w:val="0"/>
-              </w:rPr>
-              <w:t>2</w:t>
+              <w:t>UPDATE02</w:t>
             </w:r>
           </w:p>
         </w:tc>
@@ -10236,13 +10137,7 @@
               <w:rPr>
                 <w:b w:val="0"/>
               </w:rPr>
-              <w:t>UPDATE0</w:t>
-            </w:r>
-            <w:r>
-              <w:rPr>
-                <w:b w:val="0"/>
-              </w:rPr>
-              <w:t>3</w:t>
+              <w:t>UPDATE03</w:t>
             </w:r>
           </w:p>
         </w:tc>
@@ -10595,13 +10490,7 @@
               <w:rPr>
                 <w:b w:val="0"/>
               </w:rPr>
-              <w:t>UPDATE0</w:t>
-            </w:r>
-            <w:r>
-              <w:rPr>
-                <w:b w:val="0"/>
-              </w:rPr>
-              <w:t>4</w:t>
+              <w:t>UPDATE04</w:t>
             </w:r>
           </w:p>
         </w:tc>
@@ -10908,13 +10797,7 @@
               <w:rPr>
                 <w:b w:val="0"/>
               </w:rPr>
-              <w:t>UPDATE0</w:t>
-            </w:r>
-            <w:r>
-              <w:rPr>
-                <w:b w:val="0"/>
-              </w:rPr>
-              <w:t>5</w:t>
+              <w:t>UPDATE05</w:t>
             </w:r>
           </w:p>
         </w:tc>
@@ -11234,13 +11117,7 @@
               <w:rPr>
                 <w:b w:val="0"/>
               </w:rPr>
-              <w:t>UPDATE0</w:t>
-            </w:r>
-            <w:r>
-              <w:rPr>
-                <w:b w:val="0"/>
-              </w:rPr>
-              <w:t>6</w:t>
+              <w:t>UPDATE06</w:t>
             </w:r>
           </w:p>
         </w:tc>
@@ -11269,10 +11146,7 @@
               <w:cnfStyle w:val="000000100000" w:firstRow="0" w:lastRow="0" w:firstColumn="0" w:lastColumn="0" w:oddVBand="0" w:evenVBand="0" w:oddHBand="1" w:evenHBand="0" w:firstRowFirstColumn="0" w:firstRowLastColumn="0" w:lastRowFirstColumn="0" w:lastRowLastColumn="0"/>
             </w:pPr>
             <w:r>
-              <w:t xml:space="preserve">Add </w:t>
-            </w:r>
-            <w:r>
-              <w:t>board meeting</w:t>
+              <w:t>Add board meeting</w:t>
             </w:r>
           </w:p>
         </w:tc>
@@ -11502,13 +11376,7 @@
               <w:rPr>
                 <w:b w:val="0"/>
               </w:rPr>
-              <w:t>UPDATE0</w:t>
-            </w:r>
-            <w:r>
-              <w:rPr>
-                <w:b w:val="0"/>
-              </w:rPr>
-              <w:t>7</w:t>
+              <w:t>UPDATE07</w:t>
             </w:r>
           </w:p>
         </w:tc>
@@ -11768,13 +11636,7 @@
               <w:rPr>
                 <w:b w:val="0"/>
               </w:rPr>
-              <w:t>UPDATE0</w:t>
-            </w:r>
-            <w:r>
-              <w:rPr>
-                <w:b w:val="0"/>
-              </w:rPr>
-              <w:t>8</w:t>
+              <w:t>UPDATE08</w:t>
             </w:r>
           </w:p>
         </w:tc>
@@ -11803,10 +11665,7 @@
               <w:cnfStyle w:val="000000100000" w:firstRow="0" w:lastRow="0" w:firstColumn="0" w:lastColumn="0" w:oddVBand="0" w:evenVBand="0" w:oddHBand="1" w:evenHBand="0" w:firstRowFirstColumn="0" w:firstRowLastColumn="0" w:lastRowFirstColumn="0" w:lastRowLastColumn="0"/>
             </w:pPr>
             <w:r>
-              <w:t xml:space="preserve">Add new </w:t>
-            </w:r>
-            <w:r>
-              <w:t>board to existing project</w:t>
+              <w:t>Add new board to existing project</w:t>
             </w:r>
           </w:p>
         </w:tc>
@@ -12085,13 +11944,7 @@
               <w:rPr>
                 <w:b w:val="0"/>
               </w:rPr>
-              <w:t>UPDATE0</w:t>
-            </w:r>
-            <w:r>
-              <w:rPr>
-                <w:b w:val="0"/>
-              </w:rPr>
-              <w:t>9</w:t>
+              <w:t>UPDATE09</w:t>
             </w:r>
           </w:p>
         </w:tc>
@@ -12327,10 +12180,7 @@
               <w:cnfStyle w:val="000000100000" w:firstRow="0" w:lastRow="0" w:firstColumn="0" w:lastColumn="0" w:oddVBand="0" w:evenVBand="0" w:oddHBand="1" w:evenHBand="0" w:firstRowFirstColumn="0" w:firstRowLastColumn="0" w:lastRowFirstColumn="0" w:lastRowLastColumn="0"/>
             </w:pPr>
             <w:r>
-              <w:t>UPDATE</w:t>
-            </w:r>
-            <w:r>
-              <w:t>10</w:t>
+              <w:t>UPDATE10</w:t>
             </w:r>
           </w:p>
         </w:tc>
@@ -12356,10 +12206,7 @@
               <w:cnfStyle w:val="000000000000" w:firstRow="0" w:lastRow="0" w:firstColumn="0" w:lastColumn="0" w:oddVBand="0" w:evenVBand="0" w:oddHBand="0" w:evenHBand="0" w:firstRowFirstColumn="0" w:firstRowLastColumn="0" w:lastRowFirstColumn="0" w:lastRowLastColumn="0"/>
             </w:pPr>
             <w:r>
-              <w:t xml:space="preserve">Archive or close </w:t>
-            </w:r>
-            <w:r>
-              <w:t>project</w:t>
+              <w:t>Archive or close project</w:t>
             </w:r>
           </w:p>
         </w:tc>
@@ -12604,13 +12451,7 @@
               <w:rPr>
                 <w:b w:val="0"/>
               </w:rPr>
-              <w:t>UPDATE1</w:t>
-            </w:r>
-            <w:r>
-              <w:rPr>
-                <w:b w:val="0"/>
-              </w:rPr>
-              <w:t>1</w:t>
+              <w:t>UPDATE11</w:t>
             </w:r>
           </w:p>
         </w:tc>
@@ -12942,13 +12783,7 @@
               <w:rPr>
                 <w:b w:val="0"/>
               </w:rPr>
-              <w:t>UPDATE1</w:t>
-            </w:r>
-            <w:r>
-              <w:rPr>
-                <w:b w:val="0"/>
-              </w:rPr>
-              <w:t>2</w:t>
+              <w:t>UPDATE12</w:t>
             </w:r>
           </w:p>
         </w:tc>
@@ -12977,10 +12812,7 @@
               <w:cnfStyle w:val="000000100000" w:firstRow="0" w:lastRow="0" w:firstColumn="0" w:lastColumn="0" w:oddVBand="0" w:evenVBand="0" w:oddHBand="1" w:evenHBand="0" w:firstRowFirstColumn="0" w:firstRowLastColumn="0" w:lastRowFirstColumn="0" w:lastRowLastColumn="0"/>
             </w:pPr>
             <w:r>
-              <w:t xml:space="preserve">Add new worker to </w:t>
-            </w:r>
-            <w:r>
-              <w:t>board</w:t>
+              <w:t>Add new worker to board</w:t>
             </w:r>
           </w:p>
         </w:tc>
@@ -13235,13 +13067,7 @@
               <w:rPr>
                 <w:b w:val="0"/>
               </w:rPr>
-              <w:t>UPDATE1</w:t>
-            </w:r>
-            <w:r>
-              <w:rPr>
-                <w:b w:val="0"/>
-              </w:rPr>
-              <w:t>3</w:t>
+              <w:t>UPDATE13</w:t>
             </w:r>
           </w:p>
         </w:tc>
@@ -13270,10 +13096,7 @@
               <w:cnfStyle w:val="000000100000" w:firstRow="0" w:lastRow="0" w:firstColumn="0" w:lastColumn="0" w:oddVBand="0" w:evenVBand="0" w:oddHBand="1" w:evenHBand="0" w:firstRowFirstColumn="0" w:firstRowLastColumn="0" w:lastRowFirstColumn="0" w:lastRowLastColumn="0"/>
             </w:pPr>
             <w:r>
-              <w:t xml:space="preserve">Add new </w:t>
-            </w:r>
-            <w:r>
-              <w:t>user</w:t>
+              <w:t>Add new user</w:t>
             </w:r>
           </w:p>
         </w:tc>
@@ -13344,8 +13167,61 @@
                 <w:szCs w:val="18"/>
                 <w:shd w:val="clear" w:color="auto" w:fill="FFFFFF"/>
               </w:rPr>
-              <w:t xml:space="preserve"> User (e</w:t>
-            </w:r>
+              <w:t xml:space="preserve"> User (</w:t>
+            </w:r>
+            <w:proofErr w:type="spellStart"/>
+            <w:r>
+              <w:rPr>
+                <w:rFonts w:ascii="Consolas" w:hAnsi="Consolas"/>
+                <w:b w:val="0"/>
+                <w:color w:val="24292E"/>
+                <w:sz w:val="18"/>
+                <w:szCs w:val="18"/>
+                <w:shd w:val="clear" w:color="auto" w:fill="FFFFFF"/>
+              </w:rPr>
+              <w:t>e</w:t>
+            </w:r>
+            <w:r>
+              <w:rPr>
+                <w:rFonts w:ascii="Consolas" w:hAnsi="Consolas"/>
+                <w:b w:val="0"/>
+                <w:color w:val="24292E"/>
+                <w:sz w:val="18"/>
+                <w:szCs w:val="18"/>
+                <w:shd w:val="clear" w:color="auto" w:fill="FFFFFF"/>
+              </w:rPr>
+              <w:t>_</w:t>
+            </w:r>
+            <w:r>
+              <w:rPr>
+                <w:rFonts w:ascii="Consolas" w:hAnsi="Consolas"/>
+                <w:b w:val="0"/>
+                <w:color w:val="24292E"/>
+                <w:sz w:val="18"/>
+                <w:szCs w:val="18"/>
+                <w:shd w:val="clear" w:color="auto" w:fill="FFFFFF"/>
+              </w:rPr>
+              <w:t>mail</w:t>
+            </w:r>
+            <w:proofErr w:type="spellEnd"/>
+            <w:r>
+              <w:rPr>
+                <w:rFonts w:ascii="Consolas" w:hAnsi="Consolas"/>
+                <w:b w:val="0"/>
+                <w:color w:val="24292E"/>
+                <w:sz w:val="18"/>
+                <w:szCs w:val="18"/>
+                <w:shd w:val="clear" w:color="auto" w:fill="FFFFFF"/>
+              </w:rPr>
+              <w:t>, password, URL, username)</w:t>
+            </w:r>
+          </w:p>
+          <w:p>
+            <w:pPr>
+              <w:rPr>
+                <w:b w:val="0"/>
+              </w:rPr>
+            </w:pPr>
             <w:r>
               <w:rPr>
                 <w:rStyle w:val="pl-k"/>
@@ -13356,36 +13232,6 @@
                 <w:szCs w:val="18"/>
                 <w:shd w:val="clear" w:color="auto" w:fill="FFFFFF"/>
               </w:rPr>
-              <w:t>-</w:t>
-            </w:r>
-            <w:r>
-              <w:rPr>
-                <w:rFonts w:ascii="Consolas" w:hAnsi="Consolas"/>
-                <w:b w:val="0"/>
-                <w:color w:val="24292E"/>
-                <w:sz w:val="18"/>
-                <w:szCs w:val="18"/>
-                <w:shd w:val="clear" w:color="auto" w:fill="FFFFFF"/>
-              </w:rPr>
-              <w:t>mail, password, URL, username)</w:t>
-            </w:r>
-          </w:p>
-          <w:p>
-            <w:pPr>
-              <w:rPr>
-                <w:b w:val="0"/>
-              </w:rPr>
-            </w:pPr>
-            <w:r>
-              <w:rPr>
-                <w:rStyle w:val="pl-k"/>
-                <w:rFonts w:ascii="Consolas" w:hAnsi="Consolas"/>
-                <w:b w:val="0"/>
-                <w:color w:val="D73A49"/>
-                <w:sz w:val="18"/>
-                <w:szCs w:val="18"/>
-                <w:shd w:val="clear" w:color="auto" w:fill="FFFFFF"/>
-              </w:rPr>
               <w:t>VALUES</w:t>
             </w:r>
             <w:r>
@@ -13397,30 +13243,53 @@
                 <w:szCs w:val="18"/>
                 <w:shd w:val="clear" w:color="auto" w:fill="FFFFFF"/>
               </w:rPr>
-              <w:t xml:space="preserve"> ($e</w:t>
-            </w:r>
-            <w:r>
-              <w:rPr>
-                <w:rStyle w:val="pl-k"/>
-                <w:rFonts w:ascii="Consolas" w:hAnsi="Consolas"/>
-                <w:b w:val="0"/>
-                <w:color w:val="D73A49"/>
-                <w:sz w:val="18"/>
-                <w:szCs w:val="18"/>
-                <w:shd w:val="clear" w:color="auto" w:fill="FFFFFF"/>
-              </w:rPr>
-              <w:t>-</w:t>
-            </w:r>
-            <w:r>
-              <w:rPr>
-                <w:rFonts w:ascii="Consolas" w:hAnsi="Consolas"/>
-                <w:b w:val="0"/>
-                <w:color w:val="24292E"/>
-                <w:sz w:val="18"/>
-                <w:szCs w:val="18"/>
-                <w:shd w:val="clear" w:color="auto" w:fill="FFFFFF"/>
-              </w:rPr>
-              <w:t>mail, $password, $URL, $username)</w:t>
+              <w:t xml:space="preserve"> ($</w:t>
+            </w:r>
+            <w:proofErr w:type="spellStart"/>
+            <w:r>
+              <w:rPr>
+                <w:rFonts w:ascii="Consolas" w:hAnsi="Consolas"/>
+                <w:b w:val="0"/>
+                <w:color w:val="24292E"/>
+                <w:sz w:val="18"/>
+                <w:szCs w:val="18"/>
+                <w:shd w:val="clear" w:color="auto" w:fill="FFFFFF"/>
+              </w:rPr>
+              <w:t>e</w:t>
+            </w:r>
+            <w:r>
+              <w:rPr>
+                <w:rFonts w:ascii="Consolas" w:hAnsi="Consolas"/>
+                <w:b w:val="0"/>
+                <w:color w:val="24292E"/>
+                <w:sz w:val="18"/>
+                <w:szCs w:val="18"/>
+                <w:shd w:val="clear" w:color="auto" w:fill="FFFFFF"/>
+              </w:rPr>
+              <w:t>_</w:t>
+            </w:r>
+            <w:r>
+              <w:rPr>
+                <w:rFonts w:ascii="Consolas" w:hAnsi="Consolas"/>
+                <w:b w:val="0"/>
+                <w:color w:val="24292E"/>
+                <w:sz w:val="18"/>
+                <w:szCs w:val="18"/>
+                <w:shd w:val="clear" w:color="auto" w:fill="FFFFFF"/>
+              </w:rPr>
+              <w:t>mail</w:t>
+            </w:r>
+            <w:proofErr w:type="spellEnd"/>
+            <w:r>
+              <w:rPr>
+                <w:rFonts w:ascii="Consolas" w:hAnsi="Consolas"/>
+                <w:b w:val="0"/>
+                <w:color w:val="24292E"/>
+                <w:sz w:val="18"/>
+                <w:szCs w:val="18"/>
+                <w:shd w:val="clear" w:color="auto" w:fill="FFFFFF"/>
+              </w:rPr>
+              <w:t>, $password, $URL, $username)</w:t>
             </w:r>
           </w:p>
         </w:tc>
@@ -13501,13 +13370,7 @@
               <w:rPr>
                 <w:b w:val="0"/>
               </w:rPr>
-              <w:t>UPDATE1</w:t>
-            </w:r>
-            <w:r>
-              <w:rPr>
-                <w:b w:val="0"/>
-              </w:rPr>
-              <w:t>4</w:t>
+              <w:t>UPDATE14</w:t>
             </w:r>
           </w:p>
         </w:tc>
@@ -13607,18 +13470,7 @@
                 <w:szCs w:val="18"/>
                 <w:shd w:val="clear" w:color="auto" w:fill="FFFFFF"/>
               </w:rPr>
-              <w:t xml:space="preserve"> Use</w:t>
-            </w:r>
-            <w:r>
-              <w:rPr>
-                <w:rFonts w:ascii="Consolas" w:hAnsi="Consolas"/>
-                <w:b w:val="0"/>
-                <w:color w:val="24292E"/>
-                <w:sz w:val="18"/>
-                <w:szCs w:val="18"/>
-                <w:shd w:val="clear" w:color="auto" w:fill="FFFFFF"/>
-              </w:rPr>
-              <w:t>r</w:t>
+              <w:t xml:space="preserve"> User</w:t>
             </w:r>
           </w:p>
           <w:p>
@@ -13778,13 +13630,7 @@
               <w:rPr>
                 <w:b w:val="0"/>
               </w:rPr>
-              <w:t>UPDATE1</w:t>
-            </w:r>
-            <w:r>
-              <w:rPr>
-                <w:b w:val="0"/>
-              </w:rPr>
-              <w:t>5</w:t>
+              <w:t>UPDATE15</w:t>
             </w:r>
           </w:p>
         </w:tc>
@@ -14018,13 +13864,7 @@
               <w:rPr>
                 <w:b w:val="0"/>
               </w:rPr>
-              <w:t>UPDATE1</w:t>
-            </w:r>
-            <w:r>
-              <w:rPr>
-                <w:b w:val="0"/>
-              </w:rPr>
-              <w:t>6</w:t>
+              <w:t>UPDATE16</w:t>
             </w:r>
           </w:p>
         </w:tc>
@@ -14233,10 +14073,7 @@
               <w:cnfStyle w:val="000000100000" w:firstRow="0" w:lastRow="0" w:firstColumn="0" w:lastColumn="0" w:oddVBand="0" w:evenVBand="0" w:oddHBand="1" w:evenHBand="0" w:firstRowFirstColumn="0" w:firstRowLastColumn="0" w:lastRowFirstColumn="0" w:lastRowLastColumn="0"/>
             </w:pPr>
             <w:r>
-              <w:t>UPDATE1</w:t>
-            </w:r>
-            <w:r>
-              <w:t>7</w:t>
+              <w:t>UPDATE17</w:t>
             </w:r>
           </w:p>
         </w:tc>
@@ -14565,13 +14402,7 @@
               <w:rPr>
                 <w:b w:val="0"/>
               </w:rPr>
-              <w:t>UPDATE1</w:t>
-            </w:r>
-            <w:r>
-              <w:rPr>
-                <w:b w:val="0"/>
-              </w:rPr>
-              <w:t>8</w:t>
+              <w:t>UPDATE18</w:t>
             </w:r>
           </w:p>
         </w:tc>
@@ -14805,13 +14636,7 @@
               <w:rPr>
                 <w:b w:val="0"/>
               </w:rPr>
-              <w:t>UPDATE1</w:t>
-            </w:r>
-            <w:r>
-              <w:rPr>
-                <w:b w:val="0"/>
-              </w:rPr>
-              <w:t>9</w:t>
+              <w:t>UPDATE19</w:t>
             </w:r>
           </w:p>
         </w:tc>
@@ -15071,13 +14896,7 @@
               <w:rPr>
                 <w:b w:val="0"/>
               </w:rPr>
-              <w:t>UPDATE</w:t>
-            </w:r>
-            <w:r>
-              <w:rPr>
-                <w:b w:val="0"/>
-              </w:rPr>
-              <w:t>20</w:t>
+              <w:t>UPDATE20</w:t>
             </w:r>
           </w:p>
         </w:tc>
@@ -15405,13 +15224,7 @@
               <w:rPr>
                 <w:b w:val="0"/>
               </w:rPr>
-              <w:t>UPDATE2</w:t>
-            </w:r>
-            <w:r>
-              <w:rPr>
-                <w:b w:val="0"/>
-              </w:rPr>
-              <w:t>1</w:t>
+              <w:t>UPDATE21</w:t>
             </w:r>
           </w:p>
         </w:tc>
@@ -15718,13 +15531,7 @@
               <w:rPr>
                 <w:b w:val="0"/>
               </w:rPr>
-              <w:t>UPDATE2</w:t>
-            </w:r>
-            <w:r>
-              <w:rPr>
-                <w:b w:val="0"/>
-              </w:rPr>
-              <w:t>2</w:t>
+              <w:t>UPDATE22</w:t>
             </w:r>
           </w:p>
         </w:tc>
@@ -16031,13 +15838,7 @@
               <w:rPr>
                 <w:b w:val="0"/>
               </w:rPr>
-              <w:t>UPDATE2</w:t>
-            </w:r>
-            <w:r>
-              <w:rPr>
-                <w:b w:val="0"/>
-              </w:rPr>
-              <w:t>3</w:t>
+              <w:t>UPDATE23</w:t>
             </w:r>
           </w:p>
         </w:tc>
@@ -16271,10 +16072,7 @@
               <w:cnfStyle w:val="000000100000" w:firstRow="0" w:lastRow="0" w:firstColumn="0" w:lastColumn="0" w:oddVBand="0" w:evenVBand="0" w:oddHBand="1" w:evenHBand="0" w:firstRowFirstColumn="0" w:firstRowLastColumn="0" w:lastRowFirstColumn="0" w:lastRowLastColumn="0"/>
             </w:pPr>
             <w:r>
-              <w:t>UPDATE2</w:t>
-            </w:r>
-            <w:r>
-              <w:t>4</w:t>
+              <w:t>UPDATE24</w:t>
             </w:r>
           </w:p>
         </w:tc>
@@ -16464,8 +16262,6 @@
           <w:u w:val="single"/>
         </w:rPr>
       </w:pPr>
-      <w:bookmarkStart w:id="6" w:name="_GoBack"/>
-      <w:bookmarkEnd w:id="6"/>
     </w:p>
     <w:p>
       <w:pPr>
@@ -16537,9 +16333,2313 @@
         </w:rPr>
       </w:pPr>
     </w:p>
+    <w:tbl>
+      <w:tblPr>
+        <w:tblStyle w:val="TabelaSimples1"/>
+        <w:tblW w:w="8494" w:type="dxa"/>
+        <w:tblLook w:val="04A0" w:firstRow="1" w:lastRow="0" w:firstColumn="1" w:lastColumn="0" w:noHBand="0" w:noVBand="1"/>
+      </w:tblPr>
+      <w:tblGrid>
+        <w:gridCol w:w="4247"/>
+        <w:gridCol w:w="4247"/>
+      </w:tblGrid>
+      <w:tr>
+        <w:trPr>
+          <w:cnfStyle w:val="100000000000" w:firstRow="1" w:lastRow="0" w:firstColumn="0" w:lastColumn="0" w:oddVBand="0" w:evenVBand="0" w:oddHBand="0" w:evenHBand="0" w:firstRowFirstColumn="0" w:firstRowLastColumn="0" w:lastRowFirstColumn="0" w:lastRowLastColumn="0"/>
+        </w:trPr>
+        <w:tc>
+          <w:tcPr>
+            <w:cnfStyle w:val="001000000000" w:firstRow="0" w:lastRow="0" w:firstColumn="1" w:lastColumn="0" w:oddVBand="0" w:evenVBand="0" w:oddHBand="0" w:evenHBand="0" w:firstRowFirstColumn="0" w:firstRowLastColumn="0" w:lastRowFirstColumn="0" w:lastRowLastColumn="0"/>
+            <w:tcW w:w="4247" w:type="dxa"/>
+          </w:tcPr>
+          <w:p>
+            <w:r>
+              <w:t>Index reference</w:t>
+            </w:r>
+          </w:p>
+        </w:tc>
+        <w:tc>
+          <w:tcPr>
+            <w:tcW w:w="4247" w:type="dxa"/>
+          </w:tcPr>
+          <w:p>
+            <w:pPr>
+              <w:tabs>
+                <w:tab w:val="left" w:pos="1050"/>
+              </w:tabs>
+              <w:cnfStyle w:val="100000000000" w:firstRow="1" w:lastRow="0" w:firstColumn="0" w:lastColumn="0" w:oddVBand="0" w:evenVBand="0" w:oddHBand="0" w:evenHBand="0" w:firstRowFirstColumn="0" w:firstRowLastColumn="0" w:lastRowFirstColumn="0" w:lastRowLastColumn="0"/>
+              <w:rPr>
+                <w:b w:val="0"/>
+              </w:rPr>
+            </w:pPr>
+            <w:r>
+              <w:rPr>
+                <w:b w:val="0"/>
+              </w:rPr>
+              <w:t>INDEX01</w:t>
+            </w:r>
+          </w:p>
+        </w:tc>
+      </w:tr>
+      <w:tr>
+        <w:trPr>
+          <w:cnfStyle w:val="000000100000" w:firstRow="0" w:lastRow="0" w:firstColumn="0" w:lastColumn="0" w:oddVBand="0" w:evenVBand="0" w:oddHBand="1" w:evenHBand="0" w:firstRowFirstColumn="0" w:firstRowLastColumn="0" w:lastRowFirstColumn="0" w:lastRowLastColumn="0"/>
+        </w:trPr>
+        <w:tc>
+          <w:tcPr>
+            <w:cnfStyle w:val="001000000000" w:firstRow="0" w:lastRow="0" w:firstColumn="1" w:lastColumn="0" w:oddVBand="0" w:evenVBand="0" w:oddHBand="0" w:evenHBand="0" w:firstRowFirstColumn="0" w:firstRowLastColumn="0" w:lastRowFirstColumn="0" w:lastRowLastColumn="0"/>
+            <w:tcW w:w="4247" w:type="dxa"/>
+          </w:tcPr>
+          <w:p>
+            <w:r>
+              <w:t>Related queries</w:t>
+            </w:r>
+          </w:p>
+        </w:tc>
+        <w:tc>
+          <w:tcPr>
+            <w:tcW w:w="4247" w:type="dxa"/>
+          </w:tcPr>
+          <w:p>
+            <w:pPr>
+              <w:cnfStyle w:val="000000100000" w:firstRow="0" w:lastRow="0" w:firstColumn="0" w:lastColumn="0" w:oddVBand="0" w:evenVBand="0" w:oddHBand="1" w:evenHBand="0" w:firstRowFirstColumn="0" w:firstRowLastColumn="0" w:lastRowFirstColumn="0" w:lastRowLastColumn="0"/>
+            </w:pPr>
+            <w:r>
+              <w:t>SELECT07</w:t>
+            </w:r>
+          </w:p>
+        </w:tc>
+      </w:tr>
+      <w:tr>
+        <w:tc>
+          <w:tcPr>
+            <w:cnfStyle w:val="001000000000" w:firstRow="0" w:lastRow="0" w:firstColumn="1" w:lastColumn="0" w:oddVBand="0" w:evenVBand="0" w:oddHBand="0" w:evenHBand="0" w:firstRowFirstColumn="0" w:firstRowLastColumn="0" w:lastRowFirstColumn="0" w:lastRowLastColumn="0"/>
+            <w:tcW w:w="4247" w:type="dxa"/>
+          </w:tcPr>
+          <w:p>
+            <w:r>
+              <w:t>Index relation</w:t>
+            </w:r>
+          </w:p>
+        </w:tc>
+        <w:tc>
+          <w:tcPr>
+            <w:tcW w:w="4247" w:type="dxa"/>
+          </w:tcPr>
+          <w:p>
+            <w:pPr>
+              <w:cnfStyle w:val="000000000000" w:firstRow="0" w:lastRow="0" w:firstColumn="0" w:lastColumn="0" w:oddVBand="0" w:evenVBand="0" w:oddHBand="0" w:evenHBand="0" w:firstRowFirstColumn="0" w:firstRowLastColumn="0" w:lastRowFirstColumn="0" w:lastRowLastColumn="0"/>
+            </w:pPr>
+            <w:r>
+              <w:t>User</w:t>
+            </w:r>
+          </w:p>
+        </w:tc>
+      </w:tr>
+      <w:tr>
+        <w:trPr>
+          <w:cnfStyle w:val="000000100000" w:firstRow="0" w:lastRow="0" w:firstColumn="0" w:lastColumn="0" w:oddVBand="0" w:evenVBand="0" w:oddHBand="1" w:evenHBand="0" w:firstRowFirstColumn="0" w:firstRowLastColumn="0" w:lastRowFirstColumn="0" w:lastRowLastColumn="0"/>
+        </w:trPr>
+        <w:tc>
+          <w:tcPr>
+            <w:cnfStyle w:val="001000000000" w:firstRow="0" w:lastRow="0" w:firstColumn="1" w:lastColumn="0" w:oddVBand="0" w:evenVBand="0" w:oddHBand="0" w:evenHBand="0" w:firstRowFirstColumn="0" w:firstRowLastColumn="0" w:lastRowFirstColumn="0" w:lastRowLastColumn="0"/>
+            <w:tcW w:w="4247" w:type="dxa"/>
+          </w:tcPr>
+          <w:p>
+            <w:r>
+              <w:t>Index attribute</w:t>
+            </w:r>
+          </w:p>
+        </w:tc>
+        <w:tc>
+          <w:tcPr>
+            <w:tcW w:w="4247" w:type="dxa"/>
+          </w:tcPr>
+          <w:p>
+            <w:pPr>
+              <w:cnfStyle w:val="000000100000" w:firstRow="0" w:lastRow="0" w:firstColumn="0" w:lastColumn="0" w:oddVBand="0" w:evenVBand="0" w:oddHBand="1" w:evenHBand="0" w:firstRowFirstColumn="0" w:firstRowLastColumn="0" w:lastRowFirstColumn="0" w:lastRowLastColumn="0"/>
+            </w:pPr>
+            <w:proofErr w:type="spellStart"/>
+            <w:r>
+              <w:t>e_mail</w:t>
+            </w:r>
+            <w:proofErr w:type="spellEnd"/>
+          </w:p>
+        </w:tc>
+      </w:tr>
+      <w:tr>
+        <w:tc>
+          <w:tcPr>
+            <w:cnfStyle w:val="001000000000" w:firstRow="0" w:lastRow="0" w:firstColumn="1" w:lastColumn="0" w:oddVBand="0" w:evenVBand="0" w:oddHBand="0" w:evenHBand="0" w:firstRowFirstColumn="0" w:firstRowLastColumn="0" w:lastRowFirstColumn="0" w:lastRowLastColumn="0"/>
+            <w:tcW w:w="4247" w:type="dxa"/>
+          </w:tcPr>
+          <w:p>
+            <w:r>
+              <w:t>Index type</w:t>
+            </w:r>
+          </w:p>
+        </w:tc>
+        <w:tc>
+          <w:tcPr>
+            <w:tcW w:w="4247" w:type="dxa"/>
+          </w:tcPr>
+          <w:p>
+            <w:pPr>
+              <w:cnfStyle w:val="000000000000" w:firstRow="0" w:lastRow="0" w:firstColumn="0" w:lastColumn="0" w:oddVBand="0" w:evenVBand="0" w:oddHBand="0" w:evenHBand="0" w:firstRowFirstColumn="0" w:firstRowLastColumn="0" w:lastRowFirstColumn="0" w:lastRowLastColumn="0"/>
+            </w:pPr>
+            <w:r>
+              <w:t>Hash</w:t>
+            </w:r>
+          </w:p>
+        </w:tc>
+      </w:tr>
+      <w:tr>
+        <w:trPr>
+          <w:cnfStyle w:val="000000100000" w:firstRow="0" w:lastRow="0" w:firstColumn="0" w:lastColumn="0" w:oddVBand="0" w:evenVBand="0" w:oddHBand="1" w:evenHBand="0" w:firstRowFirstColumn="0" w:firstRowLastColumn="0" w:lastRowFirstColumn="0" w:lastRowLastColumn="0"/>
+        </w:trPr>
+        <w:tc>
+          <w:tcPr>
+            <w:cnfStyle w:val="001000000000" w:firstRow="0" w:lastRow="0" w:firstColumn="1" w:lastColumn="0" w:oddVBand="0" w:evenVBand="0" w:oddHBand="0" w:evenHBand="0" w:firstRowFirstColumn="0" w:firstRowLastColumn="0" w:lastRowFirstColumn="0" w:lastRowLastColumn="0"/>
+            <w:tcW w:w="4247" w:type="dxa"/>
+          </w:tcPr>
+          <w:p>
+            <w:r>
+              <w:t>Cardinality</w:t>
+            </w:r>
+          </w:p>
+        </w:tc>
+        <w:tc>
+          <w:tcPr>
+            <w:tcW w:w="4247" w:type="dxa"/>
+          </w:tcPr>
+          <w:p>
+            <w:pPr>
+              <w:cnfStyle w:val="000000100000" w:firstRow="0" w:lastRow="0" w:firstColumn="0" w:lastColumn="0" w:oddVBand="0" w:evenVBand="0" w:oddHBand="1" w:evenHBand="0" w:firstRowFirstColumn="0" w:firstRowLastColumn="0" w:lastRowFirstColumn="0" w:lastRowLastColumn="0"/>
+            </w:pPr>
+            <w:r>
+              <w:t>High</w:t>
+            </w:r>
+          </w:p>
+        </w:tc>
+      </w:tr>
+      <w:tr>
+        <w:tc>
+          <w:tcPr>
+            <w:cnfStyle w:val="001000000000" w:firstRow="0" w:lastRow="0" w:firstColumn="1" w:lastColumn="0" w:oddVBand="0" w:evenVBand="0" w:oddHBand="0" w:evenHBand="0" w:firstRowFirstColumn="0" w:firstRowLastColumn="0" w:lastRowFirstColumn="0" w:lastRowLastColumn="0"/>
+            <w:tcW w:w="4247" w:type="dxa"/>
+          </w:tcPr>
+          <w:p>
+            <w:r>
+              <w:t>Clustering</w:t>
+            </w:r>
+          </w:p>
+        </w:tc>
+        <w:tc>
+          <w:tcPr>
+            <w:tcW w:w="4247" w:type="dxa"/>
+          </w:tcPr>
+          <w:p>
+            <w:pPr>
+              <w:cnfStyle w:val="000000000000" w:firstRow="0" w:lastRow="0" w:firstColumn="0" w:lastColumn="0" w:oddVBand="0" w:evenVBand="0" w:oddHBand="0" w:evenHBand="0" w:firstRowFirstColumn="0" w:firstRowLastColumn="0" w:lastRowFirstColumn="0" w:lastRowLastColumn="0"/>
+            </w:pPr>
+            <w:r>
+              <w:t>No</w:t>
+            </w:r>
+          </w:p>
+        </w:tc>
+      </w:tr>
+      <w:tr>
+        <w:trPr>
+          <w:cnfStyle w:val="000000100000" w:firstRow="0" w:lastRow="0" w:firstColumn="0" w:lastColumn="0" w:oddVBand="0" w:evenVBand="0" w:oddHBand="1" w:evenHBand="0" w:firstRowFirstColumn="0" w:firstRowLastColumn="0" w:lastRowFirstColumn="0" w:lastRowLastColumn="0"/>
+        </w:trPr>
+        <w:tc>
+          <w:tcPr>
+            <w:cnfStyle w:val="001000000000" w:firstRow="0" w:lastRow="0" w:firstColumn="1" w:lastColumn="0" w:oddVBand="0" w:evenVBand="0" w:oddHBand="0" w:evenHBand="0" w:firstRowFirstColumn="0" w:firstRowLastColumn="0" w:lastRowFirstColumn="0" w:lastRowLastColumn="0"/>
+            <w:tcW w:w="4247" w:type="dxa"/>
+          </w:tcPr>
+          <w:p>
+            <w:r>
+              <w:t>Justification</w:t>
+            </w:r>
+          </w:p>
+        </w:tc>
+        <w:tc>
+          <w:tcPr>
+            <w:tcW w:w="4247" w:type="dxa"/>
+          </w:tcPr>
+          <w:p>
+            <w:pPr>
+              <w:cnfStyle w:val="000000100000" w:firstRow="0" w:lastRow="0" w:firstColumn="0" w:lastColumn="0" w:oddVBand="0" w:evenVBand="0" w:oddHBand="1" w:evenHBand="0" w:firstRowFirstColumn="0" w:firstRowLastColumn="0" w:lastRowFirstColumn="0" w:lastRowLastColumn="0"/>
+            </w:pPr>
+            <w:r>
+              <w:t xml:space="preserve">Query needs to be executed many times and has to be fast; cardinality is high because the </w:t>
+            </w:r>
+            <w:proofErr w:type="spellStart"/>
+            <w:r>
+              <w:t>e_mail</w:t>
+            </w:r>
+            <w:proofErr w:type="spellEnd"/>
+            <w:r>
+              <w:t xml:space="preserve"> is a unique key; not a good candidate for clustering.</w:t>
+            </w:r>
+          </w:p>
+        </w:tc>
+      </w:tr>
+      <w:tr>
+        <w:tc>
+          <w:tcPr>
+            <w:cnfStyle w:val="001000000000" w:firstRow="0" w:lastRow="0" w:firstColumn="1" w:lastColumn="0" w:oddVBand="0" w:evenVBand="0" w:oddHBand="0" w:evenHBand="0" w:firstRowFirstColumn="0" w:firstRowLastColumn="0" w:lastRowFirstColumn="0" w:lastRowLastColumn="0"/>
+            <w:tcW w:w="8494" w:type="dxa"/>
+            <w:gridSpan w:val="2"/>
+          </w:tcPr>
+          <w:p>
+            <w:pPr>
+              <w:rPr>
+                <w:b w:val="0"/>
+              </w:rPr>
+            </w:pPr>
+            <w:r>
+              <w:rPr>
+                <w:rStyle w:val="pl-k"/>
+                <w:rFonts w:ascii="Consolas" w:hAnsi="Consolas"/>
+                <w:b w:val="0"/>
+                <w:color w:val="D73A49"/>
+                <w:sz w:val="18"/>
+                <w:szCs w:val="18"/>
+                <w:shd w:val="clear" w:color="auto" w:fill="FFFFFF"/>
+              </w:rPr>
+              <w:t>CREATE</w:t>
+            </w:r>
+            <w:r>
+              <w:rPr>
+                <w:rFonts w:ascii="Consolas" w:hAnsi="Consolas"/>
+                <w:b w:val="0"/>
+                <w:color w:val="24292E"/>
+                <w:sz w:val="18"/>
+                <w:szCs w:val="18"/>
+                <w:shd w:val="clear" w:color="auto" w:fill="FFFFFF"/>
+              </w:rPr>
+              <w:t xml:space="preserve"> </w:t>
+            </w:r>
+            <w:r>
+              <w:rPr>
+                <w:rStyle w:val="pl-k"/>
+                <w:rFonts w:ascii="Consolas" w:hAnsi="Consolas"/>
+                <w:b w:val="0"/>
+                <w:color w:val="D73A49"/>
+                <w:sz w:val="18"/>
+                <w:szCs w:val="18"/>
+                <w:shd w:val="clear" w:color="auto" w:fill="FFFFFF"/>
+              </w:rPr>
+              <w:t>INDEX</w:t>
+            </w:r>
+            <w:r>
+              <w:rPr>
+                <w:rFonts w:ascii="Consolas" w:hAnsi="Consolas"/>
+                <w:b w:val="0"/>
+                <w:color w:val="24292E"/>
+                <w:sz w:val="18"/>
+                <w:szCs w:val="18"/>
+                <w:shd w:val="clear" w:color="auto" w:fill="FFFFFF"/>
+              </w:rPr>
+              <w:t xml:space="preserve"> </w:t>
+            </w:r>
+            <w:proofErr w:type="spellStart"/>
+            <w:r>
+              <w:rPr>
+                <w:rStyle w:val="pl-en"/>
+                <w:rFonts w:ascii="Consolas" w:hAnsi="Consolas"/>
+                <w:b w:val="0"/>
+                <w:color w:val="6F42C1"/>
+                <w:sz w:val="18"/>
+                <w:szCs w:val="18"/>
+                <w:shd w:val="clear" w:color="auto" w:fill="FFFFFF"/>
+              </w:rPr>
+              <w:t>email_user</w:t>
+            </w:r>
+            <w:proofErr w:type="spellEnd"/>
+            <w:r>
+              <w:rPr>
+                <w:rFonts w:ascii="Consolas" w:hAnsi="Consolas"/>
+                <w:b w:val="0"/>
+                <w:color w:val="24292E"/>
+                <w:sz w:val="18"/>
+                <w:szCs w:val="18"/>
+                <w:shd w:val="clear" w:color="auto" w:fill="FFFFFF"/>
+              </w:rPr>
+              <w:t xml:space="preserve"> </w:t>
+            </w:r>
+            <w:r>
+              <w:rPr>
+                <w:rStyle w:val="pl-k"/>
+                <w:rFonts w:ascii="Consolas" w:hAnsi="Consolas"/>
+                <w:b w:val="0"/>
+                <w:color w:val="D73A49"/>
+                <w:sz w:val="18"/>
+                <w:szCs w:val="18"/>
+                <w:shd w:val="clear" w:color="auto" w:fill="FFFFFF"/>
+              </w:rPr>
+              <w:t>ON</w:t>
+            </w:r>
+            <w:r>
+              <w:rPr>
+                <w:rFonts w:ascii="Consolas" w:hAnsi="Consolas"/>
+                <w:b w:val="0"/>
+                <w:color w:val="24292E"/>
+                <w:sz w:val="18"/>
+                <w:szCs w:val="18"/>
+                <w:shd w:val="clear" w:color="auto" w:fill="FFFFFF"/>
+              </w:rPr>
+              <w:t xml:space="preserve"> User USING hash(</w:t>
+            </w:r>
+            <w:proofErr w:type="spellStart"/>
+            <w:r>
+              <w:rPr>
+                <w:rFonts w:ascii="Consolas" w:hAnsi="Consolas"/>
+                <w:b w:val="0"/>
+                <w:color w:val="24292E"/>
+                <w:sz w:val="18"/>
+                <w:szCs w:val="18"/>
+                <w:shd w:val="clear" w:color="auto" w:fill="FFFFFF"/>
+              </w:rPr>
+              <w:t>e</w:t>
+            </w:r>
+            <w:r>
+              <w:rPr>
+                <w:b w:val="0"/>
+                <w:color w:val="24292E"/>
+              </w:rPr>
+              <w:t>_mail</w:t>
+            </w:r>
+            <w:proofErr w:type="spellEnd"/>
+            <w:r>
+              <w:rPr>
+                <w:rFonts w:ascii="Consolas" w:hAnsi="Consolas"/>
+                <w:b w:val="0"/>
+                <w:color w:val="24292E"/>
+                <w:sz w:val="18"/>
+                <w:szCs w:val="18"/>
+                <w:shd w:val="clear" w:color="auto" w:fill="FFFFFF"/>
+              </w:rPr>
+              <w:t>)</w:t>
+            </w:r>
+          </w:p>
+        </w:tc>
+      </w:tr>
+      <w:tr>
+        <w:trPr>
+          <w:cnfStyle w:val="000000100000" w:firstRow="0" w:lastRow="0" w:firstColumn="0" w:lastColumn="0" w:oddVBand="0" w:evenVBand="0" w:oddHBand="1" w:evenHBand="0" w:firstRowFirstColumn="0" w:firstRowLastColumn="0" w:lastRowFirstColumn="0" w:lastRowLastColumn="0"/>
+        </w:trPr>
+        <w:tc>
+          <w:tcPr>
+            <w:cnfStyle w:val="001000000000" w:firstRow="0" w:lastRow="0" w:firstColumn="1" w:lastColumn="0" w:oddVBand="0" w:evenVBand="0" w:oddHBand="0" w:evenHBand="0" w:firstRowFirstColumn="0" w:firstRowLastColumn="0" w:lastRowFirstColumn="0" w:lastRowLastColumn="0"/>
+            <w:tcW w:w="0" w:type="auto"/>
+            <w:gridSpan w:val="2"/>
+            <w:hideMark/>
+          </w:tcPr>
+          <w:p>
+            <w:pPr>
+              <w:spacing w:line="300" w:lineRule="atLeast"/>
+              <w:rPr>
+                <w:rFonts w:ascii="Consolas" w:eastAsia="Times New Roman" w:hAnsi="Consolas" w:cs="Segoe UI"/>
+                <w:b w:val="0"/>
+                <w:color w:val="24292E"/>
+                <w:sz w:val="18"/>
+                <w:szCs w:val="18"/>
+                <w:lang w:val="en-US" w:eastAsia="pt-PT"/>
+              </w:rPr>
+            </w:pPr>
+          </w:p>
+        </w:tc>
+      </w:tr>
+    </w:tbl>
     <w:p>
       <w:pPr>
         <w:pStyle w:val="PargrafodaLista"/>
+        <w:rPr>
+          <w:b/>
+          <w:u w:val="single"/>
+        </w:rPr>
+      </w:pPr>
+    </w:p>
+    <w:tbl>
+      <w:tblPr>
+        <w:tblStyle w:val="TabelaSimples1"/>
+        <w:tblW w:w="8494" w:type="dxa"/>
+        <w:tblLook w:val="04A0" w:firstRow="1" w:lastRow="0" w:firstColumn="1" w:lastColumn="0" w:noHBand="0" w:noVBand="1"/>
+      </w:tblPr>
+      <w:tblGrid>
+        <w:gridCol w:w="4247"/>
+        <w:gridCol w:w="4247"/>
+      </w:tblGrid>
+      <w:tr>
+        <w:trPr>
+          <w:cnfStyle w:val="100000000000" w:firstRow="1" w:lastRow="0" w:firstColumn="0" w:lastColumn="0" w:oddVBand="0" w:evenVBand="0" w:oddHBand="0" w:evenHBand="0" w:firstRowFirstColumn="0" w:firstRowLastColumn="0" w:lastRowFirstColumn="0" w:lastRowLastColumn="0"/>
+        </w:trPr>
+        <w:tc>
+          <w:tcPr>
+            <w:cnfStyle w:val="001000000000" w:firstRow="0" w:lastRow="0" w:firstColumn="1" w:lastColumn="0" w:oddVBand="0" w:evenVBand="0" w:oddHBand="0" w:evenHBand="0" w:firstRowFirstColumn="0" w:firstRowLastColumn="0" w:lastRowFirstColumn="0" w:lastRowLastColumn="0"/>
+            <w:tcW w:w="4247" w:type="dxa"/>
+          </w:tcPr>
+          <w:p>
+            <w:r>
+              <w:t>Index reference</w:t>
+            </w:r>
+          </w:p>
+        </w:tc>
+        <w:tc>
+          <w:tcPr>
+            <w:tcW w:w="4247" w:type="dxa"/>
+          </w:tcPr>
+          <w:p>
+            <w:pPr>
+              <w:tabs>
+                <w:tab w:val="left" w:pos="1050"/>
+              </w:tabs>
+              <w:cnfStyle w:val="100000000000" w:firstRow="1" w:lastRow="0" w:firstColumn="0" w:lastColumn="0" w:oddVBand="0" w:evenVBand="0" w:oddHBand="0" w:evenHBand="0" w:firstRowFirstColumn="0" w:firstRowLastColumn="0" w:lastRowFirstColumn="0" w:lastRowLastColumn="0"/>
+              <w:rPr>
+                <w:b w:val="0"/>
+              </w:rPr>
+            </w:pPr>
+            <w:r>
+              <w:rPr>
+                <w:b w:val="0"/>
+              </w:rPr>
+              <w:t>INDEX02</w:t>
+            </w:r>
+          </w:p>
+        </w:tc>
+      </w:tr>
+      <w:tr>
+        <w:trPr>
+          <w:cnfStyle w:val="000000100000" w:firstRow="0" w:lastRow="0" w:firstColumn="0" w:lastColumn="0" w:oddVBand="0" w:evenVBand="0" w:oddHBand="1" w:evenHBand="0" w:firstRowFirstColumn="0" w:firstRowLastColumn="0" w:lastRowFirstColumn="0" w:lastRowLastColumn="0"/>
+        </w:trPr>
+        <w:tc>
+          <w:tcPr>
+            <w:cnfStyle w:val="001000000000" w:firstRow="0" w:lastRow="0" w:firstColumn="1" w:lastColumn="0" w:oddVBand="0" w:evenVBand="0" w:oddHBand="0" w:evenHBand="0" w:firstRowFirstColumn="0" w:firstRowLastColumn="0" w:lastRowFirstColumn="0" w:lastRowLastColumn="0"/>
+            <w:tcW w:w="4247" w:type="dxa"/>
+          </w:tcPr>
+          <w:p>
+            <w:r>
+              <w:t>Related queries</w:t>
+            </w:r>
+          </w:p>
+        </w:tc>
+        <w:tc>
+          <w:tcPr>
+            <w:tcW w:w="4247" w:type="dxa"/>
+          </w:tcPr>
+          <w:p>
+            <w:pPr>
+              <w:cnfStyle w:val="000000100000" w:firstRow="0" w:lastRow="0" w:firstColumn="0" w:lastColumn="0" w:oddVBand="0" w:evenVBand="0" w:oddHBand="1" w:evenHBand="0" w:firstRowFirstColumn="0" w:firstRowLastColumn="0" w:lastRowFirstColumn="0" w:lastRowLastColumn="0"/>
+            </w:pPr>
+            <w:r>
+              <w:t>SELECT03</w:t>
+            </w:r>
+          </w:p>
+        </w:tc>
+      </w:tr>
+      <w:tr>
+        <w:tc>
+          <w:tcPr>
+            <w:cnfStyle w:val="001000000000" w:firstRow="0" w:lastRow="0" w:firstColumn="1" w:lastColumn="0" w:oddVBand="0" w:evenVBand="0" w:oddHBand="0" w:evenHBand="0" w:firstRowFirstColumn="0" w:firstRowLastColumn="0" w:lastRowFirstColumn="0" w:lastRowLastColumn="0"/>
+            <w:tcW w:w="4247" w:type="dxa"/>
+          </w:tcPr>
+          <w:p>
+            <w:r>
+              <w:t>Index relation</w:t>
+            </w:r>
+          </w:p>
+        </w:tc>
+        <w:tc>
+          <w:tcPr>
+            <w:tcW w:w="4247" w:type="dxa"/>
+          </w:tcPr>
+          <w:p>
+            <w:pPr>
+              <w:cnfStyle w:val="000000000000" w:firstRow="0" w:lastRow="0" w:firstColumn="0" w:lastColumn="0" w:oddVBand="0" w:evenVBand="0" w:oddHBand="0" w:evenHBand="0" w:firstRowFirstColumn="0" w:firstRowLastColumn="0" w:lastRowFirstColumn="0" w:lastRowLastColumn="0"/>
+            </w:pPr>
+            <w:r>
+              <w:t>Project</w:t>
+            </w:r>
+          </w:p>
+        </w:tc>
+      </w:tr>
+      <w:tr>
+        <w:trPr>
+          <w:cnfStyle w:val="000000100000" w:firstRow="0" w:lastRow="0" w:firstColumn="0" w:lastColumn="0" w:oddVBand="0" w:evenVBand="0" w:oddHBand="1" w:evenHBand="0" w:firstRowFirstColumn="0" w:firstRowLastColumn="0" w:lastRowFirstColumn="0" w:lastRowLastColumn="0"/>
+        </w:trPr>
+        <w:tc>
+          <w:tcPr>
+            <w:cnfStyle w:val="001000000000" w:firstRow="0" w:lastRow="0" w:firstColumn="1" w:lastColumn="0" w:oddVBand="0" w:evenVBand="0" w:oddHBand="0" w:evenHBand="0" w:firstRowFirstColumn="0" w:firstRowLastColumn="0" w:lastRowFirstColumn="0" w:lastRowLastColumn="0"/>
+            <w:tcW w:w="4247" w:type="dxa"/>
+          </w:tcPr>
+          <w:p>
+            <w:r>
+              <w:t>Index attribute</w:t>
+            </w:r>
+          </w:p>
+        </w:tc>
+        <w:tc>
+          <w:tcPr>
+            <w:tcW w:w="4247" w:type="dxa"/>
+          </w:tcPr>
+          <w:p>
+            <w:pPr>
+              <w:cnfStyle w:val="000000100000" w:firstRow="0" w:lastRow="0" w:firstColumn="0" w:lastColumn="0" w:oddVBand="0" w:evenVBand="0" w:oddHBand="1" w:evenHBand="0" w:firstRowFirstColumn="0" w:firstRowLastColumn="0" w:lastRowFirstColumn="0" w:lastRowLastColumn="0"/>
+            </w:pPr>
+            <w:r>
+              <w:t>id</w:t>
+            </w:r>
+          </w:p>
+        </w:tc>
+      </w:tr>
+      <w:tr>
+        <w:tc>
+          <w:tcPr>
+            <w:cnfStyle w:val="001000000000" w:firstRow="0" w:lastRow="0" w:firstColumn="1" w:lastColumn="0" w:oddVBand="0" w:evenVBand="0" w:oddHBand="0" w:evenHBand="0" w:firstRowFirstColumn="0" w:firstRowLastColumn="0" w:lastRowFirstColumn="0" w:lastRowLastColumn="0"/>
+            <w:tcW w:w="4247" w:type="dxa"/>
+          </w:tcPr>
+          <w:p>
+            <w:r>
+              <w:t>Index type</w:t>
+            </w:r>
+          </w:p>
+        </w:tc>
+        <w:tc>
+          <w:tcPr>
+            <w:tcW w:w="4247" w:type="dxa"/>
+          </w:tcPr>
+          <w:p>
+            <w:pPr>
+              <w:cnfStyle w:val="000000000000" w:firstRow="0" w:lastRow="0" w:firstColumn="0" w:lastColumn="0" w:oddVBand="0" w:evenVBand="0" w:oddHBand="0" w:evenHBand="0" w:firstRowFirstColumn="0" w:firstRowLastColumn="0" w:lastRowFirstColumn="0" w:lastRowLastColumn="0"/>
+            </w:pPr>
+            <w:r>
+              <w:t>Hash</w:t>
+            </w:r>
+          </w:p>
+        </w:tc>
+      </w:tr>
+      <w:tr>
+        <w:trPr>
+          <w:cnfStyle w:val="000000100000" w:firstRow="0" w:lastRow="0" w:firstColumn="0" w:lastColumn="0" w:oddVBand="0" w:evenVBand="0" w:oddHBand="1" w:evenHBand="0" w:firstRowFirstColumn="0" w:firstRowLastColumn="0" w:lastRowFirstColumn="0" w:lastRowLastColumn="0"/>
+        </w:trPr>
+        <w:tc>
+          <w:tcPr>
+            <w:cnfStyle w:val="001000000000" w:firstRow="0" w:lastRow="0" w:firstColumn="1" w:lastColumn="0" w:oddVBand="0" w:evenVBand="0" w:oddHBand="0" w:evenHBand="0" w:firstRowFirstColumn="0" w:firstRowLastColumn="0" w:lastRowFirstColumn="0" w:lastRowLastColumn="0"/>
+            <w:tcW w:w="4247" w:type="dxa"/>
+          </w:tcPr>
+          <w:p>
+            <w:r>
+              <w:t>Cardinality</w:t>
+            </w:r>
+          </w:p>
+        </w:tc>
+        <w:tc>
+          <w:tcPr>
+            <w:tcW w:w="4247" w:type="dxa"/>
+          </w:tcPr>
+          <w:p>
+            <w:pPr>
+              <w:cnfStyle w:val="000000100000" w:firstRow="0" w:lastRow="0" w:firstColumn="0" w:lastColumn="0" w:oddVBand="0" w:evenVBand="0" w:oddHBand="1" w:evenHBand="0" w:firstRowFirstColumn="0" w:firstRowLastColumn="0" w:lastRowFirstColumn="0" w:lastRowLastColumn="0"/>
+            </w:pPr>
+            <w:r>
+              <w:t>High</w:t>
+            </w:r>
+          </w:p>
+        </w:tc>
+      </w:tr>
+      <w:tr>
+        <w:tc>
+          <w:tcPr>
+            <w:cnfStyle w:val="001000000000" w:firstRow="0" w:lastRow="0" w:firstColumn="1" w:lastColumn="0" w:oddVBand="0" w:evenVBand="0" w:oddHBand="0" w:evenHBand="0" w:firstRowFirstColumn="0" w:firstRowLastColumn="0" w:lastRowFirstColumn="0" w:lastRowLastColumn="0"/>
+            <w:tcW w:w="4247" w:type="dxa"/>
+          </w:tcPr>
+          <w:p>
+            <w:r>
+              <w:t>Clustering</w:t>
+            </w:r>
+          </w:p>
+        </w:tc>
+        <w:tc>
+          <w:tcPr>
+            <w:tcW w:w="4247" w:type="dxa"/>
+          </w:tcPr>
+          <w:p>
+            <w:pPr>
+              <w:cnfStyle w:val="000000000000" w:firstRow="0" w:lastRow="0" w:firstColumn="0" w:lastColumn="0" w:oddVBand="0" w:evenVBand="0" w:oddHBand="0" w:evenHBand="0" w:firstRowFirstColumn="0" w:firstRowLastColumn="0" w:lastRowFirstColumn="0" w:lastRowLastColumn="0"/>
+            </w:pPr>
+            <w:r>
+              <w:t>No</w:t>
+            </w:r>
+          </w:p>
+        </w:tc>
+      </w:tr>
+      <w:tr>
+        <w:trPr>
+          <w:cnfStyle w:val="000000100000" w:firstRow="0" w:lastRow="0" w:firstColumn="0" w:lastColumn="0" w:oddVBand="0" w:evenVBand="0" w:oddHBand="1" w:evenHBand="0" w:firstRowFirstColumn="0" w:firstRowLastColumn="0" w:lastRowFirstColumn="0" w:lastRowLastColumn="0"/>
+        </w:trPr>
+        <w:tc>
+          <w:tcPr>
+            <w:cnfStyle w:val="001000000000" w:firstRow="0" w:lastRow="0" w:firstColumn="1" w:lastColumn="0" w:oddVBand="0" w:evenVBand="0" w:oddHBand="0" w:evenHBand="0" w:firstRowFirstColumn="0" w:firstRowLastColumn="0" w:lastRowFirstColumn="0" w:lastRowLastColumn="0"/>
+            <w:tcW w:w="4247" w:type="dxa"/>
+          </w:tcPr>
+          <w:p>
+            <w:r>
+              <w:t>Justification</w:t>
+            </w:r>
+          </w:p>
+        </w:tc>
+        <w:tc>
+          <w:tcPr>
+            <w:tcW w:w="4247" w:type="dxa"/>
+          </w:tcPr>
+          <w:p>
+            <w:pPr>
+              <w:cnfStyle w:val="000000100000" w:firstRow="0" w:lastRow="0" w:firstColumn="0" w:lastColumn="0" w:oddVBand="0" w:evenVBand="0" w:oddHBand="1" w:evenHBand="0" w:firstRowFirstColumn="0" w:firstRowLastColumn="0" w:lastRowFirstColumn="0" w:lastRowLastColumn="0"/>
+            </w:pPr>
+            <w:r>
+              <w:t>Query needs to be executed many times and has to be fast; cardinality is high because the id is a unique key; not a good candidate for clustering.</w:t>
+            </w:r>
+          </w:p>
+        </w:tc>
+      </w:tr>
+      <w:tr>
+        <w:tc>
+          <w:tcPr>
+            <w:cnfStyle w:val="001000000000" w:firstRow="0" w:lastRow="0" w:firstColumn="1" w:lastColumn="0" w:oddVBand="0" w:evenVBand="0" w:oddHBand="0" w:evenHBand="0" w:firstRowFirstColumn="0" w:firstRowLastColumn="0" w:lastRowFirstColumn="0" w:lastRowLastColumn="0"/>
+            <w:tcW w:w="8494" w:type="dxa"/>
+            <w:gridSpan w:val="2"/>
+          </w:tcPr>
+          <w:p>
+            <w:pPr>
+              <w:rPr>
+                <w:b w:val="0"/>
+              </w:rPr>
+            </w:pPr>
+            <w:r>
+              <w:rPr>
+                <w:rStyle w:val="pl-k"/>
+                <w:rFonts w:ascii="Consolas" w:hAnsi="Consolas"/>
+                <w:b w:val="0"/>
+                <w:color w:val="D73A49"/>
+                <w:sz w:val="18"/>
+                <w:szCs w:val="18"/>
+                <w:shd w:val="clear" w:color="auto" w:fill="FFFFFF"/>
+              </w:rPr>
+              <w:t>CREATE</w:t>
+            </w:r>
+            <w:r>
+              <w:rPr>
+                <w:rFonts w:ascii="Consolas" w:hAnsi="Consolas"/>
+                <w:b w:val="0"/>
+                <w:color w:val="24292E"/>
+                <w:sz w:val="18"/>
+                <w:szCs w:val="18"/>
+                <w:shd w:val="clear" w:color="auto" w:fill="FFFFFF"/>
+              </w:rPr>
+              <w:t xml:space="preserve"> </w:t>
+            </w:r>
+            <w:r>
+              <w:rPr>
+                <w:rStyle w:val="pl-k"/>
+                <w:rFonts w:ascii="Consolas" w:hAnsi="Consolas"/>
+                <w:b w:val="0"/>
+                <w:color w:val="D73A49"/>
+                <w:sz w:val="18"/>
+                <w:szCs w:val="18"/>
+                <w:shd w:val="clear" w:color="auto" w:fill="FFFFFF"/>
+              </w:rPr>
+              <w:t>INDEX</w:t>
+            </w:r>
+            <w:r>
+              <w:rPr>
+                <w:rFonts w:ascii="Consolas" w:hAnsi="Consolas"/>
+                <w:b w:val="0"/>
+                <w:color w:val="24292E"/>
+                <w:sz w:val="18"/>
+                <w:szCs w:val="18"/>
+                <w:shd w:val="clear" w:color="auto" w:fill="FFFFFF"/>
+              </w:rPr>
+              <w:t xml:space="preserve"> </w:t>
+            </w:r>
+            <w:proofErr w:type="spellStart"/>
+            <w:r>
+              <w:rPr>
+                <w:rStyle w:val="pl-en"/>
+                <w:rFonts w:ascii="Consolas" w:hAnsi="Consolas"/>
+                <w:b w:val="0"/>
+                <w:color w:val="6F42C1"/>
+                <w:sz w:val="18"/>
+                <w:szCs w:val="18"/>
+                <w:shd w:val="clear" w:color="auto" w:fill="FFFFFF"/>
+              </w:rPr>
+              <w:t>id_project</w:t>
+            </w:r>
+            <w:proofErr w:type="spellEnd"/>
+            <w:r>
+              <w:rPr>
+                <w:rFonts w:ascii="Consolas" w:hAnsi="Consolas"/>
+                <w:b w:val="0"/>
+                <w:color w:val="24292E"/>
+                <w:sz w:val="18"/>
+                <w:szCs w:val="18"/>
+                <w:shd w:val="clear" w:color="auto" w:fill="FFFFFF"/>
+              </w:rPr>
+              <w:t xml:space="preserve"> </w:t>
+            </w:r>
+            <w:r>
+              <w:rPr>
+                <w:rStyle w:val="pl-k"/>
+                <w:rFonts w:ascii="Consolas" w:hAnsi="Consolas"/>
+                <w:b w:val="0"/>
+                <w:color w:val="D73A49"/>
+                <w:sz w:val="18"/>
+                <w:szCs w:val="18"/>
+                <w:shd w:val="clear" w:color="auto" w:fill="FFFFFF"/>
+              </w:rPr>
+              <w:t>ON</w:t>
+            </w:r>
+            <w:r>
+              <w:rPr>
+                <w:rFonts w:ascii="Consolas" w:hAnsi="Consolas"/>
+                <w:b w:val="0"/>
+                <w:color w:val="24292E"/>
+                <w:sz w:val="18"/>
+                <w:szCs w:val="18"/>
+                <w:shd w:val="clear" w:color="auto" w:fill="FFFFFF"/>
+              </w:rPr>
+              <w:t xml:space="preserve"> Project USING hash(id)</w:t>
+            </w:r>
+          </w:p>
+        </w:tc>
+      </w:tr>
+      <w:tr>
+        <w:trPr>
+          <w:cnfStyle w:val="000000100000" w:firstRow="0" w:lastRow="0" w:firstColumn="0" w:lastColumn="0" w:oddVBand="0" w:evenVBand="0" w:oddHBand="1" w:evenHBand="0" w:firstRowFirstColumn="0" w:firstRowLastColumn="0" w:lastRowFirstColumn="0" w:lastRowLastColumn="0"/>
+        </w:trPr>
+        <w:tc>
+          <w:tcPr>
+            <w:cnfStyle w:val="001000000000" w:firstRow="0" w:lastRow="0" w:firstColumn="1" w:lastColumn="0" w:oddVBand="0" w:evenVBand="0" w:oddHBand="0" w:evenHBand="0" w:firstRowFirstColumn="0" w:firstRowLastColumn="0" w:lastRowFirstColumn="0" w:lastRowLastColumn="0"/>
+            <w:tcW w:w="0" w:type="auto"/>
+            <w:gridSpan w:val="2"/>
+            <w:hideMark/>
+          </w:tcPr>
+          <w:p>
+            <w:pPr>
+              <w:spacing w:line="300" w:lineRule="atLeast"/>
+              <w:rPr>
+                <w:rFonts w:ascii="Consolas" w:eastAsia="Times New Roman" w:hAnsi="Consolas" w:cs="Segoe UI"/>
+                <w:b w:val="0"/>
+                <w:color w:val="24292E"/>
+                <w:sz w:val="18"/>
+                <w:szCs w:val="18"/>
+                <w:lang w:val="en-US" w:eastAsia="pt-PT"/>
+              </w:rPr>
+            </w:pPr>
+          </w:p>
+        </w:tc>
+      </w:tr>
+    </w:tbl>
+    <w:p>
+      <w:pPr>
+        <w:pStyle w:val="PargrafodaLista"/>
+        <w:rPr>
+          <w:b/>
+          <w:u w:val="single"/>
+        </w:rPr>
+      </w:pPr>
+    </w:p>
+    <w:p>
+      <w:pPr>
+        <w:pStyle w:val="PargrafodaLista"/>
+        <w:rPr>
+          <w:b/>
+          <w:u w:val="single"/>
+        </w:rPr>
+      </w:pPr>
+    </w:p>
+    <w:p>
+      <w:pPr>
+        <w:pStyle w:val="PargrafodaLista"/>
+        <w:rPr>
+          <w:b/>
+          <w:u w:val="single"/>
+        </w:rPr>
+      </w:pPr>
+    </w:p>
+    <w:p>
+      <w:pPr>
+        <w:pStyle w:val="PargrafodaLista"/>
+        <w:rPr>
+          <w:b/>
+          <w:u w:val="single"/>
+        </w:rPr>
+      </w:pPr>
+    </w:p>
+    <w:p>
+      <w:pPr>
+        <w:pStyle w:val="PargrafodaLista"/>
+        <w:rPr>
+          <w:b/>
+          <w:u w:val="single"/>
+        </w:rPr>
+      </w:pPr>
+    </w:p>
+    <w:p>
+      <w:pPr>
+        <w:pStyle w:val="PargrafodaLista"/>
+        <w:rPr>
+          <w:b/>
+          <w:u w:val="single"/>
+        </w:rPr>
+      </w:pPr>
+    </w:p>
+    <w:p>
+      <w:pPr>
+        <w:pStyle w:val="PargrafodaLista"/>
+        <w:rPr>
+          <w:b/>
+          <w:u w:val="single"/>
+        </w:rPr>
+      </w:pPr>
+    </w:p>
+    <w:p>
+      <w:pPr>
+        <w:pStyle w:val="PargrafodaLista"/>
+        <w:rPr>
+          <w:b/>
+          <w:u w:val="single"/>
+        </w:rPr>
+      </w:pPr>
+    </w:p>
+    <w:p>
+      <w:pPr>
+        <w:pStyle w:val="PargrafodaLista"/>
+        <w:rPr>
+          <w:b/>
+          <w:u w:val="single"/>
+        </w:rPr>
+      </w:pPr>
+    </w:p>
+    <w:tbl>
+      <w:tblPr>
+        <w:tblStyle w:val="TabelaSimples1"/>
+        <w:tblW w:w="8494" w:type="dxa"/>
+        <w:tblLook w:val="04A0" w:firstRow="1" w:lastRow="0" w:firstColumn="1" w:lastColumn="0" w:noHBand="0" w:noVBand="1"/>
+      </w:tblPr>
+      <w:tblGrid>
+        <w:gridCol w:w="4247"/>
+        <w:gridCol w:w="4247"/>
+      </w:tblGrid>
+      <w:tr>
+        <w:trPr>
+          <w:cnfStyle w:val="100000000000" w:firstRow="1" w:lastRow="0" w:firstColumn="0" w:lastColumn="0" w:oddVBand="0" w:evenVBand="0" w:oddHBand="0" w:evenHBand="0" w:firstRowFirstColumn="0" w:firstRowLastColumn="0" w:lastRowFirstColumn="0" w:lastRowLastColumn="0"/>
+        </w:trPr>
+        <w:tc>
+          <w:tcPr>
+            <w:cnfStyle w:val="001000000000" w:firstRow="0" w:lastRow="0" w:firstColumn="1" w:lastColumn="0" w:oddVBand="0" w:evenVBand="0" w:oddHBand="0" w:evenHBand="0" w:firstRowFirstColumn="0" w:firstRowLastColumn="0" w:lastRowFirstColumn="0" w:lastRowLastColumn="0"/>
+            <w:tcW w:w="4247" w:type="dxa"/>
+          </w:tcPr>
+          <w:p>
+            <w:r>
+              <w:lastRenderedPageBreak/>
+              <w:t>Index reference</w:t>
+            </w:r>
+          </w:p>
+        </w:tc>
+        <w:tc>
+          <w:tcPr>
+            <w:tcW w:w="4247" w:type="dxa"/>
+          </w:tcPr>
+          <w:p>
+            <w:pPr>
+              <w:tabs>
+                <w:tab w:val="left" w:pos="1050"/>
+              </w:tabs>
+              <w:cnfStyle w:val="100000000000" w:firstRow="1" w:lastRow="0" w:firstColumn="0" w:lastColumn="0" w:oddVBand="0" w:evenVBand="0" w:oddHBand="0" w:evenHBand="0" w:firstRowFirstColumn="0" w:firstRowLastColumn="0" w:lastRowFirstColumn="0" w:lastRowLastColumn="0"/>
+              <w:rPr>
+                <w:b w:val="0"/>
+              </w:rPr>
+            </w:pPr>
+            <w:r>
+              <w:rPr>
+                <w:b w:val="0"/>
+              </w:rPr>
+              <w:t>INDEX0</w:t>
+            </w:r>
+            <w:r>
+              <w:rPr>
+                <w:b w:val="0"/>
+              </w:rPr>
+              <w:t>3</w:t>
+            </w:r>
+          </w:p>
+        </w:tc>
+      </w:tr>
+      <w:tr>
+        <w:trPr>
+          <w:cnfStyle w:val="000000100000" w:firstRow="0" w:lastRow="0" w:firstColumn="0" w:lastColumn="0" w:oddVBand="0" w:evenVBand="0" w:oddHBand="1" w:evenHBand="0" w:firstRowFirstColumn="0" w:firstRowLastColumn="0" w:lastRowFirstColumn="0" w:lastRowLastColumn="0"/>
+        </w:trPr>
+        <w:tc>
+          <w:tcPr>
+            <w:cnfStyle w:val="001000000000" w:firstRow="0" w:lastRow="0" w:firstColumn="1" w:lastColumn="0" w:oddVBand="0" w:evenVBand="0" w:oddHBand="0" w:evenHBand="0" w:firstRowFirstColumn="0" w:firstRowLastColumn="0" w:lastRowFirstColumn="0" w:lastRowLastColumn="0"/>
+            <w:tcW w:w="4247" w:type="dxa"/>
+          </w:tcPr>
+          <w:p>
+            <w:r>
+              <w:t>Related queries</w:t>
+            </w:r>
+          </w:p>
+        </w:tc>
+        <w:tc>
+          <w:tcPr>
+            <w:tcW w:w="4247" w:type="dxa"/>
+          </w:tcPr>
+          <w:p>
+            <w:pPr>
+              <w:cnfStyle w:val="000000100000" w:firstRow="0" w:lastRow="0" w:firstColumn="0" w:lastColumn="0" w:oddVBand="0" w:evenVBand="0" w:oddHBand="1" w:evenHBand="0" w:firstRowFirstColumn="0" w:firstRowLastColumn="0" w:lastRowFirstColumn="0" w:lastRowLastColumn="0"/>
+            </w:pPr>
+            <w:r>
+              <w:t>SELECT04</w:t>
+            </w:r>
+            <w:bookmarkStart w:id="6" w:name="_GoBack"/>
+            <w:bookmarkEnd w:id="6"/>
+          </w:p>
+        </w:tc>
+      </w:tr>
+      <w:tr>
+        <w:tc>
+          <w:tcPr>
+            <w:cnfStyle w:val="001000000000" w:firstRow="0" w:lastRow="0" w:firstColumn="1" w:lastColumn="0" w:oddVBand="0" w:evenVBand="0" w:oddHBand="0" w:evenHBand="0" w:firstRowFirstColumn="0" w:firstRowLastColumn="0" w:lastRowFirstColumn="0" w:lastRowLastColumn="0"/>
+            <w:tcW w:w="4247" w:type="dxa"/>
+          </w:tcPr>
+          <w:p>
+            <w:r>
+              <w:t>Index relation</w:t>
+            </w:r>
+          </w:p>
+        </w:tc>
+        <w:tc>
+          <w:tcPr>
+            <w:tcW w:w="4247" w:type="dxa"/>
+          </w:tcPr>
+          <w:p>
+            <w:pPr>
+              <w:cnfStyle w:val="000000000000" w:firstRow="0" w:lastRow="0" w:firstColumn="0" w:lastColumn="0" w:oddVBand="0" w:evenVBand="0" w:oddHBand="0" w:evenHBand="0" w:firstRowFirstColumn="0" w:firstRowLastColumn="0" w:lastRowFirstColumn="0" w:lastRowLastColumn="0"/>
+            </w:pPr>
+            <w:proofErr w:type="spellStart"/>
+            <w:r>
+              <w:t>Project</w:t>
+            </w:r>
+            <w:r>
+              <w:t>_team</w:t>
+            </w:r>
+            <w:proofErr w:type="spellEnd"/>
+          </w:p>
+        </w:tc>
+      </w:tr>
+      <w:tr>
+        <w:trPr>
+          <w:cnfStyle w:val="000000100000" w:firstRow="0" w:lastRow="0" w:firstColumn="0" w:lastColumn="0" w:oddVBand="0" w:evenVBand="0" w:oddHBand="1" w:evenHBand="0" w:firstRowFirstColumn="0" w:firstRowLastColumn="0" w:lastRowFirstColumn="0" w:lastRowLastColumn="0"/>
+        </w:trPr>
+        <w:tc>
+          <w:tcPr>
+            <w:cnfStyle w:val="001000000000" w:firstRow="0" w:lastRow="0" w:firstColumn="1" w:lastColumn="0" w:oddVBand="0" w:evenVBand="0" w:oddHBand="0" w:evenHBand="0" w:firstRowFirstColumn="0" w:firstRowLastColumn="0" w:lastRowFirstColumn="0" w:lastRowLastColumn="0"/>
+            <w:tcW w:w="4247" w:type="dxa"/>
+          </w:tcPr>
+          <w:p>
+            <w:r>
+              <w:t>Index attribute</w:t>
+            </w:r>
+          </w:p>
+        </w:tc>
+        <w:tc>
+          <w:tcPr>
+            <w:tcW w:w="4247" w:type="dxa"/>
+          </w:tcPr>
+          <w:p>
+            <w:pPr>
+              <w:cnfStyle w:val="000000100000" w:firstRow="0" w:lastRow="0" w:firstColumn="0" w:lastColumn="0" w:oddVBand="0" w:evenVBand="0" w:oddHBand="1" w:evenHBand="0" w:firstRowFirstColumn="0" w:firstRowLastColumn="0" w:lastRowFirstColumn="0" w:lastRowLastColumn="0"/>
+            </w:pPr>
+            <w:proofErr w:type="spellStart"/>
+            <w:r>
+              <w:t>i</w:t>
+            </w:r>
+            <w:r>
+              <w:t>d</w:t>
+            </w:r>
+            <w:r>
+              <w:t>_user</w:t>
+            </w:r>
+            <w:proofErr w:type="spellEnd"/>
+          </w:p>
+        </w:tc>
+      </w:tr>
+      <w:tr>
+        <w:tc>
+          <w:tcPr>
+            <w:cnfStyle w:val="001000000000" w:firstRow="0" w:lastRow="0" w:firstColumn="1" w:lastColumn="0" w:oddVBand="0" w:evenVBand="0" w:oddHBand="0" w:evenHBand="0" w:firstRowFirstColumn="0" w:firstRowLastColumn="0" w:lastRowFirstColumn="0" w:lastRowLastColumn="0"/>
+            <w:tcW w:w="4247" w:type="dxa"/>
+          </w:tcPr>
+          <w:p>
+            <w:r>
+              <w:t>Index type</w:t>
+            </w:r>
+          </w:p>
+        </w:tc>
+        <w:tc>
+          <w:tcPr>
+            <w:tcW w:w="4247" w:type="dxa"/>
+          </w:tcPr>
+          <w:p>
+            <w:pPr>
+              <w:cnfStyle w:val="000000000000" w:firstRow="0" w:lastRow="0" w:firstColumn="0" w:lastColumn="0" w:oddVBand="0" w:evenVBand="0" w:oddHBand="0" w:evenHBand="0" w:firstRowFirstColumn="0" w:firstRowLastColumn="0" w:lastRowFirstColumn="0" w:lastRowLastColumn="0"/>
+            </w:pPr>
+            <w:r>
+              <w:t>Hash</w:t>
+            </w:r>
+          </w:p>
+        </w:tc>
+      </w:tr>
+      <w:tr>
+        <w:trPr>
+          <w:cnfStyle w:val="000000100000" w:firstRow="0" w:lastRow="0" w:firstColumn="0" w:lastColumn="0" w:oddVBand="0" w:evenVBand="0" w:oddHBand="1" w:evenHBand="0" w:firstRowFirstColumn="0" w:firstRowLastColumn="0" w:lastRowFirstColumn="0" w:lastRowLastColumn="0"/>
+        </w:trPr>
+        <w:tc>
+          <w:tcPr>
+            <w:cnfStyle w:val="001000000000" w:firstRow="0" w:lastRow="0" w:firstColumn="1" w:lastColumn="0" w:oddVBand="0" w:evenVBand="0" w:oddHBand="0" w:evenHBand="0" w:firstRowFirstColumn="0" w:firstRowLastColumn="0" w:lastRowFirstColumn="0" w:lastRowLastColumn="0"/>
+            <w:tcW w:w="4247" w:type="dxa"/>
+          </w:tcPr>
+          <w:p>
+            <w:r>
+              <w:t>Cardinality</w:t>
+            </w:r>
+          </w:p>
+        </w:tc>
+        <w:tc>
+          <w:tcPr>
+            <w:tcW w:w="4247" w:type="dxa"/>
+          </w:tcPr>
+          <w:p>
+            <w:pPr>
+              <w:cnfStyle w:val="000000100000" w:firstRow="0" w:lastRow="0" w:firstColumn="0" w:lastColumn="0" w:oddVBand="0" w:evenVBand="0" w:oddHBand="1" w:evenHBand="0" w:firstRowFirstColumn="0" w:firstRowLastColumn="0" w:lastRowFirstColumn="0" w:lastRowLastColumn="0"/>
+            </w:pPr>
+            <w:r>
+              <w:t>Medium</w:t>
+            </w:r>
+          </w:p>
+        </w:tc>
+      </w:tr>
+      <w:tr>
+        <w:tc>
+          <w:tcPr>
+            <w:cnfStyle w:val="001000000000" w:firstRow="0" w:lastRow="0" w:firstColumn="1" w:lastColumn="0" w:oddVBand="0" w:evenVBand="0" w:oddHBand="0" w:evenHBand="0" w:firstRowFirstColumn="0" w:firstRowLastColumn="0" w:lastRowFirstColumn="0" w:lastRowLastColumn="0"/>
+            <w:tcW w:w="4247" w:type="dxa"/>
+          </w:tcPr>
+          <w:p>
+            <w:r>
+              <w:t>Clustering</w:t>
+            </w:r>
+          </w:p>
+        </w:tc>
+        <w:tc>
+          <w:tcPr>
+            <w:tcW w:w="4247" w:type="dxa"/>
+          </w:tcPr>
+          <w:p>
+            <w:pPr>
+              <w:cnfStyle w:val="000000000000" w:firstRow="0" w:lastRow="0" w:firstColumn="0" w:lastColumn="0" w:oddVBand="0" w:evenVBand="0" w:oddHBand="0" w:evenHBand="0" w:firstRowFirstColumn="0" w:firstRowLastColumn="0" w:lastRowFirstColumn="0" w:lastRowLastColumn="0"/>
+            </w:pPr>
+            <w:r>
+              <w:t>Yes</w:t>
+            </w:r>
+          </w:p>
+        </w:tc>
+      </w:tr>
+      <w:tr>
+        <w:trPr>
+          <w:cnfStyle w:val="000000100000" w:firstRow="0" w:lastRow="0" w:firstColumn="0" w:lastColumn="0" w:oddVBand="0" w:evenVBand="0" w:oddHBand="1" w:evenHBand="0" w:firstRowFirstColumn="0" w:firstRowLastColumn="0" w:lastRowFirstColumn="0" w:lastRowLastColumn="0"/>
+        </w:trPr>
+        <w:tc>
+          <w:tcPr>
+            <w:cnfStyle w:val="001000000000" w:firstRow="0" w:lastRow="0" w:firstColumn="1" w:lastColumn="0" w:oddVBand="0" w:evenVBand="0" w:oddHBand="0" w:evenHBand="0" w:firstRowFirstColumn="0" w:firstRowLastColumn="0" w:lastRowFirstColumn="0" w:lastRowLastColumn="0"/>
+            <w:tcW w:w="4247" w:type="dxa"/>
+          </w:tcPr>
+          <w:p>
+            <w:r>
+              <w:t>Justification</w:t>
+            </w:r>
+          </w:p>
+        </w:tc>
+        <w:tc>
+          <w:tcPr>
+            <w:tcW w:w="4247" w:type="dxa"/>
+          </w:tcPr>
+          <w:p>
+            <w:pPr>
+              <w:cnfStyle w:val="000000100000" w:firstRow="0" w:lastRow="0" w:firstColumn="0" w:lastColumn="0" w:oddVBand="0" w:evenVBand="0" w:oddHBand="1" w:evenHBand="0" w:firstRowFirstColumn="0" w:firstRowLastColumn="0" w:lastRowFirstColumn="0" w:lastRowLastColumn="0"/>
+            </w:pPr>
+            <w:r>
+              <w:t xml:space="preserve">Query needs to be executed many times and </w:t>
+            </w:r>
+            <w:r>
+              <w:t xml:space="preserve">table is very large, so it has </w:t>
+            </w:r>
+            <w:proofErr w:type="gramStart"/>
+            <w:r>
+              <w:t>be</w:t>
+            </w:r>
+            <w:proofErr w:type="gramEnd"/>
+            <w:r>
+              <w:t xml:space="preserve"> fast; cardinality is medium so it’s a good candidate for clustering.</w:t>
+            </w:r>
+          </w:p>
+        </w:tc>
+      </w:tr>
+      <w:tr>
+        <w:tc>
+          <w:tcPr>
+            <w:cnfStyle w:val="001000000000" w:firstRow="0" w:lastRow="0" w:firstColumn="1" w:lastColumn="0" w:oddVBand="0" w:evenVBand="0" w:oddHBand="0" w:evenHBand="0" w:firstRowFirstColumn="0" w:firstRowLastColumn="0" w:lastRowFirstColumn="0" w:lastRowLastColumn="0"/>
+            <w:tcW w:w="8494" w:type="dxa"/>
+            <w:gridSpan w:val="2"/>
+          </w:tcPr>
+          <w:p>
+            <w:pPr>
+              <w:rPr>
+                <w:b w:val="0"/>
+              </w:rPr>
+            </w:pPr>
+            <w:r>
+              <w:rPr>
+                <w:rStyle w:val="pl-k"/>
+                <w:rFonts w:ascii="Consolas" w:hAnsi="Consolas"/>
+                <w:b w:val="0"/>
+                <w:color w:val="D73A49"/>
+                <w:sz w:val="18"/>
+                <w:szCs w:val="18"/>
+                <w:shd w:val="clear" w:color="auto" w:fill="FFFFFF"/>
+              </w:rPr>
+              <w:t>CREATE</w:t>
+            </w:r>
+            <w:r>
+              <w:rPr>
+                <w:rFonts w:ascii="Consolas" w:hAnsi="Consolas"/>
+                <w:b w:val="0"/>
+                <w:color w:val="24292E"/>
+                <w:sz w:val="18"/>
+                <w:szCs w:val="18"/>
+                <w:shd w:val="clear" w:color="auto" w:fill="FFFFFF"/>
+              </w:rPr>
+              <w:t xml:space="preserve"> </w:t>
+            </w:r>
+            <w:r>
+              <w:rPr>
+                <w:rStyle w:val="pl-k"/>
+                <w:rFonts w:ascii="Consolas" w:hAnsi="Consolas"/>
+                <w:b w:val="0"/>
+                <w:color w:val="D73A49"/>
+                <w:sz w:val="18"/>
+                <w:szCs w:val="18"/>
+                <w:shd w:val="clear" w:color="auto" w:fill="FFFFFF"/>
+              </w:rPr>
+              <w:t>INDEX</w:t>
+            </w:r>
+            <w:r>
+              <w:rPr>
+                <w:rFonts w:ascii="Consolas" w:hAnsi="Consolas"/>
+                <w:b w:val="0"/>
+                <w:color w:val="24292E"/>
+                <w:sz w:val="18"/>
+                <w:szCs w:val="18"/>
+                <w:shd w:val="clear" w:color="auto" w:fill="FFFFFF"/>
+              </w:rPr>
+              <w:t xml:space="preserve"> </w:t>
+            </w:r>
+            <w:proofErr w:type="spellStart"/>
+            <w:r>
+              <w:rPr>
+                <w:rStyle w:val="pl-en"/>
+                <w:rFonts w:ascii="Consolas" w:hAnsi="Consolas"/>
+                <w:b w:val="0"/>
+                <w:color w:val="6F42C1"/>
+                <w:sz w:val="18"/>
+                <w:szCs w:val="18"/>
+                <w:shd w:val="clear" w:color="auto" w:fill="FFFFFF"/>
+              </w:rPr>
+              <w:t>user_project</w:t>
+            </w:r>
+            <w:proofErr w:type="spellEnd"/>
+            <w:r>
+              <w:rPr>
+                <w:rFonts w:ascii="Consolas" w:hAnsi="Consolas"/>
+                <w:b w:val="0"/>
+                <w:color w:val="24292E"/>
+                <w:sz w:val="18"/>
+                <w:szCs w:val="18"/>
+                <w:shd w:val="clear" w:color="auto" w:fill="FFFFFF"/>
+              </w:rPr>
+              <w:t xml:space="preserve"> </w:t>
+            </w:r>
+            <w:r>
+              <w:rPr>
+                <w:rStyle w:val="pl-k"/>
+                <w:rFonts w:ascii="Consolas" w:hAnsi="Consolas"/>
+                <w:b w:val="0"/>
+                <w:color w:val="D73A49"/>
+                <w:sz w:val="18"/>
+                <w:szCs w:val="18"/>
+                <w:shd w:val="clear" w:color="auto" w:fill="FFFFFF"/>
+              </w:rPr>
+              <w:t>ON</w:t>
+            </w:r>
+            <w:r>
+              <w:rPr>
+                <w:rFonts w:ascii="Consolas" w:hAnsi="Consolas"/>
+                <w:b w:val="0"/>
+                <w:color w:val="24292E"/>
+                <w:sz w:val="18"/>
+                <w:szCs w:val="18"/>
+                <w:shd w:val="clear" w:color="auto" w:fill="FFFFFF"/>
+              </w:rPr>
+              <w:t xml:space="preserve"> </w:t>
+            </w:r>
+            <w:proofErr w:type="spellStart"/>
+            <w:r>
+              <w:rPr>
+                <w:rFonts w:ascii="Consolas" w:hAnsi="Consolas"/>
+                <w:b w:val="0"/>
+                <w:color w:val="24292E"/>
+                <w:sz w:val="18"/>
+                <w:szCs w:val="18"/>
+                <w:shd w:val="clear" w:color="auto" w:fill="FFFFFF"/>
+              </w:rPr>
+              <w:t>Project_team</w:t>
+            </w:r>
+            <w:proofErr w:type="spellEnd"/>
+            <w:r>
+              <w:rPr>
+                <w:rFonts w:ascii="Consolas" w:hAnsi="Consolas"/>
+                <w:b w:val="0"/>
+                <w:color w:val="24292E"/>
+                <w:sz w:val="18"/>
+                <w:szCs w:val="18"/>
+                <w:shd w:val="clear" w:color="auto" w:fill="FFFFFF"/>
+              </w:rPr>
+              <w:t xml:space="preserve"> USING hash(</w:t>
+            </w:r>
+            <w:proofErr w:type="spellStart"/>
+            <w:r>
+              <w:rPr>
+                <w:rFonts w:ascii="Consolas" w:hAnsi="Consolas"/>
+                <w:b w:val="0"/>
+                <w:color w:val="24292E"/>
+                <w:sz w:val="18"/>
+                <w:szCs w:val="18"/>
+                <w:shd w:val="clear" w:color="auto" w:fill="FFFFFF"/>
+              </w:rPr>
+              <w:t>id_user</w:t>
+            </w:r>
+            <w:proofErr w:type="spellEnd"/>
+            <w:r>
+              <w:rPr>
+                <w:rFonts w:ascii="Consolas" w:hAnsi="Consolas"/>
+                <w:b w:val="0"/>
+                <w:color w:val="24292E"/>
+                <w:sz w:val="18"/>
+                <w:szCs w:val="18"/>
+                <w:shd w:val="clear" w:color="auto" w:fill="FFFFFF"/>
+              </w:rPr>
+              <w:t>)</w:t>
+            </w:r>
+          </w:p>
+        </w:tc>
+      </w:tr>
+      <w:tr>
+        <w:trPr>
+          <w:cnfStyle w:val="000000100000" w:firstRow="0" w:lastRow="0" w:firstColumn="0" w:lastColumn="0" w:oddVBand="0" w:evenVBand="0" w:oddHBand="1" w:evenHBand="0" w:firstRowFirstColumn="0" w:firstRowLastColumn="0" w:lastRowFirstColumn="0" w:lastRowLastColumn="0"/>
+        </w:trPr>
+        <w:tc>
+          <w:tcPr>
+            <w:cnfStyle w:val="001000000000" w:firstRow="0" w:lastRow="0" w:firstColumn="1" w:lastColumn="0" w:oddVBand="0" w:evenVBand="0" w:oddHBand="0" w:evenHBand="0" w:firstRowFirstColumn="0" w:firstRowLastColumn="0" w:lastRowFirstColumn="0" w:lastRowLastColumn="0"/>
+            <w:tcW w:w="0" w:type="auto"/>
+            <w:gridSpan w:val="2"/>
+            <w:hideMark/>
+          </w:tcPr>
+          <w:p>
+            <w:pPr>
+              <w:spacing w:line="300" w:lineRule="atLeast"/>
+              <w:rPr>
+                <w:rFonts w:ascii="Consolas" w:eastAsia="Times New Roman" w:hAnsi="Consolas" w:cs="Segoe UI"/>
+                <w:b w:val="0"/>
+                <w:color w:val="24292E"/>
+                <w:sz w:val="18"/>
+                <w:szCs w:val="18"/>
+                <w:lang w:val="en-US" w:eastAsia="pt-PT"/>
+              </w:rPr>
+            </w:pPr>
+          </w:p>
+        </w:tc>
+      </w:tr>
+    </w:tbl>
+    <w:p>
+      <w:pPr>
+        <w:pStyle w:val="PargrafodaLista"/>
+        <w:rPr>
+          <w:b/>
+          <w:u w:val="single"/>
+        </w:rPr>
+      </w:pPr>
+    </w:p>
+    <w:tbl>
+      <w:tblPr>
+        <w:tblStyle w:val="TabelaSimples1"/>
+        <w:tblW w:w="8494" w:type="dxa"/>
+        <w:tblLook w:val="04A0" w:firstRow="1" w:lastRow="0" w:firstColumn="1" w:lastColumn="0" w:noHBand="0" w:noVBand="1"/>
+      </w:tblPr>
+      <w:tblGrid>
+        <w:gridCol w:w="4247"/>
+        <w:gridCol w:w="4247"/>
+      </w:tblGrid>
+      <w:tr>
+        <w:trPr>
+          <w:cnfStyle w:val="100000000000" w:firstRow="1" w:lastRow="0" w:firstColumn="0" w:lastColumn="0" w:oddVBand="0" w:evenVBand="0" w:oddHBand="0" w:evenHBand="0" w:firstRowFirstColumn="0" w:firstRowLastColumn="0" w:lastRowFirstColumn="0" w:lastRowLastColumn="0"/>
+        </w:trPr>
+        <w:tc>
+          <w:tcPr>
+            <w:cnfStyle w:val="001000000000" w:firstRow="0" w:lastRow="0" w:firstColumn="1" w:lastColumn="0" w:oddVBand="0" w:evenVBand="0" w:oddHBand="0" w:evenHBand="0" w:firstRowFirstColumn="0" w:firstRowLastColumn="0" w:lastRowFirstColumn="0" w:lastRowLastColumn="0"/>
+            <w:tcW w:w="4247" w:type="dxa"/>
+          </w:tcPr>
+          <w:p>
+            <w:r>
+              <w:t>Index reference</w:t>
+            </w:r>
+          </w:p>
+        </w:tc>
+        <w:tc>
+          <w:tcPr>
+            <w:tcW w:w="4247" w:type="dxa"/>
+          </w:tcPr>
+          <w:p>
+            <w:pPr>
+              <w:tabs>
+                <w:tab w:val="left" w:pos="1050"/>
+              </w:tabs>
+              <w:cnfStyle w:val="100000000000" w:firstRow="1" w:lastRow="0" w:firstColumn="0" w:lastColumn="0" w:oddVBand="0" w:evenVBand="0" w:oddHBand="0" w:evenHBand="0" w:firstRowFirstColumn="0" w:firstRowLastColumn="0" w:lastRowFirstColumn="0" w:lastRowLastColumn="0"/>
+              <w:rPr>
+                <w:b w:val="0"/>
+              </w:rPr>
+            </w:pPr>
+            <w:r>
+              <w:rPr>
+                <w:b w:val="0"/>
+              </w:rPr>
+              <w:t>INDEX0</w:t>
+            </w:r>
+            <w:r>
+              <w:rPr>
+                <w:b w:val="0"/>
+              </w:rPr>
+              <w:t>4</w:t>
+            </w:r>
+          </w:p>
+        </w:tc>
+      </w:tr>
+      <w:tr>
+        <w:trPr>
+          <w:cnfStyle w:val="000000100000" w:firstRow="0" w:lastRow="0" w:firstColumn="0" w:lastColumn="0" w:oddVBand="0" w:evenVBand="0" w:oddHBand="1" w:evenHBand="0" w:firstRowFirstColumn="0" w:firstRowLastColumn="0" w:lastRowFirstColumn="0" w:lastRowLastColumn="0"/>
+        </w:trPr>
+        <w:tc>
+          <w:tcPr>
+            <w:cnfStyle w:val="001000000000" w:firstRow="0" w:lastRow="0" w:firstColumn="1" w:lastColumn="0" w:oddVBand="0" w:evenVBand="0" w:oddHBand="0" w:evenHBand="0" w:firstRowFirstColumn="0" w:firstRowLastColumn="0" w:lastRowFirstColumn="0" w:lastRowLastColumn="0"/>
+            <w:tcW w:w="4247" w:type="dxa"/>
+          </w:tcPr>
+          <w:p>
+            <w:r>
+              <w:t>Related queries</w:t>
+            </w:r>
+          </w:p>
+        </w:tc>
+        <w:tc>
+          <w:tcPr>
+            <w:tcW w:w="4247" w:type="dxa"/>
+          </w:tcPr>
+          <w:p>
+            <w:pPr>
+              <w:cnfStyle w:val="000000100000" w:firstRow="0" w:lastRow="0" w:firstColumn="0" w:lastColumn="0" w:oddVBand="0" w:evenVBand="0" w:oddHBand="1" w:evenHBand="0" w:firstRowFirstColumn="0" w:firstRowLastColumn="0" w:lastRowFirstColumn="0" w:lastRowLastColumn="0"/>
+            </w:pPr>
+            <w:r>
+              <w:t>SELECT10</w:t>
+            </w:r>
+          </w:p>
+        </w:tc>
+      </w:tr>
+      <w:tr>
+        <w:tc>
+          <w:tcPr>
+            <w:cnfStyle w:val="001000000000" w:firstRow="0" w:lastRow="0" w:firstColumn="1" w:lastColumn="0" w:oddVBand="0" w:evenVBand="0" w:oddHBand="0" w:evenHBand="0" w:firstRowFirstColumn="0" w:firstRowLastColumn="0" w:lastRowFirstColumn="0" w:lastRowLastColumn="0"/>
+            <w:tcW w:w="4247" w:type="dxa"/>
+          </w:tcPr>
+          <w:p>
+            <w:r>
+              <w:t>Index relation</w:t>
+            </w:r>
+          </w:p>
+        </w:tc>
+        <w:tc>
+          <w:tcPr>
+            <w:tcW w:w="4247" w:type="dxa"/>
+          </w:tcPr>
+          <w:p>
+            <w:pPr>
+              <w:cnfStyle w:val="000000000000" w:firstRow="0" w:lastRow="0" w:firstColumn="0" w:lastColumn="0" w:oddVBand="0" w:evenVBand="0" w:oddHBand="0" w:evenHBand="0" w:firstRowFirstColumn="0" w:firstRowLastColumn="0" w:lastRowFirstColumn="0" w:lastRowLastColumn="0"/>
+            </w:pPr>
+            <w:r>
+              <w:t>Board</w:t>
+            </w:r>
+          </w:p>
+        </w:tc>
+      </w:tr>
+      <w:tr>
+        <w:trPr>
+          <w:cnfStyle w:val="000000100000" w:firstRow="0" w:lastRow="0" w:firstColumn="0" w:lastColumn="0" w:oddVBand="0" w:evenVBand="0" w:oddHBand="1" w:evenHBand="0" w:firstRowFirstColumn="0" w:firstRowLastColumn="0" w:lastRowFirstColumn="0" w:lastRowLastColumn="0"/>
+        </w:trPr>
+        <w:tc>
+          <w:tcPr>
+            <w:cnfStyle w:val="001000000000" w:firstRow="0" w:lastRow="0" w:firstColumn="1" w:lastColumn="0" w:oddVBand="0" w:evenVBand="0" w:oddHBand="0" w:evenHBand="0" w:firstRowFirstColumn="0" w:firstRowLastColumn="0" w:lastRowFirstColumn="0" w:lastRowLastColumn="0"/>
+            <w:tcW w:w="4247" w:type="dxa"/>
+          </w:tcPr>
+          <w:p>
+            <w:r>
+              <w:t>Index attribute</w:t>
+            </w:r>
+          </w:p>
+        </w:tc>
+        <w:tc>
+          <w:tcPr>
+            <w:tcW w:w="4247" w:type="dxa"/>
+          </w:tcPr>
+          <w:p>
+            <w:pPr>
+              <w:cnfStyle w:val="000000100000" w:firstRow="0" w:lastRow="0" w:firstColumn="0" w:lastColumn="0" w:oddVBand="0" w:evenVBand="0" w:oddHBand="1" w:evenHBand="0" w:firstRowFirstColumn="0" w:firstRowLastColumn="0" w:lastRowFirstColumn="0" w:lastRowLastColumn="0"/>
+            </w:pPr>
+            <w:proofErr w:type="spellStart"/>
+            <w:r>
+              <w:t>id_project</w:t>
+            </w:r>
+            <w:proofErr w:type="spellEnd"/>
+          </w:p>
+        </w:tc>
+      </w:tr>
+      <w:tr>
+        <w:tc>
+          <w:tcPr>
+            <w:cnfStyle w:val="001000000000" w:firstRow="0" w:lastRow="0" w:firstColumn="1" w:lastColumn="0" w:oddVBand="0" w:evenVBand="0" w:oddHBand="0" w:evenHBand="0" w:firstRowFirstColumn="0" w:firstRowLastColumn="0" w:lastRowFirstColumn="0" w:lastRowLastColumn="0"/>
+            <w:tcW w:w="4247" w:type="dxa"/>
+          </w:tcPr>
+          <w:p>
+            <w:r>
+              <w:t>Index type</w:t>
+            </w:r>
+          </w:p>
+        </w:tc>
+        <w:tc>
+          <w:tcPr>
+            <w:tcW w:w="4247" w:type="dxa"/>
+          </w:tcPr>
+          <w:p>
+            <w:pPr>
+              <w:cnfStyle w:val="000000000000" w:firstRow="0" w:lastRow="0" w:firstColumn="0" w:lastColumn="0" w:oddVBand="0" w:evenVBand="0" w:oddHBand="0" w:evenHBand="0" w:firstRowFirstColumn="0" w:firstRowLastColumn="0" w:lastRowFirstColumn="0" w:lastRowLastColumn="0"/>
+            </w:pPr>
+            <w:r>
+              <w:t>Hash</w:t>
+            </w:r>
+          </w:p>
+        </w:tc>
+      </w:tr>
+      <w:tr>
+        <w:trPr>
+          <w:cnfStyle w:val="000000100000" w:firstRow="0" w:lastRow="0" w:firstColumn="0" w:lastColumn="0" w:oddVBand="0" w:evenVBand="0" w:oddHBand="1" w:evenHBand="0" w:firstRowFirstColumn="0" w:firstRowLastColumn="0" w:lastRowFirstColumn="0" w:lastRowLastColumn="0"/>
+        </w:trPr>
+        <w:tc>
+          <w:tcPr>
+            <w:cnfStyle w:val="001000000000" w:firstRow="0" w:lastRow="0" w:firstColumn="1" w:lastColumn="0" w:oddVBand="0" w:evenVBand="0" w:oddHBand="0" w:evenHBand="0" w:firstRowFirstColumn="0" w:firstRowLastColumn="0" w:lastRowFirstColumn="0" w:lastRowLastColumn="0"/>
+            <w:tcW w:w="4247" w:type="dxa"/>
+          </w:tcPr>
+          <w:p>
+            <w:r>
+              <w:t>Cardinality</w:t>
+            </w:r>
+          </w:p>
+        </w:tc>
+        <w:tc>
+          <w:tcPr>
+            <w:tcW w:w="4247" w:type="dxa"/>
+          </w:tcPr>
+          <w:p>
+            <w:pPr>
+              <w:cnfStyle w:val="000000100000" w:firstRow="0" w:lastRow="0" w:firstColumn="0" w:lastColumn="0" w:oddVBand="0" w:evenVBand="0" w:oddHBand="1" w:evenHBand="0" w:firstRowFirstColumn="0" w:firstRowLastColumn="0" w:lastRowFirstColumn="0" w:lastRowLastColumn="0"/>
+            </w:pPr>
+            <w:r>
+              <w:t>Medium</w:t>
+            </w:r>
+          </w:p>
+        </w:tc>
+      </w:tr>
+      <w:tr>
+        <w:tc>
+          <w:tcPr>
+            <w:cnfStyle w:val="001000000000" w:firstRow="0" w:lastRow="0" w:firstColumn="1" w:lastColumn="0" w:oddVBand="0" w:evenVBand="0" w:oddHBand="0" w:evenHBand="0" w:firstRowFirstColumn="0" w:firstRowLastColumn="0" w:lastRowFirstColumn="0" w:lastRowLastColumn="0"/>
+            <w:tcW w:w="4247" w:type="dxa"/>
+          </w:tcPr>
+          <w:p>
+            <w:r>
+              <w:t>Clustering</w:t>
+            </w:r>
+          </w:p>
+        </w:tc>
+        <w:tc>
+          <w:tcPr>
+            <w:tcW w:w="4247" w:type="dxa"/>
+          </w:tcPr>
+          <w:p>
+            <w:pPr>
+              <w:cnfStyle w:val="000000000000" w:firstRow="0" w:lastRow="0" w:firstColumn="0" w:lastColumn="0" w:oddVBand="0" w:evenVBand="0" w:oddHBand="0" w:evenHBand="0" w:firstRowFirstColumn="0" w:firstRowLastColumn="0" w:lastRowFirstColumn="0" w:lastRowLastColumn="0"/>
+            </w:pPr>
+            <w:r>
+              <w:t>Yes</w:t>
+            </w:r>
+          </w:p>
+        </w:tc>
+      </w:tr>
+      <w:tr>
+        <w:trPr>
+          <w:cnfStyle w:val="000000100000" w:firstRow="0" w:lastRow="0" w:firstColumn="0" w:lastColumn="0" w:oddVBand="0" w:evenVBand="0" w:oddHBand="1" w:evenHBand="0" w:firstRowFirstColumn="0" w:firstRowLastColumn="0" w:lastRowFirstColumn="0" w:lastRowLastColumn="0"/>
+        </w:trPr>
+        <w:tc>
+          <w:tcPr>
+            <w:cnfStyle w:val="001000000000" w:firstRow="0" w:lastRow="0" w:firstColumn="1" w:lastColumn="0" w:oddVBand="0" w:evenVBand="0" w:oddHBand="0" w:evenHBand="0" w:firstRowFirstColumn="0" w:firstRowLastColumn="0" w:lastRowFirstColumn="0" w:lastRowLastColumn="0"/>
+            <w:tcW w:w="4247" w:type="dxa"/>
+          </w:tcPr>
+          <w:p>
+            <w:r>
+              <w:t>Justification</w:t>
+            </w:r>
+          </w:p>
+        </w:tc>
+        <w:tc>
+          <w:tcPr>
+            <w:tcW w:w="4247" w:type="dxa"/>
+          </w:tcPr>
+          <w:p>
+            <w:pPr>
+              <w:cnfStyle w:val="000000100000" w:firstRow="0" w:lastRow="0" w:firstColumn="0" w:lastColumn="0" w:oddVBand="0" w:evenVBand="0" w:oddHBand="1" w:evenHBand="0" w:firstRowFirstColumn="0" w:firstRowLastColumn="0" w:lastRowFirstColumn="0" w:lastRowLastColumn="0"/>
+            </w:pPr>
+            <w:r>
+              <w:t xml:space="preserve">Query needs to be executed many times and </w:t>
+            </w:r>
+            <w:r>
+              <w:t>has to be fast because it is executed many times</w:t>
+            </w:r>
+            <w:r>
+              <w:t>; cardinality is medium so it’s a good candidate for clustering.</w:t>
+            </w:r>
+          </w:p>
+        </w:tc>
+      </w:tr>
+      <w:tr>
+        <w:tc>
+          <w:tcPr>
+            <w:cnfStyle w:val="001000000000" w:firstRow="0" w:lastRow="0" w:firstColumn="1" w:lastColumn="0" w:oddVBand="0" w:evenVBand="0" w:oddHBand="0" w:evenHBand="0" w:firstRowFirstColumn="0" w:firstRowLastColumn="0" w:lastRowFirstColumn="0" w:lastRowLastColumn="0"/>
+            <w:tcW w:w="8494" w:type="dxa"/>
+            <w:gridSpan w:val="2"/>
+          </w:tcPr>
+          <w:p>
+            <w:pPr>
+              <w:rPr>
+                <w:b w:val="0"/>
+              </w:rPr>
+            </w:pPr>
+            <w:r>
+              <w:rPr>
+                <w:rStyle w:val="pl-k"/>
+                <w:rFonts w:ascii="Consolas" w:hAnsi="Consolas"/>
+                <w:b w:val="0"/>
+                <w:color w:val="D73A49"/>
+                <w:sz w:val="18"/>
+                <w:szCs w:val="18"/>
+                <w:shd w:val="clear" w:color="auto" w:fill="FFFFFF"/>
+              </w:rPr>
+              <w:t>CREATE</w:t>
+            </w:r>
+            <w:r>
+              <w:rPr>
+                <w:rFonts w:ascii="Consolas" w:hAnsi="Consolas"/>
+                <w:b w:val="0"/>
+                <w:color w:val="24292E"/>
+                <w:sz w:val="18"/>
+                <w:szCs w:val="18"/>
+                <w:shd w:val="clear" w:color="auto" w:fill="FFFFFF"/>
+              </w:rPr>
+              <w:t xml:space="preserve"> </w:t>
+            </w:r>
+            <w:r>
+              <w:rPr>
+                <w:rStyle w:val="pl-k"/>
+                <w:rFonts w:ascii="Consolas" w:hAnsi="Consolas"/>
+                <w:b w:val="0"/>
+                <w:color w:val="D73A49"/>
+                <w:sz w:val="18"/>
+                <w:szCs w:val="18"/>
+                <w:shd w:val="clear" w:color="auto" w:fill="FFFFFF"/>
+              </w:rPr>
+              <w:t>INDEX</w:t>
+            </w:r>
+            <w:r>
+              <w:rPr>
+                <w:rFonts w:ascii="Consolas" w:hAnsi="Consolas"/>
+                <w:b w:val="0"/>
+                <w:color w:val="24292E"/>
+                <w:sz w:val="18"/>
+                <w:szCs w:val="18"/>
+                <w:shd w:val="clear" w:color="auto" w:fill="FFFFFF"/>
+              </w:rPr>
+              <w:t xml:space="preserve"> </w:t>
+            </w:r>
+            <w:proofErr w:type="spellStart"/>
+            <w:r>
+              <w:rPr>
+                <w:rStyle w:val="pl-en"/>
+                <w:rFonts w:ascii="Consolas" w:hAnsi="Consolas"/>
+                <w:b w:val="0"/>
+                <w:color w:val="6F42C1"/>
+                <w:sz w:val="18"/>
+                <w:szCs w:val="18"/>
+                <w:shd w:val="clear" w:color="auto" w:fill="FFFFFF"/>
+              </w:rPr>
+              <w:t>project_boards</w:t>
+            </w:r>
+            <w:proofErr w:type="spellEnd"/>
+            <w:r>
+              <w:rPr>
+                <w:rFonts w:ascii="Consolas" w:hAnsi="Consolas"/>
+                <w:b w:val="0"/>
+                <w:color w:val="24292E"/>
+                <w:sz w:val="18"/>
+                <w:szCs w:val="18"/>
+                <w:shd w:val="clear" w:color="auto" w:fill="FFFFFF"/>
+              </w:rPr>
+              <w:t xml:space="preserve"> </w:t>
+            </w:r>
+            <w:r>
+              <w:rPr>
+                <w:rStyle w:val="pl-k"/>
+                <w:rFonts w:ascii="Consolas" w:hAnsi="Consolas"/>
+                <w:b w:val="0"/>
+                <w:color w:val="D73A49"/>
+                <w:sz w:val="18"/>
+                <w:szCs w:val="18"/>
+                <w:shd w:val="clear" w:color="auto" w:fill="FFFFFF"/>
+              </w:rPr>
+              <w:t>ON</w:t>
+            </w:r>
+            <w:r>
+              <w:rPr>
+                <w:rFonts w:ascii="Consolas" w:hAnsi="Consolas"/>
+                <w:b w:val="0"/>
+                <w:color w:val="24292E"/>
+                <w:sz w:val="18"/>
+                <w:szCs w:val="18"/>
+                <w:shd w:val="clear" w:color="auto" w:fill="FFFFFF"/>
+              </w:rPr>
+              <w:t xml:space="preserve"> Board USING hash(</w:t>
+            </w:r>
+            <w:proofErr w:type="spellStart"/>
+            <w:r>
+              <w:rPr>
+                <w:rFonts w:ascii="Consolas" w:hAnsi="Consolas"/>
+                <w:b w:val="0"/>
+                <w:color w:val="24292E"/>
+                <w:sz w:val="18"/>
+                <w:szCs w:val="18"/>
+                <w:shd w:val="clear" w:color="auto" w:fill="FFFFFF"/>
+              </w:rPr>
+              <w:t>id_project</w:t>
+            </w:r>
+            <w:proofErr w:type="spellEnd"/>
+            <w:r>
+              <w:rPr>
+                <w:rFonts w:ascii="Consolas" w:hAnsi="Consolas"/>
+                <w:b w:val="0"/>
+                <w:color w:val="24292E"/>
+                <w:sz w:val="18"/>
+                <w:szCs w:val="18"/>
+                <w:shd w:val="clear" w:color="auto" w:fill="FFFFFF"/>
+              </w:rPr>
+              <w:t>)</w:t>
+            </w:r>
+          </w:p>
+        </w:tc>
+      </w:tr>
+      <w:tr>
+        <w:trPr>
+          <w:cnfStyle w:val="000000100000" w:firstRow="0" w:lastRow="0" w:firstColumn="0" w:lastColumn="0" w:oddVBand="0" w:evenVBand="0" w:oddHBand="1" w:evenHBand="0" w:firstRowFirstColumn="0" w:firstRowLastColumn="0" w:lastRowFirstColumn="0" w:lastRowLastColumn="0"/>
+        </w:trPr>
+        <w:tc>
+          <w:tcPr>
+            <w:cnfStyle w:val="001000000000" w:firstRow="0" w:lastRow="0" w:firstColumn="1" w:lastColumn="0" w:oddVBand="0" w:evenVBand="0" w:oddHBand="0" w:evenHBand="0" w:firstRowFirstColumn="0" w:firstRowLastColumn="0" w:lastRowFirstColumn="0" w:lastRowLastColumn="0"/>
+            <w:tcW w:w="0" w:type="auto"/>
+            <w:gridSpan w:val="2"/>
+            <w:hideMark/>
+          </w:tcPr>
+          <w:p>
+            <w:pPr>
+              <w:spacing w:line="300" w:lineRule="atLeast"/>
+              <w:rPr>
+                <w:rFonts w:ascii="Consolas" w:eastAsia="Times New Roman" w:hAnsi="Consolas" w:cs="Segoe UI"/>
+                <w:b w:val="0"/>
+                <w:color w:val="24292E"/>
+                <w:sz w:val="18"/>
+                <w:szCs w:val="18"/>
+                <w:lang w:val="en-US" w:eastAsia="pt-PT"/>
+              </w:rPr>
+            </w:pPr>
+          </w:p>
+        </w:tc>
+      </w:tr>
+    </w:tbl>
+    <w:p>
+      <w:pPr>
+        <w:pStyle w:val="PargrafodaLista"/>
+        <w:rPr>
+          <w:b/>
+          <w:u w:val="single"/>
+        </w:rPr>
+      </w:pPr>
+    </w:p>
+    <w:tbl>
+      <w:tblPr>
+        <w:tblStyle w:val="TabelaSimples1"/>
+        <w:tblW w:w="8494" w:type="dxa"/>
+        <w:tblLook w:val="04A0" w:firstRow="1" w:lastRow="0" w:firstColumn="1" w:lastColumn="0" w:noHBand="0" w:noVBand="1"/>
+      </w:tblPr>
+      <w:tblGrid>
+        <w:gridCol w:w="4247"/>
+        <w:gridCol w:w="4247"/>
+      </w:tblGrid>
+      <w:tr>
+        <w:trPr>
+          <w:cnfStyle w:val="100000000000" w:firstRow="1" w:lastRow="0" w:firstColumn="0" w:lastColumn="0" w:oddVBand="0" w:evenVBand="0" w:oddHBand="0" w:evenHBand="0" w:firstRowFirstColumn="0" w:firstRowLastColumn="0" w:lastRowFirstColumn="0" w:lastRowLastColumn="0"/>
+        </w:trPr>
+        <w:tc>
+          <w:tcPr>
+            <w:cnfStyle w:val="001000000000" w:firstRow="0" w:lastRow="0" w:firstColumn="1" w:lastColumn="0" w:oddVBand="0" w:evenVBand="0" w:oddHBand="0" w:evenHBand="0" w:firstRowFirstColumn="0" w:firstRowLastColumn="0" w:lastRowFirstColumn="0" w:lastRowLastColumn="0"/>
+            <w:tcW w:w="4247" w:type="dxa"/>
+          </w:tcPr>
+          <w:p>
+            <w:r>
+              <w:t>Index reference</w:t>
+            </w:r>
+          </w:p>
+        </w:tc>
+        <w:tc>
+          <w:tcPr>
+            <w:tcW w:w="4247" w:type="dxa"/>
+          </w:tcPr>
+          <w:p>
+            <w:pPr>
+              <w:tabs>
+                <w:tab w:val="left" w:pos="1050"/>
+              </w:tabs>
+              <w:cnfStyle w:val="100000000000" w:firstRow="1" w:lastRow="0" w:firstColumn="0" w:lastColumn="0" w:oddVBand="0" w:evenVBand="0" w:oddHBand="0" w:evenHBand="0" w:firstRowFirstColumn="0" w:firstRowLastColumn="0" w:lastRowFirstColumn="0" w:lastRowLastColumn="0"/>
+              <w:rPr>
+                <w:b w:val="0"/>
+              </w:rPr>
+            </w:pPr>
+            <w:r>
+              <w:rPr>
+                <w:b w:val="0"/>
+              </w:rPr>
+              <w:t>INDEX0</w:t>
+            </w:r>
+            <w:r>
+              <w:rPr>
+                <w:b w:val="0"/>
+              </w:rPr>
+              <w:t>5</w:t>
+            </w:r>
+          </w:p>
+        </w:tc>
+      </w:tr>
+      <w:tr>
+        <w:trPr>
+          <w:cnfStyle w:val="000000100000" w:firstRow="0" w:lastRow="0" w:firstColumn="0" w:lastColumn="0" w:oddVBand="0" w:evenVBand="0" w:oddHBand="1" w:evenHBand="0" w:firstRowFirstColumn="0" w:firstRowLastColumn="0" w:lastRowFirstColumn="0" w:lastRowLastColumn="0"/>
+        </w:trPr>
+        <w:tc>
+          <w:tcPr>
+            <w:cnfStyle w:val="001000000000" w:firstRow="0" w:lastRow="0" w:firstColumn="1" w:lastColumn="0" w:oddVBand="0" w:evenVBand="0" w:oddHBand="0" w:evenHBand="0" w:firstRowFirstColumn="0" w:firstRowLastColumn="0" w:lastRowFirstColumn="0" w:lastRowLastColumn="0"/>
+            <w:tcW w:w="4247" w:type="dxa"/>
+          </w:tcPr>
+          <w:p>
+            <w:r>
+              <w:t>Related queries</w:t>
+            </w:r>
+          </w:p>
+        </w:tc>
+        <w:tc>
+          <w:tcPr>
+            <w:tcW w:w="4247" w:type="dxa"/>
+          </w:tcPr>
+          <w:p>
+            <w:pPr>
+              <w:cnfStyle w:val="000000100000" w:firstRow="0" w:lastRow="0" w:firstColumn="0" w:lastColumn="0" w:oddVBand="0" w:evenVBand="0" w:oddHBand="1" w:evenHBand="0" w:firstRowFirstColumn="0" w:firstRowLastColumn="0" w:lastRowFirstColumn="0" w:lastRowLastColumn="0"/>
+            </w:pPr>
+            <w:r>
+              <w:t>SELECT14</w:t>
+            </w:r>
+          </w:p>
+        </w:tc>
+      </w:tr>
+      <w:tr>
+        <w:tc>
+          <w:tcPr>
+            <w:cnfStyle w:val="001000000000" w:firstRow="0" w:lastRow="0" w:firstColumn="1" w:lastColumn="0" w:oddVBand="0" w:evenVBand="0" w:oddHBand="0" w:evenHBand="0" w:firstRowFirstColumn="0" w:firstRowLastColumn="0" w:lastRowFirstColumn="0" w:lastRowLastColumn="0"/>
+            <w:tcW w:w="4247" w:type="dxa"/>
+          </w:tcPr>
+          <w:p>
+            <w:r>
+              <w:t>Index relation</w:t>
+            </w:r>
+          </w:p>
+        </w:tc>
+        <w:tc>
+          <w:tcPr>
+            <w:tcW w:w="4247" w:type="dxa"/>
+          </w:tcPr>
+          <w:p>
+            <w:pPr>
+              <w:cnfStyle w:val="000000000000" w:firstRow="0" w:lastRow="0" w:firstColumn="0" w:lastColumn="0" w:oddVBand="0" w:evenVBand="0" w:oddHBand="0" w:evenHBand="0" w:firstRowFirstColumn="0" w:firstRowLastColumn="0" w:lastRowFirstColumn="0" w:lastRowLastColumn="0"/>
+            </w:pPr>
+            <w:r>
+              <w:t>Message</w:t>
+            </w:r>
+          </w:p>
+        </w:tc>
+      </w:tr>
+      <w:tr>
+        <w:trPr>
+          <w:cnfStyle w:val="000000100000" w:firstRow="0" w:lastRow="0" w:firstColumn="0" w:lastColumn="0" w:oddVBand="0" w:evenVBand="0" w:oddHBand="1" w:evenHBand="0" w:firstRowFirstColumn="0" w:firstRowLastColumn="0" w:lastRowFirstColumn="0" w:lastRowLastColumn="0"/>
+        </w:trPr>
+        <w:tc>
+          <w:tcPr>
+            <w:cnfStyle w:val="001000000000" w:firstRow="0" w:lastRow="0" w:firstColumn="1" w:lastColumn="0" w:oddVBand="0" w:evenVBand="0" w:oddHBand="0" w:evenHBand="0" w:firstRowFirstColumn="0" w:firstRowLastColumn="0" w:lastRowFirstColumn="0" w:lastRowLastColumn="0"/>
+            <w:tcW w:w="4247" w:type="dxa"/>
+          </w:tcPr>
+          <w:p>
+            <w:r>
+              <w:t>Index attribute</w:t>
+            </w:r>
+          </w:p>
+        </w:tc>
+        <w:tc>
+          <w:tcPr>
+            <w:tcW w:w="4247" w:type="dxa"/>
+          </w:tcPr>
+          <w:p>
+            <w:pPr>
+              <w:cnfStyle w:val="000000100000" w:firstRow="0" w:lastRow="0" w:firstColumn="0" w:lastColumn="0" w:oddVBand="0" w:evenVBand="0" w:oddHBand="1" w:evenHBand="0" w:firstRowFirstColumn="0" w:firstRowLastColumn="0" w:lastRowFirstColumn="0" w:lastRowLastColumn="0"/>
+            </w:pPr>
+            <w:r>
+              <w:t>date, project</w:t>
+            </w:r>
+          </w:p>
+        </w:tc>
+      </w:tr>
+      <w:tr>
+        <w:tc>
+          <w:tcPr>
+            <w:cnfStyle w:val="001000000000" w:firstRow="0" w:lastRow="0" w:firstColumn="1" w:lastColumn="0" w:oddVBand="0" w:evenVBand="0" w:oddHBand="0" w:evenHBand="0" w:firstRowFirstColumn="0" w:firstRowLastColumn="0" w:lastRowFirstColumn="0" w:lastRowLastColumn="0"/>
+            <w:tcW w:w="4247" w:type="dxa"/>
+          </w:tcPr>
+          <w:p>
+            <w:r>
+              <w:t>Index type</w:t>
+            </w:r>
+          </w:p>
+        </w:tc>
+        <w:tc>
+          <w:tcPr>
+            <w:tcW w:w="4247" w:type="dxa"/>
+          </w:tcPr>
+          <w:p>
+            <w:pPr>
+              <w:cnfStyle w:val="000000000000" w:firstRow="0" w:lastRow="0" w:firstColumn="0" w:lastColumn="0" w:oddVBand="0" w:evenVBand="0" w:oddHBand="0" w:evenHBand="0" w:firstRowFirstColumn="0" w:firstRowLastColumn="0" w:lastRowFirstColumn="0" w:lastRowLastColumn="0"/>
+            </w:pPr>
+            <w:r>
+              <w:t>B-tree</w:t>
+            </w:r>
+          </w:p>
+        </w:tc>
+      </w:tr>
+      <w:tr>
+        <w:trPr>
+          <w:cnfStyle w:val="000000100000" w:firstRow="0" w:lastRow="0" w:firstColumn="0" w:lastColumn="0" w:oddVBand="0" w:evenVBand="0" w:oddHBand="1" w:evenHBand="0" w:firstRowFirstColumn="0" w:firstRowLastColumn="0" w:lastRowFirstColumn="0" w:lastRowLastColumn="0"/>
+        </w:trPr>
+        <w:tc>
+          <w:tcPr>
+            <w:cnfStyle w:val="001000000000" w:firstRow="0" w:lastRow="0" w:firstColumn="1" w:lastColumn="0" w:oddVBand="0" w:evenVBand="0" w:oddHBand="0" w:evenHBand="0" w:firstRowFirstColumn="0" w:firstRowLastColumn="0" w:lastRowFirstColumn="0" w:lastRowLastColumn="0"/>
+            <w:tcW w:w="4247" w:type="dxa"/>
+          </w:tcPr>
+          <w:p>
+            <w:r>
+              <w:t>Cardinality</w:t>
+            </w:r>
+          </w:p>
+        </w:tc>
+        <w:tc>
+          <w:tcPr>
+            <w:tcW w:w="4247" w:type="dxa"/>
+          </w:tcPr>
+          <w:p>
+            <w:pPr>
+              <w:cnfStyle w:val="000000100000" w:firstRow="0" w:lastRow="0" w:firstColumn="0" w:lastColumn="0" w:oddVBand="0" w:evenVBand="0" w:oddHBand="1" w:evenHBand="0" w:firstRowFirstColumn="0" w:firstRowLastColumn="0" w:lastRowFirstColumn="0" w:lastRowLastColumn="0"/>
+            </w:pPr>
+            <w:r>
+              <w:t>Medium</w:t>
+            </w:r>
+          </w:p>
+        </w:tc>
+      </w:tr>
+      <w:tr>
+        <w:tc>
+          <w:tcPr>
+            <w:cnfStyle w:val="001000000000" w:firstRow="0" w:lastRow="0" w:firstColumn="1" w:lastColumn="0" w:oddVBand="0" w:evenVBand="0" w:oddHBand="0" w:evenHBand="0" w:firstRowFirstColumn="0" w:firstRowLastColumn="0" w:lastRowFirstColumn="0" w:lastRowLastColumn="0"/>
+            <w:tcW w:w="4247" w:type="dxa"/>
+          </w:tcPr>
+          <w:p>
+            <w:r>
+              <w:t>Clustering</w:t>
+            </w:r>
+          </w:p>
+        </w:tc>
+        <w:tc>
+          <w:tcPr>
+            <w:tcW w:w="4247" w:type="dxa"/>
+          </w:tcPr>
+          <w:p>
+            <w:pPr>
+              <w:cnfStyle w:val="000000000000" w:firstRow="0" w:lastRow="0" w:firstColumn="0" w:lastColumn="0" w:oddVBand="0" w:evenVBand="0" w:oddHBand="0" w:evenHBand="0" w:firstRowFirstColumn="0" w:firstRowLastColumn="0" w:lastRowFirstColumn="0" w:lastRowLastColumn="0"/>
+            </w:pPr>
+            <w:r>
+              <w:t>Yes</w:t>
+            </w:r>
+          </w:p>
+        </w:tc>
+      </w:tr>
+      <w:tr>
+        <w:trPr>
+          <w:cnfStyle w:val="000000100000" w:firstRow="0" w:lastRow="0" w:firstColumn="0" w:lastColumn="0" w:oddVBand="0" w:evenVBand="0" w:oddHBand="1" w:evenHBand="0" w:firstRowFirstColumn="0" w:firstRowLastColumn="0" w:lastRowFirstColumn="0" w:lastRowLastColumn="0"/>
+        </w:trPr>
+        <w:tc>
+          <w:tcPr>
+            <w:cnfStyle w:val="001000000000" w:firstRow="0" w:lastRow="0" w:firstColumn="1" w:lastColumn="0" w:oddVBand="0" w:evenVBand="0" w:oddHBand="0" w:evenHBand="0" w:firstRowFirstColumn="0" w:firstRowLastColumn="0" w:lastRowFirstColumn="0" w:lastRowLastColumn="0"/>
+            <w:tcW w:w="4247" w:type="dxa"/>
+          </w:tcPr>
+          <w:p>
+            <w:r>
+              <w:t>Justification</w:t>
+            </w:r>
+          </w:p>
+        </w:tc>
+        <w:tc>
+          <w:tcPr>
+            <w:tcW w:w="4247" w:type="dxa"/>
+          </w:tcPr>
+          <w:p>
+            <w:pPr>
+              <w:cnfStyle w:val="000000100000" w:firstRow="0" w:lastRow="0" w:firstColumn="0" w:lastColumn="0" w:oddVBand="0" w:evenVBand="0" w:oddHBand="1" w:evenHBand="0" w:firstRowFirstColumn="0" w:firstRowLastColumn="0" w:lastRowFirstColumn="0" w:lastRowLastColumn="0"/>
+            </w:pPr>
+            <w:r>
+              <w:t>Query needs to be executed many times and table is very large; cardinality is medium so it’s a good candidate for clustering.</w:t>
+            </w:r>
+          </w:p>
+        </w:tc>
+      </w:tr>
+      <w:tr>
+        <w:tc>
+          <w:tcPr>
+            <w:cnfStyle w:val="001000000000" w:firstRow="0" w:lastRow="0" w:firstColumn="1" w:lastColumn="0" w:oddVBand="0" w:evenVBand="0" w:oddHBand="0" w:evenHBand="0" w:firstRowFirstColumn="0" w:firstRowLastColumn="0" w:lastRowFirstColumn="0" w:lastRowLastColumn="0"/>
+            <w:tcW w:w="8494" w:type="dxa"/>
+            <w:gridSpan w:val="2"/>
+          </w:tcPr>
+          <w:p>
+            <w:pPr>
+              <w:rPr>
+                <w:b w:val="0"/>
+              </w:rPr>
+            </w:pPr>
+            <w:r>
+              <w:rPr>
+                <w:rStyle w:val="pl-k"/>
+                <w:rFonts w:ascii="Consolas" w:hAnsi="Consolas"/>
+                <w:b w:val="0"/>
+                <w:color w:val="D73A49"/>
+                <w:sz w:val="18"/>
+                <w:szCs w:val="18"/>
+                <w:shd w:val="clear" w:color="auto" w:fill="FFFFFF"/>
+              </w:rPr>
+              <w:t>CREATE</w:t>
+            </w:r>
+            <w:r>
+              <w:rPr>
+                <w:rFonts w:ascii="Consolas" w:hAnsi="Consolas"/>
+                <w:b w:val="0"/>
+                <w:color w:val="24292E"/>
+                <w:sz w:val="18"/>
+                <w:szCs w:val="18"/>
+                <w:shd w:val="clear" w:color="auto" w:fill="FFFFFF"/>
+              </w:rPr>
+              <w:t xml:space="preserve"> </w:t>
+            </w:r>
+            <w:r>
+              <w:rPr>
+                <w:rStyle w:val="pl-k"/>
+                <w:rFonts w:ascii="Consolas" w:hAnsi="Consolas"/>
+                <w:b w:val="0"/>
+                <w:color w:val="D73A49"/>
+                <w:sz w:val="18"/>
+                <w:szCs w:val="18"/>
+                <w:shd w:val="clear" w:color="auto" w:fill="FFFFFF"/>
+              </w:rPr>
+              <w:t>INDEX</w:t>
+            </w:r>
+            <w:r>
+              <w:rPr>
+                <w:rFonts w:ascii="Consolas" w:hAnsi="Consolas"/>
+                <w:b w:val="0"/>
+                <w:color w:val="24292E"/>
+                <w:sz w:val="18"/>
+                <w:szCs w:val="18"/>
+                <w:shd w:val="clear" w:color="auto" w:fill="FFFFFF"/>
+              </w:rPr>
+              <w:t xml:space="preserve"> </w:t>
+            </w:r>
+            <w:proofErr w:type="spellStart"/>
+            <w:r>
+              <w:rPr>
+                <w:rStyle w:val="pl-en"/>
+                <w:rFonts w:ascii="Consolas" w:hAnsi="Consolas"/>
+                <w:b w:val="0"/>
+                <w:color w:val="6F42C1"/>
+                <w:sz w:val="18"/>
+                <w:szCs w:val="18"/>
+                <w:shd w:val="clear" w:color="auto" w:fill="FFFFFF"/>
+              </w:rPr>
+              <w:t>message_date</w:t>
+            </w:r>
+            <w:proofErr w:type="spellEnd"/>
+            <w:r>
+              <w:rPr>
+                <w:rFonts w:ascii="Consolas" w:hAnsi="Consolas"/>
+                <w:b w:val="0"/>
+                <w:color w:val="24292E"/>
+                <w:sz w:val="18"/>
+                <w:szCs w:val="18"/>
+                <w:shd w:val="clear" w:color="auto" w:fill="FFFFFF"/>
+              </w:rPr>
+              <w:t xml:space="preserve"> </w:t>
+            </w:r>
+            <w:r>
+              <w:rPr>
+                <w:rStyle w:val="pl-k"/>
+                <w:rFonts w:ascii="Consolas" w:hAnsi="Consolas"/>
+                <w:b w:val="0"/>
+                <w:color w:val="D73A49"/>
+                <w:sz w:val="18"/>
+                <w:szCs w:val="18"/>
+                <w:shd w:val="clear" w:color="auto" w:fill="FFFFFF"/>
+              </w:rPr>
+              <w:t>ON</w:t>
+            </w:r>
+            <w:r>
+              <w:rPr>
+                <w:rFonts w:ascii="Consolas" w:hAnsi="Consolas"/>
+                <w:b w:val="0"/>
+                <w:color w:val="24292E"/>
+                <w:sz w:val="18"/>
+                <w:szCs w:val="18"/>
+                <w:shd w:val="clear" w:color="auto" w:fill="FFFFFF"/>
+              </w:rPr>
+              <w:t xml:space="preserve"> Message USING </w:t>
+            </w:r>
+            <w:proofErr w:type="spellStart"/>
+            <w:proofErr w:type="gramStart"/>
+            <w:r>
+              <w:rPr>
+                <w:rFonts w:ascii="Consolas" w:hAnsi="Consolas"/>
+                <w:b w:val="0"/>
+                <w:color w:val="24292E"/>
+                <w:sz w:val="18"/>
+                <w:szCs w:val="18"/>
+                <w:shd w:val="clear" w:color="auto" w:fill="FFFFFF"/>
+              </w:rPr>
+              <w:t>btree</w:t>
+            </w:r>
+            <w:proofErr w:type="spellEnd"/>
+            <w:r>
+              <w:rPr>
+                <w:rFonts w:ascii="Consolas" w:hAnsi="Consolas"/>
+                <w:b w:val="0"/>
+                <w:color w:val="24292E"/>
+                <w:sz w:val="18"/>
+                <w:szCs w:val="18"/>
+                <w:shd w:val="clear" w:color="auto" w:fill="FFFFFF"/>
+              </w:rPr>
+              <w:t>(</w:t>
+            </w:r>
+            <w:proofErr w:type="gramEnd"/>
+            <w:r>
+              <w:rPr>
+                <w:rStyle w:val="pl-k"/>
+                <w:rFonts w:ascii="Consolas" w:hAnsi="Consolas"/>
+                <w:b w:val="0"/>
+                <w:color w:val="D73A49"/>
+                <w:sz w:val="18"/>
+                <w:szCs w:val="18"/>
+                <w:shd w:val="clear" w:color="auto" w:fill="FFFFFF"/>
+              </w:rPr>
+              <w:t>date</w:t>
+            </w:r>
+            <w:r>
+              <w:rPr>
+                <w:rFonts w:ascii="Consolas" w:hAnsi="Consolas"/>
+                <w:b w:val="0"/>
+                <w:color w:val="24292E"/>
+                <w:sz w:val="18"/>
+                <w:szCs w:val="18"/>
+                <w:shd w:val="clear" w:color="auto" w:fill="FFFFFF"/>
+              </w:rPr>
+              <w:t xml:space="preserve">, </w:t>
+            </w:r>
+            <w:proofErr w:type="spellStart"/>
+            <w:r>
+              <w:rPr>
+                <w:rFonts w:ascii="Consolas" w:hAnsi="Consolas"/>
+                <w:b w:val="0"/>
+                <w:color w:val="24292E"/>
+                <w:sz w:val="18"/>
+                <w:szCs w:val="18"/>
+                <w:shd w:val="clear" w:color="auto" w:fill="FFFFFF"/>
+              </w:rPr>
+              <w:t>id_project</w:t>
+            </w:r>
+            <w:proofErr w:type="spellEnd"/>
+            <w:r>
+              <w:rPr>
+                <w:rFonts w:ascii="Consolas" w:hAnsi="Consolas"/>
+                <w:b w:val="0"/>
+                <w:color w:val="24292E"/>
+                <w:sz w:val="18"/>
+                <w:szCs w:val="18"/>
+                <w:shd w:val="clear" w:color="auto" w:fill="FFFFFF"/>
+              </w:rPr>
+              <w:t>)</w:t>
+            </w:r>
+          </w:p>
+        </w:tc>
+      </w:tr>
+      <w:tr>
+        <w:trPr>
+          <w:cnfStyle w:val="000000100000" w:firstRow="0" w:lastRow="0" w:firstColumn="0" w:lastColumn="0" w:oddVBand="0" w:evenVBand="0" w:oddHBand="1" w:evenHBand="0" w:firstRowFirstColumn="0" w:firstRowLastColumn="0" w:lastRowFirstColumn="0" w:lastRowLastColumn="0"/>
+        </w:trPr>
+        <w:tc>
+          <w:tcPr>
+            <w:cnfStyle w:val="001000000000" w:firstRow="0" w:lastRow="0" w:firstColumn="1" w:lastColumn="0" w:oddVBand="0" w:evenVBand="0" w:oddHBand="0" w:evenHBand="0" w:firstRowFirstColumn="0" w:firstRowLastColumn="0" w:lastRowFirstColumn="0" w:lastRowLastColumn="0"/>
+            <w:tcW w:w="0" w:type="auto"/>
+            <w:gridSpan w:val="2"/>
+            <w:hideMark/>
+          </w:tcPr>
+          <w:p>
+            <w:pPr>
+              <w:spacing w:line="300" w:lineRule="atLeast"/>
+              <w:rPr>
+                <w:rFonts w:ascii="Consolas" w:eastAsia="Times New Roman" w:hAnsi="Consolas" w:cs="Segoe UI"/>
+                <w:b w:val="0"/>
+                <w:color w:val="24292E"/>
+                <w:sz w:val="18"/>
+                <w:szCs w:val="18"/>
+                <w:lang w:val="en-US" w:eastAsia="pt-PT"/>
+              </w:rPr>
+            </w:pPr>
+          </w:p>
+        </w:tc>
+      </w:tr>
+    </w:tbl>
+    <w:p>
+      <w:pPr>
+        <w:pStyle w:val="PargrafodaLista"/>
+        <w:rPr>
+          <w:b/>
+          <w:u w:val="single"/>
+        </w:rPr>
+      </w:pPr>
+    </w:p>
+    <w:p>
+      <w:pPr>
+        <w:pStyle w:val="PargrafodaLista"/>
+        <w:rPr>
+          <w:b/>
+          <w:u w:val="single"/>
+        </w:rPr>
+      </w:pPr>
+    </w:p>
+    <w:p>
+      <w:pPr>
+        <w:pStyle w:val="PargrafodaLista"/>
+        <w:rPr>
+          <w:b/>
+          <w:u w:val="single"/>
+        </w:rPr>
+      </w:pPr>
+    </w:p>
+    <w:p>
+      <w:pPr>
+        <w:pStyle w:val="PargrafodaLista"/>
+        <w:rPr>
+          <w:b/>
+          <w:u w:val="single"/>
+        </w:rPr>
+      </w:pPr>
+    </w:p>
+    <w:p>
+      <w:pPr>
+        <w:pStyle w:val="PargrafodaLista"/>
+        <w:rPr>
+          <w:b/>
+          <w:u w:val="single"/>
+        </w:rPr>
+      </w:pPr>
+    </w:p>
+    <w:p>
+      <w:pPr>
+        <w:pStyle w:val="PargrafodaLista"/>
+        <w:rPr>
+          <w:b/>
+          <w:u w:val="single"/>
+        </w:rPr>
+      </w:pPr>
+    </w:p>
+    <w:p>
+      <w:pPr>
+        <w:pStyle w:val="PargrafodaLista"/>
+        <w:rPr>
+          <w:b/>
+          <w:u w:val="single"/>
+        </w:rPr>
+      </w:pPr>
+    </w:p>
+    <w:p>
+      <w:pPr>
         <w:rPr>
           <w:b/>
           <w:u w:val="single"/>
@@ -16563,9 +18663,770 @@
           <w:b/>
           <w:u w:val="single"/>
         </w:rPr>
+        <w:lastRenderedPageBreak/>
         <w:t>Full-text Search indexes</w:t>
       </w:r>
     </w:p>
+    <w:p>
+      <w:pPr>
+        <w:pStyle w:val="PargrafodaLista"/>
+        <w:ind w:left="1440"/>
+        <w:rPr>
+          <w:b/>
+          <w:u w:val="single"/>
+        </w:rPr>
+      </w:pPr>
+    </w:p>
+    <w:tbl>
+      <w:tblPr>
+        <w:tblStyle w:val="TabelaSimples1"/>
+        <w:tblW w:w="8494" w:type="dxa"/>
+        <w:tblLook w:val="04A0" w:firstRow="1" w:lastRow="0" w:firstColumn="1" w:lastColumn="0" w:noHBand="0" w:noVBand="1"/>
+      </w:tblPr>
+      <w:tblGrid>
+        <w:gridCol w:w="4247"/>
+        <w:gridCol w:w="4247"/>
+      </w:tblGrid>
+      <w:tr>
+        <w:trPr>
+          <w:cnfStyle w:val="100000000000" w:firstRow="1" w:lastRow="0" w:firstColumn="0" w:lastColumn="0" w:oddVBand="0" w:evenVBand="0" w:oddHBand="0" w:evenHBand="0" w:firstRowFirstColumn="0" w:firstRowLastColumn="0" w:lastRowFirstColumn="0" w:lastRowLastColumn="0"/>
+        </w:trPr>
+        <w:tc>
+          <w:tcPr>
+            <w:cnfStyle w:val="001000000000" w:firstRow="0" w:lastRow="0" w:firstColumn="1" w:lastColumn="0" w:oddVBand="0" w:evenVBand="0" w:oddHBand="0" w:evenHBand="0" w:firstRowFirstColumn="0" w:firstRowLastColumn="0" w:lastRowFirstColumn="0" w:lastRowLastColumn="0"/>
+            <w:tcW w:w="4247" w:type="dxa"/>
+          </w:tcPr>
+          <w:p>
+            <w:bookmarkStart w:id="7" w:name="_Hlk510602435"/>
+            <w:r>
+              <w:t>Index reference</w:t>
+            </w:r>
+          </w:p>
+        </w:tc>
+        <w:tc>
+          <w:tcPr>
+            <w:tcW w:w="4247" w:type="dxa"/>
+          </w:tcPr>
+          <w:p>
+            <w:pPr>
+              <w:tabs>
+                <w:tab w:val="left" w:pos="1050"/>
+              </w:tabs>
+              <w:cnfStyle w:val="100000000000" w:firstRow="1" w:lastRow="0" w:firstColumn="0" w:lastColumn="0" w:oddVBand="0" w:evenVBand="0" w:oddHBand="0" w:evenHBand="0" w:firstRowFirstColumn="0" w:firstRowLastColumn="0" w:lastRowFirstColumn="0" w:lastRowLastColumn="0"/>
+              <w:rPr>
+                <w:b w:val="0"/>
+              </w:rPr>
+            </w:pPr>
+            <w:r>
+              <w:rPr>
+                <w:b w:val="0"/>
+              </w:rPr>
+              <w:t>INDEX06</w:t>
+            </w:r>
+          </w:p>
+        </w:tc>
+      </w:tr>
+      <w:tr>
+        <w:trPr>
+          <w:cnfStyle w:val="000000100000" w:firstRow="0" w:lastRow="0" w:firstColumn="0" w:lastColumn="0" w:oddVBand="0" w:evenVBand="0" w:oddHBand="1" w:evenHBand="0" w:firstRowFirstColumn="0" w:firstRowLastColumn="0" w:lastRowFirstColumn="0" w:lastRowLastColumn="0"/>
+        </w:trPr>
+        <w:tc>
+          <w:tcPr>
+            <w:cnfStyle w:val="001000000000" w:firstRow="0" w:lastRow="0" w:firstColumn="1" w:lastColumn="0" w:oddVBand="0" w:evenVBand="0" w:oddHBand="0" w:evenHBand="0" w:firstRowFirstColumn="0" w:firstRowLastColumn="0" w:lastRowFirstColumn="0" w:lastRowLastColumn="0"/>
+            <w:tcW w:w="4247" w:type="dxa"/>
+          </w:tcPr>
+          <w:p>
+            <w:r>
+              <w:t>Related queries</w:t>
+            </w:r>
+          </w:p>
+        </w:tc>
+        <w:tc>
+          <w:tcPr>
+            <w:tcW w:w="4247" w:type="dxa"/>
+          </w:tcPr>
+          <w:p>
+            <w:pPr>
+              <w:cnfStyle w:val="000000100000" w:firstRow="0" w:lastRow="0" w:firstColumn="0" w:lastColumn="0" w:oddVBand="0" w:evenVBand="0" w:oddHBand="1" w:evenHBand="0" w:firstRowFirstColumn="0" w:firstRowLastColumn="0" w:lastRowFirstColumn="0" w:lastRowLastColumn="0"/>
+            </w:pPr>
+            <w:r>
+              <w:t>SELECT16</w:t>
+            </w:r>
+          </w:p>
+        </w:tc>
+      </w:tr>
+      <w:tr>
+        <w:tc>
+          <w:tcPr>
+            <w:cnfStyle w:val="001000000000" w:firstRow="0" w:lastRow="0" w:firstColumn="1" w:lastColumn="0" w:oddVBand="0" w:evenVBand="0" w:oddHBand="0" w:evenHBand="0" w:firstRowFirstColumn="0" w:firstRowLastColumn="0" w:lastRowFirstColumn="0" w:lastRowLastColumn="0"/>
+            <w:tcW w:w="4247" w:type="dxa"/>
+          </w:tcPr>
+          <w:p>
+            <w:r>
+              <w:t>Index relation</w:t>
+            </w:r>
+          </w:p>
+        </w:tc>
+        <w:tc>
+          <w:tcPr>
+            <w:tcW w:w="4247" w:type="dxa"/>
+          </w:tcPr>
+          <w:p>
+            <w:pPr>
+              <w:cnfStyle w:val="000000000000" w:firstRow="0" w:lastRow="0" w:firstColumn="0" w:lastColumn="0" w:oddVBand="0" w:evenVBand="0" w:oddHBand="0" w:evenHBand="0" w:firstRowFirstColumn="0" w:firstRowLastColumn="0" w:lastRowFirstColumn="0" w:lastRowLastColumn="0"/>
+            </w:pPr>
+            <w:r>
+              <w:t>Project</w:t>
+            </w:r>
+          </w:p>
+        </w:tc>
+      </w:tr>
+      <w:tr>
+        <w:trPr>
+          <w:cnfStyle w:val="000000100000" w:firstRow="0" w:lastRow="0" w:firstColumn="0" w:lastColumn="0" w:oddVBand="0" w:evenVBand="0" w:oddHBand="1" w:evenHBand="0" w:firstRowFirstColumn="0" w:firstRowLastColumn="0" w:lastRowFirstColumn="0" w:lastRowLastColumn="0"/>
+        </w:trPr>
+        <w:tc>
+          <w:tcPr>
+            <w:cnfStyle w:val="001000000000" w:firstRow="0" w:lastRow="0" w:firstColumn="1" w:lastColumn="0" w:oddVBand="0" w:evenVBand="0" w:oddHBand="0" w:evenHBand="0" w:firstRowFirstColumn="0" w:firstRowLastColumn="0" w:lastRowFirstColumn="0" w:lastRowLastColumn="0"/>
+            <w:tcW w:w="4247" w:type="dxa"/>
+          </w:tcPr>
+          <w:p>
+            <w:r>
+              <w:t>Index attribute</w:t>
+            </w:r>
+          </w:p>
+        </w:tc>
+        <w:tc>
+          <w:tcPr>
+            <w:tcW w:w="4247" w:type="dxa"/>
+          </w:tcPr>
+          <w:p>
+            <w:pPr>
+              <w:cnfStyle w:val="000000100000" w:firstRow="0" w:lastRow="0" w:firstColumn="0" w:lastColumn="0" w:oddVBand="0" w:evenVBand="0" w:oddHBand="1" w:evenHBand="0" w:firstRowFirstColumn="0" w:firstRowLastColumn="0" w:lastRowFirstColumn="0" w:lastRowLastColumn="0"/>
+            </w:pPr>
+            <w:r>
+              <w:t>title</w:t>
+            </w:r>
+          </w:p>
+        </w:tc>
+      </w:tr>
+      <w:tr>
+        <w:tc>
+          <w:tcPr>
+            <w:cnfStyle w:val="001000000000" w:firstRow="0" w:lastRow="0" w:firstColumn="1" w:lastColumn="0" w:oddVBand="0" w:evenVBand="0" w:oddHBand="0" w:evenHBand="0" w:firstRowFirstColumn="0" w:firstRowLastColumn="0" w:lastRowFirstColumn="0" w:lastRowLastColumn="0"/>
+            <w:tcW w:w="4247" w:type="dxa"/>
+          </w:tcPr>
+          <w:p>
+            <w:r>
+              <w:t>Index type</w:t>
+            </w:r>
+          </w:p>
+        </w:tc>
+        <w:tc>
+          <w:tcPr>
+            <w:tcW w:w="4247" w:type="dxa"/>
+          </w:tcPr>
+          <w:p>
+            <w:pPr>
+              <w:cnfStyle w:val="000000000000" w:firstRow="0" w:lastRow="0" w:firstColumn="0" w:lastColumn="0" w:oddVBand="0" w:evenVBand="0" w:oddHBand="0" w:evenHBand="0" w:firstRowFirstColumn="0" w:firstRowLastColumn="0" w:lastRowFirstColumn="0" w:lastRowLastColumn="0"/>
+            </w:pPr>
+            <w:proofErr w:type="spellStart"/>
+            <w:r>
+              <w:t>GiST</w:t>
+            </w:r>
+            <w:proofErr w:type="spellEnd"/>
+          </w:p>
+        </w:tc>
+      </w:tr>
+      <w:tr>
+        <w:trPr>
+          <w:cnfStyle w:val="000000100000" w:firstRow="0" w:lastRow="0" w:firstColumn="0" w:lastColumn="0" w:oddVBand="0" w:evenVBand="0" w:oddHBand="1" w:evenHBand="0" w:firstRowFirstColumn="0" w:firstRowLastColumn="0" w:lastRowFirstColumn="0" w:lastRowLastColumn="0"/>
+        </w:trPr>
+        <w:tc>
+          <w:tcPr>
+            <w:cnfStyle w:val="001000000000" w:firstRow="0" w:lastRow="0" w:firstColumn="1" w:lastColumn="0" w:oddVBand="0" w:evenVBand="0" w:oddHBand="0" w:evenHBand="0" w:firstRowFirstColumn="0" w:firstRowLastColumn="0" w:lastRowFirstColumn="0" w:lastRowLastColumn="0"/>
+            <w:tcW w:w="4247" w:type="dxa"/>
+          </w:tcPr>
+          <w:p>
+            <w:r>
+              <w:t>Clustering</w:t>
+            </w:r>
+          </w:p>
+        </w:tc>
+        <w:tc>
+          <w:tcPr>
+            <w:tcW w:w="4247" w:type="dxa"/>
+          </w:tcPr>
+          <w:p>
+            <w:pPr>
+              <w:cnfStyle w:val="000000100000" w:firstRow="0" w:lastRow="0" w:firstColumn="0" w:lastColumn="0" w:oddVBand="0" w:evenVBand="0" w:oddHBand="1" w:evenHBand="0" w:firstRowFirstColumn="0" w:firstRowLastColumn="0" w:lastRowFirstColumn="0" w:lastRowLastColumn="0"/>
+            </w:pPr>
+            <w:r>
+              <w:t>No</w:t>
+            </w:r>
+          </w:p>
+        </w:tc>
+      </w:tr>
+      <w:tr>
+        <w:tc>
+          <w:tcPr>
+            <w:cnfStyle w:val="001000000000" w:firstRow="0" w:lastRow="0" w:firstColumn="1" w:lastColumn="0" w:oddVBand="0" w:evenVBand="0" w:oddHBand="0" w:evenHBand="0" w:firstRowFirstColumn="0" w:firstRowLastColumn="0" w:lastRowFirstColumn="0" w:lastRowLastColumn="0"/>
+            <w:tcW w:w="4247" w:type="dxa"/>
+          </w:tcPr>
+          <w:p>
+            <w:r>
+              <w:t>Justification</w:t>
+            </w:r>
+          </w:p>
+        </w:tc>
+        <w:tc>
+          <w:tcPr>
+            <w:tcW w:w="4247" w:type="dxa"/>
+          </w:tcPr>
+          <w:p>
+            <w:pPr>
+              <w:cnfStyle w:val="000000000000" w:firstRow="0" w:lastRow="0" w:firstColumn="0" w:lastColumn="0" w:oddVBand="0" w:evenVBand="0" w:oddHBand="0" w:evenHBand="0" w:firstRowFirstColumn="0" w:firstRowLastColumn="0" w:lastRowFirstColumn="0" w:lastRowLastColumn="0"/>
+            </w:pPr>
+            <w:r>
+              <w:t xml:space="preserve">To improve the performance of full text searches while searching for projects by their titles; </w:t>
+            </w:r>
+            <w:proofErr w:type="spellStart"/>
+            <w:r>
+              <w:t>GiST</w:t>
+            </w:r>
+            <w:proofErr w:type="spellEnd"/>
+            <w:r>
+              <w:t xml:space="preserve"> because it’s better for dynamic data.</w:t>
+            </w:r>
+          </w:p>
+        </w:tc>
+      </w:tr>
+      <w:tr>
+        <w:trPr>
+          <w:cnfStyle w:val="000000100000" w:firstRow="0" w:lastRow="0" w:firstColumn="0" w:lastColumn="0" w:oddVBand="0" w:evenVBand="0" w:oddHBand="1" w:evenHBand="0" w:firstRowFirstColumn="0" w:firstRowLastColumn="0" w:lastRowFirstColumn="0" w:lastRowLastColumn="0"/>
+        </w:trPr>
+        <w:tc>
+          <w:tcPr>
+            <w:cnfStyle w:val="001000000000" w:firstRow="0" w:lastRow="0" w:firstColumn="1" w:lastColumn="0" w:oddVBand="0" w:evenVBand="0" w:oddHBand="0" w:evenHBand="0" w:firstRowFirstColumn="0" w:firstRowLastColumn="0" w:lastRowFirstColumn="0" w:lastRowLastColumn="0"/>
+            <w:tcW w:w="8494" w:type="dxa"/>
+            <w:gridSpan w:val="2"/>
+          </w:tcPr>
+          <w:p>
+            <w:pPr>
+              <w:rPr>
+                <w:b w:val="0"/>
+              </w:rPr>
+            </w:pPr>
+            <w:r>
+              <w:rPr>
+                <w:rStyle w:val="pl-k"/>
+                <w:rFonts w:ascii="Consolas" w:hAnsi="Consolas"/>
+                <w:b w:val="0"/>
+                <w:color w:val="D73A49"/>
+                <w:sz w:val="18"/>
+                <w:szCs w:val="18"/>
+                <w:shd w:val="clear" w:color="auto" w:fill="FFFFFF"/>
+              </w:rPr>
+              <w:t>CREATE</w:t>
+            </w:r>
+            <w:r>
+              <w:rPr>
+                <w:rFonts w:ascii="Consolas" w:hAnsi="Consolas"/>
+                <w:b w:val="0"/>
+                <w:color w:val="24292E"/>
+                <w:sz w:val="18"/>
+                <w:szCs w:val="18"/>
+                <w:shd w:val="clear" w:color="auto" w:fill="FFFFFF"/>
+              </w:rPr>
+              <w:t xml:space="preserve"> </w:t>
+            </w:r>
+            <w:r>
+              <w:rPr>
+                <w:rStyle w:val="pl-k"/>
+                <w:rFonts w:ascii="Consolas" w:hAnsi="Consolas"/>
+                <w:b w:val="0"/>
+                <w:color w:val="D73A49"/>
+                <w:sz w:val="18"/>
+                <w:szCs w:val="18"/>
+                <w:shd w:val="clear" w:color="auto" w:fill="FFFFFF"/>
+              </w:rPr>
+              <w:t>INDEX</w:t>
+            </w:r>
+            <w:r>
+              <w:rPr>
+                <w:rFonts w:ascii="Consolas" w:hAnsi="Consolas"/>
+                <w:b w:val="0"/>
+                <w:color w:val="24292E"/>
+                <w:sz w:val="18"/>
+                <w:szCs w:val="18"/>
+                <w:shd w:val="clear" w:color="auto" w:fill="FFFFFF"/>
+              </w:rPr>
+              <w:t xml:space="preserve"> </w:t>
+            </w:r>
+            <w:proofErr w:type="spellStart"/>
+            <w:r>
+              <w:rPr>
+                <w:rStyle w:val="pl-en"/>
+                <w:rFonts w:ascii="Consolas" w:hAnsi="Consolas"/>
+                <w:b w:val="0"/>
+                <w:color w:val="6F42C1"/>
+                <w:sz w:val="18"/>
+                <w:szCs w:val="18"/>
+                <w:shd w:val="clear" w:color="auto" w:fill="FFFFFF"/>
+              </w:rPr>
+              <w:t>search_project</w:t>
+            </w:r>
+            <w:proofErr w:type="spellEnd"/>
+            <w:r>
+              <w:rPr>
+                <w:rFonts w:ascii="Consolas" w:hAnsi="Consolas"/>
+                <w:b w:val="0"/>
+                <w:color w:val="24292E"/>
+                <w:sz w:val="18"/>
+                <w:szCs w:val="18"/>
+                <w:shd w:val="clear" w:color="auto" w:fill="FFFFFF"/>
+              </w:rPr>
+              <w:t xml:space="preserve"> </w:t>
+            </w:r>
+            <w:r>
+              <w:rPr>
+                <w:rStyle w:val="pl-k"/>
+                <w:rFonts w:ascii="Consolas" w:hAnsi="Consolas"/>
+                <w:b w:val="0"/>
+                <w:color w:val="D73A49"/>
+                <w:sz w:val="18"/>
+                <w:szCs w:val="18"/>
+                <w:shd w:val="clear" w:color="auto" w:fill="FFFFFF"/>
+              </w:rPr>
+              <w:t>ON</w:t>
+            </w:r>
+            <w:r>
+              <w:rPr>
+                <w:rFonts w:ascii="Consolas" w:hAnsi="Consolas"/>
+                <w:b w:val="0"/>
+                <w:color w:val="24292E"/>
+                <w:sz w:val="18"/>
+                <w:szCs w:val="18"/>
+                <w:shd w:val="clear" w:color="auto" w:fill="FFFFFF"/>
+              </w:rPr>
+              <w:t xml:space="preserve"> Project USING GIST(title)</w:t>
+            </w:r>
+          </w:p>
+        </w:tc>
+      </w:tr>
+      <w:tr>
+        <w:tc>
+          <w:tcPr>
+            <w:cnfStyle w:val="001000000000" w:firstRow="0" w:lastRow="0" w:firstColumn="1" w:lastColumn="0" w:oddVBand="0" w:evenVBand="0" w:oddHBand="0" w:evenHBand="0" w:firstRowFirstColumn="0" w:firstRowLastColumn="0" w:lastRowFirstColumn="0" w:lastRowLastColumn="0"/>
+            <w:tcW w:w="0" w:type="auto"/>
+            <w:gridSpan w:val="2"/>
+            <w:hideMark/>
+          </w:tcPr>
+          <w:p>
+            <w:pPr>
+              <w:spacing w:line="300" w:lineRule="atLeast"/>
+              <w:rPr>
+                <w:rFonts w:ascii="Consolas" w:eastAsia="Times New Roman" w:hAnsi="Consolas" w:cs="Segoe UI"/>
+                <w:b w:val="0"/>
+                <w:color w:val="24292E"/>
+                <w:sz w:val="18"/>
+                <w:szCs w:val="18"/>
+                <w:lang w:val="en-US" w:eastAsia="pt-PT"/>
+              </w:rPr>
+            </w:pPr>
+          </w:p>
+        </w:tc>
+      </w:tr>
+      <w:bookmarkEnd w:id="7"/>
+    </w:tbl>
+    <w:p>
+      <w:pPr>
+        <w:pStyle w:val="PargrafodaLista"/>
+        <w:ind w:left="1440"/>
+        <w:rPr>
+          <w:b/>
+          <w:u w:val="single"/>
+        </w:rPr>
+      </w:pPr>
+    </w:p>
+    <w:tbl>
+      <w:tblPr>
+        <w:tblStyle w:val="TabelaSimples1"/>
+        <w:tblW w:w="8494" w:type="dxa"/>
+        <w:tblLook w:val="04A0" w:firstRow="1" w:lastRow="0" w:firstColumn="1" w:lastColumn="0" w:noHBand="0" w:noVBand="1"/>
+      </w:tblPr>
+      <w:tblGrid>
+        <w:gridCol w:w="4247"/>
+        <w:gridCol w:w="4247"/>
+      </w:tblGrid>
+      <w:tr>
+        <w:trPr>
+          <w:cnfStyle w:val="100000000000" w:firstRow="1" w:lastRow="0" w:firstColumn="0" w:lastColumn="0" w:oddVBand="0" w:evenVBand="0" w:oddHBand="0" w:evenHBand="0" w:firstRowFirstColumn="0" w:firstRowLastColumn="0" w:lastRowFirstColumn="0" w:lastRowLastColumn="0"/>
+        </w:trPr>
+        <w:tc>
+          <w:tcPr>
+            <w:cnfStyle w:val="001000000000" w:firstRow="0" w:lastRow="0" w:firstColumn="1" w:lastColumn="0" w:oddVBand="0" w:evenVBand="0" w:oddHBand="0" w:evenHBand="0" w:firstRowFirstColumn="0" w:firstRowLastColumn="0" w:lastRowFirstColumn="0" w:lastRowLastColumn="0"/>
+            <w:tcW w:w="4247" w:type="dxa"/>
+          </w:tcPr>
+          <w:p>
+            <w:r>
+              <w:t>Index reference</w:t>
+            </w:r>
+          </w:p>
+        </w:tc>
+        <w:tc>
+          <w:tcPr>
+            <w:tcW w:w="4247" w:type="dxa"/>
+          </w:tcPr>
+          <w:p>
+            <w:pPr>
+              <w:tabs>
+                <w:tab w:val="left" w:pos="1050"/>
+              </w:tabs>
+              <w:cnfStyle w:val="100000000000" w:firstRow="1" w:lastRow="0" w:firstColumn="0" w:lastColumn="0" w:oddVBand="0" w:evenVBand="0" w:oddHBand="0" w:evenHBand="0" w:firstRowFirstColumn="0" w:firstRowLastColumn="0" w:lastRowFirstColumn="0" w:lastRowLastColumn="0"/>
+              <w:rPr>
+                <w:b w:val="0"/>
+              </w:rPr>
+            </w:pPr>
+            <w:r>
+              <w:rPr>
+                <w:b w:val="0"/>
+              </w:rPr>
+              <w:t>INDEX0</w:t>
+            </w:r>
+            <w:r>
+              <w:rPr>
+                <w:b w:val="0"/>
+              </w:rPr>
+              <w:t>7</w:t>
+            </w:r>
+          </w:p>
+        </w:tc>
+      </w:tr>
+      <w:tr>
+        <w:trPr>
+          <w:cnfStyle w:val="000000100000" w:firstRow="0" w:lastRow="0" w:firstColumn="0" w:lastColumn="0" w:oddVBand="0" w:evenVBand="0" w:oddHBand="1" w:evenHBand="0" w:firstRowFirstColumn="0" w:firstRowLastColumn="0" w:lastRowFirstColumn="0" w:lastRowLastColumn="0"/>
+        </w:trPr>
+        <w:tc>
+          <w:tcPr>
+            <w:cnfStyle w:val="001000000000" w:firstRow="0" w:lastRow="0" w:firstColumn="1" w:lastColumn="0" w:oddVBand="0" w:evenVBand="0" w:oddHBand="0" w:evenHBand="0" w:firstRowFirstColumn="0" w:firstRowLastColumn="0" w:lastRowFirstColumn="0" w:lastRowLastColumn="0"/>
+            <w:tcW w:w="4247" w:type="dxa"/>
+          </w:tcPr>
+          <w:p>
+            <w:r>
+              <w:t>Related queries</w:t>
+            </w:r>
+          </w:p>
+        </w:tc>
+        <w:tc>
+          <w:tcPr>
+            <w:tcW w:w="4247" w:type="dxa"/>
+          </w:tcPr>
+          <w:p>
+            <w:pPr>
+              <w:cnfStyle w:val="000000100000" w:firstRow="0" w:lastRow="0" w:firstColumn="0" w:lastColumn="0" w:oddVBand="0" w:evenVBand="0" w:oddHBand="1" w:evenHBand="0" w:firstRowFirstColumn="0" w:firstRowLastColumn="0" w:lastRowFirstColumn="0" w:lastRowLastColumn="0"/>
+            </w:pPr>
+            <w:r>
+              <w:t>SELECT17</w:t>
+            </w:r>
+          </w:p>
+        </w:tc>
+      </w:tr>
+      <w:tr>
+        <w:tc>
+          <w:tcPr>
+            <w:cnfStyle w:val="001000000000" w:firstRow="0" w:lastRow="0" w:firstColumn="1" w:lastColumn="0" w:oddVBand="0" w:evenVBand="0" w:oddHBand="0" w:evenHBand="0" w:firstRowFirstColumn="0" w:firstRowLastColumn="0" w:lastRowFirstColumn="0" w:lastRowLastColumn="0"/>
+            <w:tcW w:w="4247" w:type="dxa"/>
+          </w:tcPr>
+          <w:p>
+            <w:r>
+              <w:t>Index relation</w:t>
+            </w:r>
+          </w:p>
+        </w:tc>
+        <w:tc>
+          <w:tcPr>
+            <w:tcW w:w="4247" w:type="dxa"/>
+          </w:tcPr>
+          <w:p>
+            <w:pPr>
+              <w:cnfStyle w:val="000000000000" w:firstRow="0" w:lastRow="0" w:firstColumn="0" w:lastColumn="0" w:oddVBand="0" w:evenVBand="0" w:oddHBand="0" w:evenHBand="0" w:firstRowFirstColumn="0" w:firstRowLastColumn="0" w:lastRowFirstColumn="0" w:lastRowLastColumn="0"/>
+            </w:pPr>
+            <w:r>
+              <w:t>User</w:t>
+            </w:r>
+          </w:p>
+        </w:tc>
+      </w:tr>
+      <w:tr>
+        <w:trPr>
+          <w:cnfStyle w:val="000000100000" w:firstRow="0" w:lastRow="0" w:firstColumn="0" w:lastColumn="0" w:oddVBand="0" w:evenVBand="0" w:oddHBand="1" w:evenHBand="0" w:firstRowFirstColumn="0" w:firstRowLastColumn="0" w:lastRowFirstColumn="0" w:lastRowLastColumn="0"/>
+        </w:trPr>
+        <w:tc>
+          <w:tcPr>
+            <w:cnfStyle w:val="001000000000" w:firstRow="0" w:lastRow="0" w:firstColumn="1" w:lastColumn="0" w:oddVBand="0" w:evenVBand="0" w:oddHBand="0" w:evenHBand="0" w:firstRowFirstColumn="0" w:firstRowLastColumn="0" w:lastRowFirstColumn="0" w:lastRowLastColumn="0"/>
+            <w:tcW w:w="4247" w:type="dxa"/>
+          </w:tcPr>
+          <w:p>
+            <w:r>
+              <w:t>Index attribute</w:t>
+            </w:r>
+          </w:p>
+        </w:tc>
+        <w:tc>
+          <w:tcPr>
+            <w:tcW w:w="4247" w:type="dxa"/>
+          </w:tcPr>
+          <w:p>
+            <w:pPr>
+              <w:cnfStyle w:val="000000100000" w:firstRow="0" w:lastRow="0" w:firstColumn="0" w:lastColumn="0" w:oddVBand="0" w:evenVBand="0" w:oddHBand="1" w:evenHBand="0" w:firstRowFirstColumn="0" w:firstRowLastColumn="0" w:lastRowFirstColumn="0" w:lastRowLastColumn="0"/>
+            </w:pPr>
+            <w:r>
+              <w:t>username</w:t>
+            </w:r>
+          </w:p>
+        </w:tc>
+      </w:tr>
+      <w:tr>
+        <w:tc>
+          <w:tcPr>
+            <w:cnfStyle w:val="001000000000" w:firstRow="0" w:lastRow="0" w:firstColumn="1" w:lastColumn="0" w:oddVBand="0" w:evenVBand="0" w:oddHBand="0" w:evenHBand="0" w:firstRowFirstColumn="0" w:firstRowLastColumn="0" w:lastRowFirstColumn="0" w:lastRowLastColumn="0"/>
+            <w:tcW w:w="4247" w:type="dxa"/>
+          </w:tcPr>
+          <w:p>
+            <w:r>
+              <w:t>Index type</w:t>
+            </w:r>
+          </w:p>
+        </w:tc>
+        <w:tc>
+          <w:tcPr>
+            <w:tcW w:w="4247" w:type="dxa"/>
+          </w:tcPr>
+          <w:p>
+            <w:pPr>
+              <w:cnfStyle w:val="000000000000" w:firstRow="0" w:lastRow="0" w:firstColumn="0" w:lastColumn="0" w:oddVBand="0" w:evenVBand="0" w:oddHBand="0" w:evenHBand="0" w:firstRowFirstColumn="0" w:firstRowLastColumn="0" w:lastRowFirstColumn="0" w:lastRowLastColumn="0"/>
+            </w:pPr>
+            <w:proofErr w:type="spellStart"/>
+            <w:r>
+              <w:t>GiST</w:t>
+            </w:r>
+            <w:proofErr w:type="spellEnd"/>
+          </w:p>
+        </w:tc>
+      </w:tr>
+      <w:tr>
+        <w:trPr>
+          <w:cnfStyle w:val="000000100000" w:firstRow="0" w:lastRow="0" w:firstColumn="0" w:lastColumn="0" w:oddVBand="0" w:evenVBand="0" w:oddHBand="1" w:evenHBand="0" w:firstRowFirstColumn="0" w:firstRowLastColumn="0" w:lastRowFirstColumn="0" w:lastRowLastColumn="0"/>
+        </w:trPr>
+        <w:tc>
+          <w:tcPr>
+            <w:cnfStyle w:val="001000000000" w:firstRow="0" w:lastRow="0" w:firstColumn="1" w:lastColumn="0" w:oddVBand="0" w:evenVBand="0" w:oddHBand="0" w:evenHBand="0" w:firstRowFirstColumn="0" w:firstRowLastColumn="0" w:lastRowFirstColumn="0" w:lastRowLastColumn="0"/>
+            <w:tcW w:w="4247" w:type="dxa"/>
+          </w:tcPr>
+          <w:p>
+            <w:r>
+              <w:t>Clustering</w:t>
+            </w:r>
+          </w:p>
+        </w:tc>
+        <w:tc>
+          <w:tcPr>
+            <w:tcW w:w="4247" w:type="dxa"/>
+          </w:tcPr>
+          <w:p>
+            <w:pPr>
+              <w:cnfStyle w:val="000000100000" w:firstRow="0" w:lastRow="0" w:firstColumn="0" w:lastColumn="0" w:oddVBand="0" w:evenVBand="0" w:oddHBand="1" w:evenHBand="0" w:firstRowFirstColumn="0" w:firstRowLastColumn="0" w:lastRowFirstColumn="0" w:lastRowLastColumn="0"/>
+            </w:pPr>
+            <w:r>
+              <w:t>No</w:t>
+            </w:r>
+          </w:p>
+        </w:tc>
+      </w:tr>
+      <w:tr>
+        <w:tc>
+          <w:tcPr>
+            <w:cnfStyle w:val="001000000000" w:firstRow="0" w:lastRow="0" w:firstColumn="1" w:lastColumn="0" w:oddVBand="0" w:evenVBand="0" w:oddHBand="0" w:evenHBand="0" w:firstRowFirstColumn="0" w:firstRowLastColumn="0" w:lastRowFirstColumn="0" w:lastRowLastColumn="0"/>
+            <w:tcW w:w="4247" w:type="dxa"/>
+          </w:tcPr>
+          <w:p>
+            <w:r>
+              <w:t>Justification</w:t>
+            </w:r>
+          </w:p>
+        </w:tc>
+        <w:tc>
+          <w:tcPr>
+            <w:tcW w:w="4247" w:type="dxa"/>
+          </w:tcPr>
+          <w:p>
+            <w:pPr>
+              <w:cnfStyle w:val="000000000000" w:firstRow="0" w:lastRow="0" w:firstColumn="0" w:lastColumn="0" w:oddVBand="0" w:evenVBand="0" w:oddHBand="0" w:evenHBand="0" w:firstRowFirstColumn="0" w:firstRowLastColumn="0" w:lastRowFirstColumn="0" w:lastRowLastColumn="0"/>
+            </w:pPr>
+            <w:r>
+              <w:t xml:space="preserve">To improve the performance of full text searches while searching for </w:t>
+            </w:r>
+            <w:r>
+              <w:t>user</w:t>
+            </w:r>
+            <w:r>
+              <w:t xml:space="preserve">s by their </w:t>
+            </w:r>
+            <w:r>
+              <w:t>username</w:t>
+            </w:r>
+            <w:r>
+              <w:t xml:space="preserve">; </w:t>
+            </w:r>
+            <w:proofErr w:type="spellStart"/>
+            <w:r>
+              <w:t>GiST</w:t>
+            </w:r>
+            <w:proofErr w:type="spellEnd"/>
+            <w:r>
+              <w:t xml:space="preserve"> because it’s better for dynamic data.</w:t>
+            </w:r>
+          </w:p>
+        </w:tc>
+      </w:tr>
+      <w:tr>
+        <w:trPr>
+          <w:cnfStyle w:val="000000100000" w:firstRow="0" w:lastRow="0" w:firstColumn="0" w:lastColumn="0" w:oddVBand="0" w:evenVBand="0" w:oddHBand="1" w:evenHBand="0" w:firstRowFirstColumn="0" w:firstRowLastColumn="0" w:lastRowFirstColumn="0" w:lastRowLastColumn="0"/>
+        </w:trPr>
+        <w:tc>
+          <w:tcPr>
+            <w:cnfStyle w:val="001000000000" w:firstRow="0" w:lastRow="0" w:firstColumn="1" w:lastColumn="0" w:oddVBand="0" w:evenVBand="0" w:oddHBand="0" w:evenHBand="0" w:firstRowFirstColumn="0" w:firstRowLastColumn="0" w:lastRowFirstColumn="0" w:lastRowLastColumn="0"/>
+            <w:tcW w:w="8494" w:type="dxa"/>
+            <w:gridSpan w:val="2"/>
+          </w:tcPr>
+          <w:p>
+            <w:pPr>
+              <w:rPr>
+                <w:b w:val="0"/>
+              </w:rPr>
+            </w:pPr>
+            <w:r>
+              <w:rPr>
+                <w:rStyle w:val="pl-k"/>
+                <w:rFonts w:ascii="Consolas" w:hAnsi="Consolas"/>
+                <w:b w:val="0"/>
+                <w:color w:val="D73A49"/>
+                <w:sz w:val="18"/>
+                <w:szCs w:val="18"/>
+                <w:shd w:val="clear" w:color="auto" w:fill="FFFFFF"/>
+              </w:rPr>
+              <w:t>CREATE</w:t>
+            </w:r>
+            <w:r>
+              <w:rPr>
+                <w:rFonts w:ascii="Consolas" w:hAnsi="Consolas"/>
+                <w:b w:val="0"/>
+                <w:color w:val="24292E"/>
+                <w:sz w:val="18"/>
+                <w:szCs w:val="18"/>
+                <w:shd w:val="clear" w:color="auto" w:fill="FFFFFF"/>
+              </w:rPr>
+              <w:t xml:space="preserve"> </w:t>
+            </w:r>
+            <w:r>
+              <w:rPr>
+                <w:rStyle w:val="pl-k"/>
+                <w:rFonts w:ascii="Consolas" w:hAnsi="Consolas"/>
+                <w:b w:val="0"/>
+                <w:color w:val="D73A49"/>
+                <w:sz w:val="18"/>
+                <w:szCs w:val="18"/>
+                <w:shd w:val="clear" w:color="auto" w:fill="FFFFFF"/>
+              </w:rPr>
+              <w:t>INDEX</w:t>
+            </w:r>
+            <w:r>
+              <w:rPr>
+                <w:rFonts w:ascii="Consolas" w:hAnsi="Consolas"/>
+                <w:b w:val="0"/>
+                <w:color w:val="24292E"/>
+                <w:sz w:val="18"/>
+                <w:szCs w:val="18"/>
+                <w:shd w:val="clear" w:color="auto" w:fill="FFFFFF"/>
+              </w:rPr>
+              <w:t xml:space="preserve"> </w:t>
+            </w:r>
+            <w:proofErr w:type="spellStart"/>
+            <w:r>
+              <w:rPr>
+                <w:rStyle w:val="pl-en"/>
+                <w:rFonts w:ascii="Consolas" w:hAnsi="Consolas"/>
+                <w:b w:val="0"/>
+                <w:color w:val="6F42C1"/>
+                <w:sz w:val="18"/>
+                <w:szCs w:val="18"/>
+                <w:shd w:val="clear" w:color="auto" w:fill="FFFFFF"/>
+              </w:rPr>
+              <w:t>search_user</w:t>
+            </w:r>
+            <w:proofErr w:type="spellEnd"/>
+            <w:r>
+              <w:rPr>
+                <w:rFonts w:ascii="Consolas" w:hAnsi="Consolas"/>
+                <w:b w:val="0"/>
+                <w:color w:val="24292E"/>
+                <w:sz w:val="18"/>
+                <w:szCs w:val="18"/>
+                <w:shd w:val="clear" w:color="auto" w:fill="FFFFFF"/>
+              </w:rPr>
+              <w:t xml:space="preserve"> </w:t>
+            </w:r>
+            <w:r>
+              <w:rPr>
+                <w:rStyle w:val="pl-k"/>
+                <w:rFonts w:ascii="Consolas" w:hAnsi="Consolas"/>
+                <w:b w:val="0"/>
+                <w:color w:val="D73A49"/>
+                <w:sz w:val="18"/>
+                <w:szCs w:val="18"/>
+                <w:shd w:val="clear" w:color="auto" w:fill="FFFFFF"/>
+              </w:rPr>
+              <w:t>ON</w:t>
+            </w:r>
+            <w:r>
+              <w:rPr>
+                <w:rFonts w:ascii="Consolas" w:hAnsi="Consolas"/>
+                <w:b w:val="0"/>
+                <w:color w:val="24292E"/>
+                <w:sz w:val="18"/>
+                <w:szCs w:val="18"/>
+                <w:shd w:val="clear" w:color="auto" w:fill="FFFFFF"/>
+              </w:rPr>
+              <w:t xml:space="preserve"> User USING GIST(username)</w:t>
+            </w:r>
+          </w:p>
+        </w:tc>
+      </w:tr>
+      <w:tr>
+        <w:tc>
+          <w:tcPr>
+            <w:cnfStyle w:val="001000000000" w:firstRow="0" w:lastRow="0" w:firstColumn="1" w:lastColumn="0" w:oddVBand="0" w:evenVBand="0" w:oddHBand="0" w:evenHBand="0" w:firstRowFirstColumn="0" w:firstRowLastColumn="0" w:lastRowFirstColumn="0" w:lastRowLastColumn="0"/>
+            <w:tcW w:w="0" w:type="auto"/>
+            <w:gridSpan w:val="2"/>
+            <w:hideMark/>
+          </w:tcPr>
+          <w:p>
+            <w:pPr>
+              <w:spacing w:line="300" w:lineRule="atLeast"/>
+              <w:rPr>
+                <w:rFonts w:ascii="Consolas" w:eastAsia="Times New Roman" w:hAnsi="Consolas" w:cs="Segoe UI"/>
+                <w:b w:val="0"/>
+                <w:color w:val="24292E"/>
+                <w:sz w:val="18"/>
+                <w:szCs w:val="18"/>
+                <w:lang w:val="en-US" w:eastAsia="pt-PT"/>
+              </w:rPr>
+            </w:pPr>
+          </w:p>
+        </w:tc>
+      </w:tr>
+    </w:tbl>
     <w:p>
       <w:pPr>
         <w:pStyle w:val="PargrafodaLista"/>
@@ -16699,15 +19560,13 @@
               <w:cnfStyle w:val="000000100000" w:firstRow="0" w:lastRow="0" w:firstColumn="0" w:lastColumn="0" w:oddVBand="0" w:evenVBand="0" w:oddHBand="1" w:evenHBand="0" w:firstRowFirstColumn="0" w:firstRowLastColumn="0" w:lastRowFirstColumn="0" w:lastRowLastColumn="0"/>
             </w:pPr>
             <w:r>
-              <w:t xml:space="preserve">An e-mail can only be </w:t>
-            </w:r>
-            <w:proofErr w:type="spellStart"/>
-            <w:r>
-              <w:t>registred</w:t>
-            </w:r>
-            <w:proofErr w:type="spellEnd"/>
-            <w:r>
-              <w:t xml:space="preserve"> once</w:t>
+              <w:t>An e-mail can only be regist</w:t>
+            </w:r>
+            <w:r>
+              <w:t>e</w:t>
+            </w:r>
+            <w:r>
+              <w:t>red once</w:t>
             </w:r>
           </w:p>
         </w:tc>
@@ -17065,6 +19924,7 @@
                     </w:rPr>
                     <w:t xml:space="preserve"> </w:t>
                   </w:r>
+                  <w:proofErr w:type="spellStart"/>
                   <w:r>
                     <w:rPr>
                       <w:rFonts w:ascii="Consolas" w:eastAsia="Times New Roman" w:hAnsi="Consolas" w:cs="Segoe UI"/>
@@ -17073,8 +19933,16 @@
                       <w:szCs w:val="18"/>
                       <w:lang w:val="en-US" w:eastAsia="pt-PT"/>
                     </w:rPr>
-                    <w:t>"e-mail"</w:t>
+                    <w:t>e</w:t>
                   </w:r>
+                  <w:r>
+                    <w:rPr>
+                      <w:rFonts w:eastAsia="Times New Roman" w:cs="Segoe UI"/>
+                      <w:lang w:val="en-US" w:eastAsia="pt-PT"/>
+                    </w:rPr>
+                    <w:t>_mail</w:t>
+                  </w:r>
+                  <w:proofErr w:type="spellEnd"/>
                   <w:r>
                     <w:rPr>
                       <w:rFonts w:ascii="Consolas" w:eastAsia="Times New Roman" w:hAnsi="Consolas" w:cs="Segoe UI"/>
@@ -17176,16 +20044,15 @@
                     </w:rPr>
                     <w:t>e</w:t>
                   </w:r>
-                  <w:proofErr w:type="spellEnd"/>
                   <w:r>
                     <w:rPr>
                       <w:rFonts w:ascii="Consolas" w:eastAsia="Times New Roman" w:hAnsi="Consolas" w:cs="Segoe UI"/>
-                      <w:color w:val="D73A49"/>
+                      <w:color w:val="005CC5"/>
                       <w:sz w:val="18"/>
                       <w:szCs w:val="18"/>
                       <w:lang w:val="en-US" w:eastAsia="pt-PT"/>
                     </w:rPr>
-                    <w:t>-</w:t>
+                    <w:t>_</w:t>
                   </w:r>
                   <w:r>
                     <w:rPr>
@@ -17195,7 +20062,18 @@
                       <w:szCs w:val="18"/>
                       <w:lang w:val="en-US" w:eastAsia="pt-PT"/>
                     </w:rPr>
-                    <w:t xml:space="preserve">mail </w:t>
+                    <w:t>mail</w:t>
+                  </w:r>
+                  <w:proofErr w:type="spellEnd"/>
+                  <w:r>
+                    <w:rPr>
+                      <w:rFonts w:ascii="Consolas" w:eastAsia="Times New Roman" w:hAnsi="Consolas" w:cs="Segoe UI"/>
+                      <w:color w:val="24292E"/>
+                      <w:sz w:val="18"/>
+                      <w:szCs w:val="18"/>
+                      <w:lang w:val="en-US" w:eastAsia="pt-PT"/>
+                    </w:rPr>
+                    <w:t xml:space="preserve"> </w:t>
                   </w:r>
                   <w:r>
                     <w:rPr>
@@ -17217,16 +20095,18 @@
                     </w:rPr>
                     <w:t xml:space="preserve"> </w:t>
                   </w:r>
+                  <w:proofErr w:type="spellStart"/>
                   <w:r>
                     <w:rPr>
                       <w:rFonts w:ascii="Consolas" w:eastAsia="Times New Roman" w:hAnsi="Consolas" w:cs="Segoe UI"/>
-                      <w:color w:val="032F62"/>
+                      <w:color w:val="24292E"/>
                       <w:sz w:val="18"/>
                       <w:szCs w:val="18"/>
                       <w:lang w:val="en-US" w:eastAsia="pt-PT"/>
                     </w:rPr>
-                    <w:t>"e-mail"</w:t>
+                    <w:t>e_mail</w:t>
                   </w:r>
+                  <w:proofErr w:type="spellEnd"/>
                   <w:r>
                     <w:rPr>
                       <w:rFonts w:ascii="Consolas" w:eastAsia="Times New Roman" w:hAnsi="Consolas" w:cs="Segoe UI"/>
@@ -21386,7 +24266,6 @@
               <w:ind w:left="0"/>
             </w:pPr>
             <w:r>
-              <w:lastRenderedPageBreak/>
               <w:t>Trigger description</w:t>
             </w:r>
           </w:p>
@@ -25375,6 +28254,26 @@
         </w:rPr>
       </w:pPr>
     </w:p>
+    <w:p>
+      <w:pPr>
+        <w:pStyle w:val="PargrafodaLista"/>
+        <w:numPr>
+          <w:ilvl w:val="0"/>
+          <w:numId w:val="1"/>
+        </w:numPr>
+        <w:rPr>
+          <w:b/>
+          <w:u w:val="single"/>
+        </w:rPr>
+      </w:pPr>
+      <w:r>
+        <w:rPr>
+          <w:b/>
+          <w:u w:val="single"/>
+        </w:rPr>
+        <w:t>SQL Code</w:t>
+      </w:r>
+    </w:p>
     <w:sectPr>
       <w:pgSz w:w="11906" w:h="16838"/>
       <w:pgMar w:top="1417" w:right="1701" w:bottom="1417" w:left="1701" w:header="708" w:footer="708" w:gutter="0"/>
@@ -25928,6 +28827,7 @@
   <w:style w:type="character" w:default="1" w:styleId="Tipodeletrapredefinidodopargrafo">
     <w:name w:val="Default Paragraph Font"/>
     <w:uiPriority w:val="1"/>
+    <w:semiHidden/>
     <w:unhideWhenUsed/>
   </w:style>
   <w:style w:type="table" w:default="1" w:styleId="Tabelanormal">

</xml_diff>

<commit_message>
Added description to artifact
</commit_message>
<xml_diff>
--- a/Artefactos/A6/lbaw1734_a6.docx
+++ b/Artefactos/A6/lbaw1734_a6.docx
@@ -23,12 +23,47 @@
     <w:p>
       <w:pPr>
         <w:spacing w:after="0"/>
+        <w:jc w:val="both"/>
+        <w:rPr>
+          <w:rFonts w:ascii="Arial" w:hAnsi="Arial" w:cs="Arial"/>
+          <w:sz w:val="21"/>
+          <w:szCs w:val="21"/>
+          <w:shd w:val="clear" w:color="auto" w:fill="FFFFFF"/>
+        </w:rPr>
+      </w:pPr>
+    </w:p>
+    <w:p>
+      <w:pPr>
+        <w:spacing w:after="0"/>
+        <w:jc w:val="both"/>
+        <w:rPr>
+          <w:rFonts w:ascii="Arial" w:hAnsi="Arial" w:cs="Arial"/>
+          <w:sz w:val="21"/>
+          <w:szCs w:val="21"/>
+          <w:shd w:val="clear" w:color="auto" w:fill="FFFFFF"/>
+        </w:rPr>
+      </w:pPr>
+      <w:r>
+        <w:rPr>
+          <w:rFonts w:ascii="Arial" w:hAnsi="Arial" w:cs="Arial"/>
+          <w:sz w:val="21"/>
+          <w:szCs w:val="21"/>
+          <w:shd w:val="clear" w:color="auto" w:fill="FFFFFF"/>
+        </w:rPr>
+        <w:t>This artefact contains the physical schema of the database necessary for the Project Management website. It contains the characterisation of the indexes, the support of data integrity rules with triggers and the definition of the database user-defined functions. In addition, the code necessary for the above-mentioned indexes, queries and triggers, and all the inserts made.</w:t>
+      </w:r>
+    </w:p>
+    <w:p>
+      <w:pPr>
+        <w:spacing w:after="0"/>
         <w:rPr>
           <w:b/>
           <w:sz w:val="24"/>
           <w:u w:val="single"/>
         </w:rPr>
       </w:pPr>
+      <w:bookmarkStart w:id="0" w:name="_GoBack"/>
+      <w:bookmarkEnd w:id="0"/>
     </w:p>
     <w:p>
       <w:pPr>
@@ -1960,6 +1995,7 @@
           </w:tcPr>
           <w:p>
             <w:r>
+              <w:lastRenderedPageBreak/>
               <w:t>Query description</w:t>
             </w:r>
           </w:p>
@@ -2215,7 +2251,6 @@
           </w:tcPr>
           <w:p>
             <w:r>
-              <w:lastRenderedPageBreak/>
               <w:t>Query reference</w:t>
             </w:r>
           </w:p>
@@ -4418,6 +4453,7 @@
                 <w:szCs w:val="18"/>
                 <w:shd w:val="clear" w:color="auto" w:fill="FFFFFF"/>
               </w:rPr>
+              <w:lastRenderedPageBreak/>
               <w:t>FROM</w:t>
             </w:r>
             <w:r>
@@ -4669,7 +4705,6 @@
           </w:tcPr>
           <w:p>
             <w:r>
-              <w:lastRenderedPageBreak/>
               <w:t>Query reference</w:t>
             </w:r>
           </w:p>
@@ -7157,6 +7192,7 @@
           </w:tcPr>
           <w:p>
             <w:r>
+              <w:lastRenderedPageBreak/>
               <w:t>Query frequency</w:t>
             </w:r>
           </w:p>
@@ -7447,7 +7483,6 @@
           </w:tcPr>
           <w:p>
             <w:r>
-              <w:lastRenderedPageBreak/>
               <w:t>Query reference</w:t>
             </w:r>
           </w:p>
@@ -9062,7 +9097,7 @@
             <w:tcW w:w="4247" w:type="dxa"/>
           </w:tcPr>
           <w:p>
-            <w:bookmarkStart w:id="0" w:name="_Hlk510557942"/>
+            <w:bookmarkStart w:id="1" w:name="_Hlk510557942"/>
             <w:r>
               <w:t>Query reference</w:t>
             </w:r>
@@ -9441,7 +9476,7 @@
           </w:p>
         </w:tc>
       </w:tr>
-      <w:bookmarkEnd w:id="0"/>
+      <w:bookmarkEnd w:id="1"/>
     </w:tbl>
     <w:p>
       <w:pPr>
@@ -9877,8 +9912,9 @@
             <w:tcW w:w="4247" w:type="dxa"/>
           </w:tcPr>
           <w:p>
-            <w:bookmarkStart w:id="1" w:name="_Hlk510559804"/>
-            <w:r>
+            <w:bookmarkStart w:id="2" w:name="_Hlk510559804"/>
+            <w:r>
+              <w:lastRenderedPageBreak/>
               <w:t>Query reference</w:t>
             </w:r>
           </w:p>
@@ -10082,7 +10118,7 @@
           </w:p>
         </w:tc>
       </w:tr>
-      <w:bookmarkEnd w:id="1"/>
+      <w:bookmarkEnd w:id="2"/>
     </w:tbl>
     <w:p>
       <w:pPr>
@@ -10114,7 +10150,6 @@
           </w:tcPr>
           <w:p>
             <w:r>
-              <w:lastRenderedPageBreak/>
               <w:t>Query reference</w:t>
             </w:r>
           </w:p>
@@ -11093,7 +11128,7 @@
             <w:tcW w:w="4247" w:type="dxa"/>
           </w:tcPr>
           <w:p>
-            <w:bookmarkStart w:id="2" w:name="_Hlk510560358"/>
+            <w:bookmarkStart w:id="3" w:name="_Hlk510560358"/>
             <w:r>
               <w:t>Query reference</w:t>
             </w:r>
@@ -11294,267 +11329,6 @@
                 <w:shd w:val="clear" w:color="auto" w:fill="FFFFFF"/>
               </w:rPr>
               <w:t>, $name, $place, $id_board)</w:t>
-            </w:r>
-          </w:p>
-        </w:tc>
-      </w:tr>
-      <w:tr>
-        <w:tc>
-          <w:tcPr>
-            <w:cnfStyle w:val="001000000000" w:firstRow="0" w:lastRow="0" w:firstColumn="1" w:lastColumn="0" w:oddVBand="0" w:evenVBand="0" w:oddHBand="0" w:evenHBand="0" w:firstRowFirstColumn="0" w:firstRowLastColumn="0" w:lastRowFirstColumn="0" w:lastRowLastColumn="0"/>
-            <w:tcW w:w="0" w:type="auto"/>
-            <w:gridSpan w:val="2"/>
-            <w:hideMark/>
-          </w:tcPr>
-          <w:p>
-            <w:pPr>
-              <w:spacing w:line="300" w:lineRule="atLeast"/>
-              <w:rPr>
-                <w:rFonts w:ascii="Consolas" w:eastAsia="Times New Roman" w:hAnsi="Consolas" w:cs="Segoe UI"/>
-                <w:b w:val="0"/>
-                <w:color w:val="24292E"/>
-                <w:sz w:val="18"/>
-                <w:szCs w:val="18"/>
-                <w:lang w:val="en-US" w:eastAsia="pt-PT"/>
-              </w:rPr>
-            </w:pPr>
-          </w:p>
-        </w:tc>
-      </w:tr>
-      <w:bookmarkEnd w:id="2"/>
-    </w:tbl>
-    <w:p>
-      <w:pPr>
-        <w:pStyle w:val="PargrafodaLista"/>
-        <w:rPr>
-          <w:b/>
-          <w:u w:val="single"/>
-        </w:rPr>
-      </w:pPr>
-    </w:p>
-    <w:tbl>
-      <w:tblPr>
-        <w:tblStyle w:val="TabelaSimples1"/>
-        <w:tblW w:w="8494" w:type="dxa"/>
-        <w:tblLook w:val="04A0" w:firstRow="1" w:lastRow="0" w:firstColumn="1" w:lastColumn="0" w:noHBand="0" w:noVBand="1"/>
-      </w:tblPr>
-      <w:tblGrid>
-        <w:gridCol w:w="4247"/>
-        <w:gridCol w:w="4247"/>
-      </w:tblGrid>
-      <w:tr>
-        <w:trPr>
-          <w:cnfStyle w:val="100000000000" w:firstRow="1" w:lastRow="0" w:firstColumn="0" w:lastColumn="0" w:oddVBand="0" w:evenVBand="0" w:oddHBand="0" w:evenHBand="0" w:firstRowFirstColumn="0" w:firstRowLastColumn="0" w:lastRowFirstColumn="0" w:lastRowLastColumn="0"/>
-        </w:trPr>
-        <w:tc>
-          <w:tcPr>
-            <w:cnfStyle w:val="001000000000" w:firstRow="0" w:lastRow="0" w:firstColumn="1" w:lastColumn="0" w:oddVBand="0" w:evenVBand="0" w:oddHBand="0" w:evenHBand="0" w:firstRowFirstColumn="0" w:firstRowLastColumn="0" w:lastRowFirstColumn="0" w:lastRowLastColumn="0"/>
-            <w:tcW w:w="4247" w:type="dxa"/>
-          </w:tcPr>
-          <w:p>
-            <w:bookmarkStart w:id="3" w:name="_Hlk510560433"/>
-            <w:r>
-              <w:t>Query reference</w:t>
-            </w:r>
-          </w:p>
-        </w:tc>
-        <w:tc>
-          <w:tcPr>
-            <w:tcW w:w="4247" w:type="dxa"/>
-          </w:tcPr>
-          <w:p>
-            <w:pPr>
-              <w:tabs>
-                <w:tab w:val="left" w:pos="1050"/>
-              </w:tabs>
-              <w:cnfStyle w:val="100000000000" w:firstRow="1" w:lastRow="0" w:firstColumn="0" w:lastColumn="0" w:oddVBand="0" w:evenVBand="0" w:oddHBand="0" w:evenHBand="0" w:firstRowFirstColumn="0" w:firstRowLastColumn="0" w:lastRowFirstColumn="0" w:lastRowLastColumn="0"/>
-              <w:rPr>
-                <w:b w:val="0"/>
-              </w:rPr>
-            </w:pPr>
-            <w:r>
-              <w:rPr>
-                <w:b w:val="0"/>
-              </w:rPr>
-              <w:t>UPDATE07</w:t>
-            </w:r>
-          </w:p>
-        </w:tc>
-      </w:tr>
-      <w:tr>
-        <w:trPr>
-          <w:cnfStyle w:val="000000100000" w:firstRow="0" w:lastRow="0" w:firstColumn="0" w:lastColumn="0" w:oddVBand="0" w:evenVBand="0" w:oddHBand="1" w:evenHBand="0" w:firstRowFirstColumn="0" w:firstRowLastColumn="0" w:lastRowFirstColumn="0" w:lastRowLastColumn="0"/>
-        </w:trPr>
-        <w:tc>
-          <w:tcPr>
-            <w:cnfStyle w:val="001000000000" w:firstRow="0" w:lastRow="0" w:firstColumn="1" w:lastColumn="0" w:oddVBand="0" w:evenVBand="0" w:oddHBand="0" w:evenHBand="0" w:firstRowFirstColumn="0" w:firstRowLastColumn="0" w:lastRowFirstColumn="0" w:lastRowLastColumn="0"/>
-            <w:tcW w:w="4247" w:type="dxa"/>
-          </w:tcPr>
-          <w:p>
-            <w:r>
-              <w:t>Query description</w:t>
-            </w:r>
-          </w:p>
-        </w:tc>
-        <w:tc>
-          <w:tcPr>
-            <w:tcW w:w="4247" w:type="dxa"/>
-          </w:tcPr>
-          <w:p>
-            <w:pPr>
-              <w:cnfStyle w:val="000000100000" w:firstRow="0" w:lastRow="0" w:firstColumn="0" w:lastColumn="0" w:oddVBand="0" w:evenVBand="0" w:oddHBand="1" w:evenHBand="0" w:firstRowFirstColumn="0" w:firstRowLastColumn="0" w:lastRowFirstColumn="0" w:lastRowLastColumn="0"/>
-            </w:pPr>
-            <w:r>
-              <w:t>Add new project</w:t>
-            </w:r>
-          </w:p>
-        </w:tc>
-      </w:tr>
-      <w:tr>
-        <w:tc>
-          <w:tcPr>
-            <w:cnfStyle w:val="001000000000" w:firstRow="0" w:lastRow="0" w:firstColumn="1" w:lastColumn="0" w:oddVBand="0" w:evenVBand="0" w:oddHBand="0" w:evenHBand="0" w:firstRowFirstColumn="0" w:firstRowLastColumn="0" w:lastRowFirstColumn="0" w:lastRowLastColumn="0"/>
-            <w:tcW w:w="4247" w:type="dxa"/>
-          </w:tcPr>
-          <w:p>
-            <w:r>
-              <w:t>Query frequency</w:t>
-            </w:r>
-          </w:p>
-        </w:tc>
-        <w:tc>
-          <w:tcPr>
-            <w:tcW w:w="4247" w:type="dxa"/>
-          </w:tcPr>
-          <w:p>
-            <w:pPr>
-              <w:cnfStyle w:val="000000000000" w:firstRow="0" w:lastRow="0" w:firstColumn="0" w:lastColumn="0" w:oddVBand="0" w:evenVBand="0" w:oddHBand="0" w:evenHBand="0" w:firstRowFirstColumn="0" w:firstRowLastColumn="0" w:lastRowFirstColumn="0" w:lastRowLastColumn="0"/>
-            </w:pPr>
-          </w:p>
-        </w:tc>
-      </w:tr>
-      <w:tr>
-        <w:trPr>
-          <w:cnfStyle w:val="000000100000" w:firstRow="0" w:lastRow="0" w:firstColumn="0" w:lastColumn="0" w:oddVBand="0" w:evenVBand="0" w:oddHBand="1" w:evenHBand="0" w:firstRowFirstColumn="0" w:firstRowLastColumn="0" w:lastRowFirstColumn="0" w:lastRowLastColumn="0"/>
-        </w:trPr>
-        <w:tc>
-          <w:tcPr>
-            <w:cnfStyle w:val="001000000000" w:firstRow="0" w:lastRow="0" w:firstColumn="1" w:lastColumn="0" w:oddVBand="0" w:evenVBand="0" w:oddHBand="0" w:evenHBand="0" w:firstRowFirstColumn="0" w:firstRowLastColumn="0" w:lastRowFirstColumn="0" w:lastRowLastColumn="0"/>
-            <w:tcW w:w="8494" w:type="dxa"/>
-            <w:gridSpan w:val="2"/>
-          </w:tcPr>
-          <w:p>
-            <w:pPr>
-              <w:rPr>
-                <w:rFonts w:ascii="Consolas" w:hAnsi="Consolas"/>
-                <w:b w:val="0"/>
-                <w:bCs w:val="0"/>
-                <w:color w:val="24292E"/>
-                <w:sz w:val="18"/>
-                <w:szCs w:val="18"/>
-                <w:shd w:val="clear" w:color="auto" w:fill="FFFFFF"/>
-              </w:rPr>
-            </w:pPr>
-            <w:r>
-              <w:rPr>
-                <w:rStyle w:val="pl-k"/>
-                <w:rFonts w:ascii="Consolas" w:hAnsi="Consolas"/>
-                <w:b w:val="0"/>
-                <w:color w:val="D73A49"/>
-                <w:sz w:val="18"/>
-                <w:szCs w:val="18"/>
-                <w:shd w:val="clear" w:color="auto" w:fill="FFFFFF"/>
-              </w:rPr>
-              <w:t>INSERT INTO</w:t>
-            </w:r>
-            <w:r>
-              <w:rPr>
-                <w:rFonts w:ascii="Consolas" w:hAnsi="Consolas"/>
-                <w:b w:val="0"/>
-                <w:color w:val="24292E"/>
-                <w:sz w:val="18"/>
-                <w:szCs w:val="18"/>
-                <w:shd w:val="clear" w:color="auto" w:fill="FFFFFF"/>
-              </w:rPr>
-              <w:t xml:space="preserve"> Project (description, name, </w:t>
-            </w:r>
-            <w:proofErr w:type="spellStart"/>
-            <w:r>
-              <w:rPr>
-                <w:rFonts w:ascii="Consolas" w:hAnsi="Consolas"/>
-                <w:b w:val="0"/>
-                <w:color w:val="24292E"/>
-                <w:sz w:val="18"/>
-                <w:szCs w:val="18"/>
-                <w:shd w:val="clear" w:color="auto" w:fill="FFFFFF"/>
-              </w:rPr>
-              <w:t>id_coordinator</w:t>
-            </w:r>
-            <w:proofErr w:type="spellEnd"/>
-            <w:r>
-              <w:rPr>
-                <w:rFonts w:ascii="Consolas" w:hAnsi="Consolas"/>
-                <w:b w:val="0"/>
-                <w:color w:val="24292E"/>
-                <w:sz w:val="18"/>
-                <w:szCs w:val="18"/>
-                <w:shd w:val="clear" w:color="auto" w:fill="FFFFFF"/>
-              </w:rPr>
-              <w:t>, privacy)</w:t>
-            </w:r>
-          </w:p>
-          <w:p>
-            <w:pPr>
-              <w:rPr>
-                <w:b w:val="0"/>
-              </w:rPr>
-            </w:pPr>
-            <w:r>
-              <w:rPr>
-                <w:rStyle w:val="pl-k"/>
-                <w:rFonts w:ascii="Consolas" w:hAnsi="Consolas"/>
-                <w:b w:val="0"/>
-                <w:color w:val="D73A49"/>
-                <w:sz w:val="18"/>
-                <w:szCs w:val="18"/>
-                <w:shd w:val="clear" w:color="auto" w:fill="FFFFFF"/>
-              </w:rPr>
-              <w:t>VALUES</w:t>
-            </w:r>
-            <w:r>
-              <w:rPr>
-                <w:rFonts w:ascii="Consolas" w:hAnsi="Consolas"/>
-                <w:b w:val="0"/>
-                <w:color w:val="24292E"/>
-                <w:sz w:val="18"/>
-                <w:szCs w:val="18"/>
-                <w:shd w:val="clear" w:color="auto" w:fill="FFFFFF"/>
-              </w:rPr>
-              <w:t xml:space="preserve"> ($description, $name, $</w:t>
-            </w:r>
-            <w:proofErr w:type="spellStart"/>
-            <w:r>
-              <w:rPr>
-                <w:rFonts w:ascii="Consolas" w:hAnsi="Consolas"/>
-                <w:b w:val="0"/>
-                <w:color w:val="24292E"/>
-                <w:sz w:val="18"/>
-                <w:szCs w:val="18"/>
-                <w:shd w:val="clear" w:color="auto" w:fill="FFFFFF"/>
-              </w:rPr>
-              <w:t>id_coordinator</w:t>
-            </w:r>
-            <w:proofErr w:type="spellEnd"/>
-            <w:r>
-              <w:rPr>
-                <w:rFonts w:ascii="Consolas" w:hAnsi="Consolas"/>
-                <w:b w:val="0"/>
-                <w:color w:val="24292E"/>
-                <w:sz w:val="18"/>
-                <w:szCs w:val="18"/>
-                <w:shd w:val="clear" w:color="auto" w:fill="FFFFFF"/>
-              </w:rPr>
-              <w:t>, $privacy)</w:t>
             </w:r>
           </w:p>
         </w:tc>
@@ -11613,6 +11387,7 @@
             <w:tcW w:w="4247" w:type="dxa"/>
           </w:tcPr>
           <w:p>
+            <w:bookmarkStart w:id="4" w:name="_Hlk510560433"/>
             <w:r>
               <w:t>Query reference</w:t>
             </w:r>
@@ -11636,7 +11411,7 @@
               <w:rPr>
                 <w:b w:val="0"/>
               </w:rPr>
-              <w:t>UPDATE08</w:t>
+              <w:t>UPDATE07</w:t>
             </w:r>
           </w:p>
         </w:tc>
@@ -11665,7 +11440,7 @@
               <w:cnfStyle w:val="000000100000" w:firstRow="0" w:lastRow="0" w:firstColumn="0" w:lastColumn="0" w:oddVBand="0" w:evenVBand="0" w:oddHBand="1" w:evenHBand="0" w:firstRowFirstColumn="0" w:firstRowLastColumn="0" w:lastRowFirstColumn="0" w:lastRowLastColumn="0"/>
             </w:pPr>
             <w:r>
-              <w:t>Add new board to existing project</w:t>
+              <w:t>Add new project</w:t>
             </w:r>
           </w:p>
         </w:tc>
@@ -11736,7 +11511,7 @@
                 <w:szCs w:val="18"/>
                 <w:shd w:val="clear" w:color="auto" w:fill="FFFFFF"/>
               </w:rPr>
-              <w:t xml:space="preserve"> Board (description, name, </w:t>
+              <w:t xml:space="preserve"> Project (description, name, </w:t>
             </w:r>
             <w:proofErr w:type="spellStart"/>
             <w:r>
@@ -11748,7 +11523,7 @@
                 <w:szCs w:val="18"/>
                 <w:shd w:val="clear" w:color="auto" w:fill="FFFFFF"/>
               </w:rPr>
-              <w:t>id_creator</w:t>
+              <w:t>id_coordinator</w:t>
             </w:r>
             <w:proofErr w:type="spellEnd"/>
             <w:r>
@@ -11760,7 +11535,37 @@
                 <w:szCs w:val="18"/>
                 <w:shd w:val="clear" w:color="auto" w:fill="FFFFFF"/>
               </w:rPr>
-              <w:t xml:space="preserve">, </w:t>
+              <w:t>, privacy)</w:t>
+            </w:r>
+          </w:p>
+          <w:p>
+            <w:pPr>
+              <w:rPr>
+                <w:b w:val="0"/>
+              </w:rPr>
+            </w:pPr>
+            <w:r>
+              <w:rPr>
+                <w:rStyle w:val="pl-k"/>
+                <w:rFonts w:ascii="Consolas" w:hAnsi="Consolas"/>
+                <w:b w:val="0"/>
+                <w:color w:val="D73A49"/>
+                <w:sz w:val="18"/>
+                <w:szCs w:val="18"/>
+                <w:shd w:val="clear" w:color="auto" w:fill="FFFFFF"/>
+              </w:rPr>
+              <w:t>VALUES</w:t>
+            </w:r>
+            <w:r>
+              <w:rPr>
+                <w:rFonts w:ascii="Consolas" w:hAnsi="Consolas"/>
+                <w:b w:val="0"/>
+                <w:color w:val="24292E"/>
+                <w:sz w:val="18"/>
+                <w:szCs w:val="18"/>
+                <w:shd w:val="clear" w:color="auto" w:fill="FFFFFF"/>
+              </w:rPr>
+              <w:t xml:space="preserve"> ($description, $name, $</w:t>
             </w:r>
             <w:proofErr w:type="spellStart"/>
             <w:r>
@@ -11772,7 +11577,7 @@
                 <w:szCs w:val="18"/>
                 <w:shd w:val="clear" w:color="auto" w:fill="FFFFFF"/>
               </w:rPr>
-              <w:t>id_project</w:t>
+              <w:t>id_coordinator</w:t>
             </w:r>
             <w:proofErr w:type="spellEnd"/>
             <w:r>
@@ -11784,85 +11589,7 @@
                 <w:szCs w:val="18"/>
                 <w:shd w:val="clear" w:color="auto" w:fill="FFFFFF"/>
               </w:rPr>
-              <w:t>)</w:t>
-            </w:r>
-          </w:p>
-          <w:p>
-            <w:pPr>
-              <w:rPr>
-                <w:b w:val="0"/>
-              </w:rPr>
-            </w:pPr>
-            <w:r>
-              <w:rPr>
-                <w:rStyle w:val="pl-k"/>
-                <w:rFonts w:ascii="Consolas" w:hAnsi="Consolas"/>
-                <w:b w:val="0"/>
-                <w:color w:val="D73A49"/>
-                <w:sz w:val="18"/>
-                <w:szCs w:val="18"/>
-                <w:shd w:val="clear" w:color="auto" w:fill="FFFFFF"/>
-              </w:rPr>
-              <w:t>VALUES</w:t>
-            </w:r>
-            <w:r>
-              <w:rPr>
-                <w:rFonts w:ascii="Consolas" w:hAnsi="Consolas"/>
-                <w:b w:val="0"/>
-                <w:color w:val="24292E"/>
-                <w:sz w:val="18"/>
-                <w:szCs w:val="18"/>
-                <w:shd w:val="clear" w:color="auto" w:fill="FFFFFF"/>
-              </w:rPr>
-              <w:t xml:space="preserve"> ($description, $name, $</w:t>
-            </w:r>
-            <w:proofErr w:type="spellStart"/>
-            <w:r>
-              <w:rPr>
-                <w:rFonts w:ascii="Consolas" w:hAnsi="Consolas"/>
-                <w:b w:val="0"/>
-                <w:color w:val="24292E"/>
-                <w:sz w:val="18"/>
-                <w:szCs w:val="18"/>
-                <w:shd w:val="clear" w:color="auto" w:fill="FFFFFF"/>
-              </w:rPr>
-              <w:t>id_creator</w:t>
-            </w:r>
-            <w:proofErr w:type="spellEnd"/>
-            <w:r>
-              <w:rPr>
-                <w:rFonts w:ascii="Consolas" w:hAnsi="Consolas"/>
-                <w:b w:val="0"/>
-                <w:color w:val="24292E"/>
-                <w:sz w:val="18"/>
-                <w:szCs w:val="18"/>
-                <w:shd w:val="clear" w:color="auto" w:fill="FFFFFF"/>
-              </w:rPr>
-              <w:t>, $</w:t>
-            </w:r>
-            <w:proofErr w:type="spellStart"/>
-            <w:r>
-              <w:rPr>
-                <w:rFonts w:ascii="Consolas" w:hAnsi="Consolas"/>
-                <w:b w:val="0"/>
-                <w:color w:val="24292E"/>
-                <w:sz w:val="18"/>
-                <w:szCs w:val="18"/>
-                <w:shd w:val="clear" w:color="auto" w:fill="FFFFFF"/>
-              </w:rPr>
-              <w:t>id_project</w:t>
-            </w:r>
-            <w:proofErr w:type="spellEnd"/>
-            <w:r>
-              <w:rPr>
-                <w:rFonts w:ascii="Consolas" w:hAnsi="Consolas"/>
-                <w:b w:val="0"/>
-                <w:color w:val="24292E"/>
-                <w:sz w:val="18"/>
-                <w:szCs w:val="18"/>
-                <w:shd w:val="clear" w:color="auto" w:fill="FFFFFF"/>
-              </w:rPr>
-              <w:t>)</w:t>
+              <w:t>, $privacy)</w:t>
             </w:r>
           </w:p>
         </w:tc>
@@ -11890,6 +11617,7 @@
           </w:p>
         </w:tc>
       </w:tr>
+      <w:bookmarkEnd w:id="4"/>
     </w:tbl>
     <w:p>
       <w:pPr>
@@ -11920,7 +11648,6 @@
             <w:tcW w:w="4247" w:type="dxa"/>
           </w:tcPr>
           <w:p>
-            <w:bookmarkStart w:id="4" w:name="_Hlk510560892"/>
             <w:r>
               <w:t>Query reference</w:t>
             </w:r>
@@ -11944,7 +11671,7 @@
               <w:rPr>
                 <w:b w:val="0"/>
               </w:rPr>
-              <w:t>UPDATE09</w:t>
+              <w:t>UPDATE08</w:t>
             </w:r>
           </w:p>
         </w:tc>
@@ -11973,7 +11700,7 @@
               <w:cnfStyle w:val="000000100000" w:firstRow="0" w:lastRow="0" w:firstColumn="0" w:lastColumn="0" w:oddVBand="0" w:evenVBand="0" w:oddHBand="1" w:evenHBand="0" w:firstRowFirstColumn="0" w:firstRowLastColumn="0" w:lastRowFirstColumn="0" w:lastRowLastColumn="0"/>
             </w:pPr>
             <w:r>
-              <w:t>Archive or close task</w:t>
+              <w:t>Add new board to existing project</w:t>
             </w:r>
           </w:p>
         </w:tc>
@@ -12033,18 +11760,66 @@
                 <w:szCs w:val="18"/>
                 <w:shd w:val="clear" w:color="auto" w:fill="FFFFFF"/>
               </w:rPr>
-              <w:t>UPDATE</w:t>
-            </w:r>
-            <w:r>
-              <w:rPr>
-                <w:rFonts w:ascii="Consolas" w:hAnsi="Consolas"/>
-                <w:b w:val="0"/>
-                <w:color w:val="24292E"/>
-                <w:sz w:val="18"/>
-                <w:szCs w:val="18"/>
-                <w:shd w:val="clear" w:color="auto" w:fill="FFFFFF"/>
-              </w:rPr>
-              <w:t xml:space="preserve"> Task</w:t>
+              <w:t>INSERT INTO</w:t>
+            </w:r>
+            <w:r>
+              <w:rPr>
+                <w:rFonts w:ascii="Consolas" w:hAnsi="Consolas"/>
+                <w:b w:val="0"/>
+                <w:color w:val="24292E"/>
+                <w:sz w:val="18"/>
+                <w:szCs w:val="18"/>
+                <w:shd w:val="clear" w:color="auto" w:fill="FFFFFF"/>
+              </w:rPr>
+              <w:t xml:space="preserve"> Board (description, name, </w:t>
+            </w:r>
+            <w:proofErr w:type="spellStart"/>
+            <w:r>
+              <w:rPr>
+                <w:rFonts w:ascii="Consolas" w:hAnsi="Consolas"/>
+                <w:b w:val="0"/>
+                <w:color w:val="24292E"/>
+                <w:sz w:val="18"/>
+                <w:szCs w:val="18"/>
+                <w:shd w:val="clear" w:color="auto" w:fill="FFFFFF"/>
+              </w:rPr>
+              <w:t>id_creator</w:t>
+            </w:r>
+            <w:proofErr w:type="spellEnd"/>
+            <w:r>
+              <w:rPr>
+                <w:rFonts w:ascii="Consolas" w:hAnsi="Consolas"/>
+                <w:b w:val="0"/>
+                <w:color w:val="24292E"/>
+                <w:sz w:val="18"/>
+                <w:szCs w:val="18"/>
+                <w:shd w:val="clear" w:color="auto" w:fill="FFFFFF"/>
+              </w:rPr>
+              <w:t xml:space="preserve">, </w:t>
+            </w:r>
+            <w:proofErr w:type="spellStart"/>
+            <w:r>
+              <w:rPr>
+                <w:rFonts w:ascii="Consolas" w:hAnsi="Consolas"/>
+                <w:b w:val="0"/>
+                <w:color w:val="24292E"/>
+                <w:sz w:val="18"/>
+                <w:szCs w:val="18"/>
+                <w:shd w:val="clear" w:color="auto" w:fill="FFFFFF"/>
+              </w:rPr>
+              <w:t>id_project</w:t>
+            </w:r>
+            <w:proofErr w:type="spellEnd"/>
+            <w:r>
+              <w:rPr>
+                <w:rFonts w:ascii="Consolas" w:hAnsi="Consolas"/>
+                <w:b w:val="0"/>
+                <w:color w:val="24292E"/>
+                <w:sz w:val="18"/>
+                <w:szCs w:val="18"/>
+                <w:shd w:val="clear" w:color="auto" w:fill="FFFFFF"/>
+              </w:rPr>
+              <w:t>)</w:t>
             </w:r>
           </w:p>
           <w:p>
@@ -12063,18 +11838,18 @@
                 <w:szCs w:val="18"/>
                 <w:shd w:val="clear" w:color="auto" w:fill="FFFFFF"/>
               </w:rPr>
-              <w:t>SET</w:t>
-            </w:r>
-            <w:r>
-              <w:rPr>
-                <w:rFonts w:ascii="Consolas" w:hAnsi="Consolas"/>
-                <w:b w:val="0"/>
-                <w:color w:val="24292E"/>
-                <w:sz w:val="18"/>
-                <w:szCs w:val="18"/>
-                <w:shd w:val="clear" w:color="auto" w:fill="FFFFFF"/>
-              </w:rPr>
-              <w:t xml:space="preserve"> </w:t>
+              <w:t>VALUES</w:t>
+            </w:r>
+            <w:r>
+              <w:rPr>
+                <w:rFonts w:ascii="Consolas" w:hAnsi="Consolas"/>
+                <w:b w:val="0"/>
+                <w:color w:val="24292E"/>
+                <w:sz w:val="18"/>
+                <w:szCs w:val="18"/>
+                <w:shd w:val="clear" w:color="auto" w:fill="FFFFFF"/>
+              </w:rPr>
+              <w:t xml:space="preserve"> ($description, $name, $</w:t>
             </w:r>
             <w:proofErr w:type="spellStart"/>
             <w:r>
@@ -12086,31 +11861,19 @@
                 <w:szCs w:val="18"/>
                 <w:shd w:val="clear" w:color="auto" w:fill="FFFFFF"/>
               </w:rPr>
-              <w:t>task_state</w:t>
+              <w:t>id_creator</w:t>
             </w:r>
             <w:proofErr w:type="spellEnd"/>
             <w:r>
               <w:rPr>
-                <w:rStyle w:val="pl-k"/>
-                <w:rFonts w:ascii="Consolas" w:hAnsi="Consolas"/>
-                <w:b w:val="0"/>
-                <w:color w:val="D73A49"/>
-                <w:sz w:val="18"/>
-                <w:szCs w:val="18"/>
-                <w:shd w:val="clear" w:color="auto" w:fill="FFFFFF"/>
-              </w:rPr>
-              <w:t>=</w:t>
-            </w:r>
-            <w:r>
-              <w:rPr>
-                <w:rFonts w:ascii="Consolas" w:hAnsi="Consolas"/>
-                <w:b w:val="0"/>
-                <w:color w:val="24292E"/>
-                <w:sz w:val="18"/>
-                <w:szCs w:val="18"/>
-                <w:shd w:val="clear" w:color="auto" w:fill="FFFFFF"/>
-              </w:rPr>
-              <w:t>$</w:t>
+                <w:rFonts w:ascii="Consolas" w:hAnsi="Consolas"/>
+                <w:b w:val="0"/>
+                <w:color w:val="24292E"/>
+                <w:sz w:val="18"/>
+                <w:szCs w:val="18"/>
+                <w:shd w:val="clear" w:color="auto" w:fill="FFFFFF"/>
+              </w:rPr>
+              <w:t>, $</w:t>
             </w:r>
             <w:proofErr w:type="spellStart"/>
             <w:r>
@@ -12122,260 +11885,24 @@
                 <w:szCs w:val="18"/>
                 <w:shd w:val="clear" w:color="auto" w:fill="FFFFFF"/>
               </w:rPr>
-              <w:t>task_state</w:t>
+              <w:t>id_project</w:t>
             </w:r>
             <w:proofErr w:type="spellEnd"/>
-          </w:p>
-        </w:tc>
-      </w:tr>
-      <w:tr>
-        <w:tc>
-          <w:tcPr>
-            <w:cnfStyle w:val="001000000000" w:firstRow="0" w:lastRow="0" w:firstColumn="1" w:lastColumn="0" w:oddVBand="0" w:evenVBand="0" w:oddHBand="0" w:evenHBand="0" w:firstRowFirstColumn="0" w:firstRowLastColumn="0" w:lastRowFirstColumn="0" w:lastRowLastColumn="0"/>
-            <w:tcW w:w="0" w:type="auto"/>
-            <w:gridSpan w:val="2"/>
-            <w:hideMark/>
-          </w:tcPr>
-          <w:p>
-            <w:pPr>
-              <w:spacing w:line="300" w:lineRule="atLeast"/>
-              <w:rPr>
-                <w:rFonts w:ascii="Consolas" w:eastAsia="Times New Roman" w:hAnsi="Consolas" w:cs="Segoe UI"/>
-                <w:b w:val="0"/>
-                <w:color w:val="24292E"/>
-                <w:sz w:val="18"/>
-                <w:szCs w:val="18"/>
-                <w:lang w:val="en-US" w:eastAsia="pt-PT"/>
-              </w:rPr>
-            </w:pPr>
-          </w:p>
-        </w:tc>
-      </w:tr>
-      <w:bookmarkEnd w:id="4"/>
-      <w:tr>
-        <w:trPr>
-          <w:cnfStyle w:val="000000100000" w:firstRow="0" w:lastRow="0" w:firstColumn="0" w:lastColumn="0" w:oddVBand="0" w:evenVBand="0" w:oddHBand="1" w:evenHBand="0" w:firstRowFirstColumn="0" w:firstRowLastColumn="0" w:lastRowFirstColumn="0" w:lastRowLastColumn="0"/>
-        </w:trPr>
-        <w:tc>
-          <w:tcPr>
-            <w:cnfStyle w:val="001000000000" w:firstRow="0" w:lastRow="0" w:firstColumn="1" w:lastColumn="0" w:oddVBand="0" w:evenVBand="0" w:oddHBand="0" w:evenHBand="0" w:firstRowFirstColumn="0" w:firstRowLastColumn="0" w:lastRowFirstColumn="0" w:lastRowLastColumn="0"/>
-            <w:tcW w:w="4247" w:type="dxa"/>
-          </w:tcPr>
-          <w:p>
-            <w:r>
-              <w:lastRenderedPageBreak/>
-              <w:t>Query reference</w:t>
-            </w:r>
-          </w:p>
-        </w:tc>
-        <w:tc>
-          <w:tcPr>
-            <w:tcW w:w="4247" w:type="dxa"/>
-          </w:tcPr>
-          <w:p>
-            <w:pPr>
-              <w:tabs>
-                <w:tab w:val="left" w:pos="1050"/>
-              </w:tabs>
-              <w:cnfStyle w:val="000000100000" w:firstRow="0" w:lastRow="0" w:firstColumn="0" w:lastColumn="0" w:oddVBand="0" w:evenVBand="0" w:oddHBand="1" w:evenHBand="0" w:firstRowFirstColumn="0" w:firstRowLastColumn="0" w:lastRowFirstColumn="0" w:lastRowLastColumn="0"/>
-            </w:pPr>
-            <w:r>
-              <w:t>UPDATE10</w:t>
-            </w:r>
-          </w:p>
-        </w:tc>
-      </w:tr>
-      <w:tr>
-        <w:tc>
-          <w:tcPr>
-            <w:cnfStyle w:val="001000000000" w:firstRow="0" w:lastRow="0" w:firstColumn="1" w:lastColumn="0" w:oddVBand="0" w:evenVBand="0" w:oddHBand="0" w:evenHBand="0" w:firstRowFirstColumn="0" w:firstRowLastColumn="0" w:lastRowFirstColumn="0" w:lastRowLastColumn="0"/>
-            <w:tcW w:w="4247" w:type="dxa"/>
-          </w:tcPr>
-          <w:p>
-            <w:r>
-              <w:t>Query description</w:t>
-            </w:r>
-          </w:p>
-        </w:tc>
-        <w:tc>
-          <w:tcPr>
-            <w:tcW w:w="4247" w:type="dxa"/>
-          </w:tcPr>
-          <w:p>
-            <w:pPr>
-              <w:cnfStyle w:val="000000000000" w:firstRow="0" w:lastRow="0" w:firstColumn="0" w:lastColumn="0" w:oddVBand="0" w:evenVBand="0" w:oddHBand="0" w:evenHBand="0" w:firstRowFirstColumn="0" w:firstRowLastColumn="0" w:lastRowFirstColumn="0" w:lastRowLastColumn="0"/>
-            </w:pPr>
-            <w:r>
-              <w:t>Archive or close project</w:t>
-            </w:r>
-          </w:p>
-        </w:tc>
-      </w:tr>
-      <w:tr>
-        <w:trPr>
-          <w:cnfStyle w:val="000000100000" w:firstRow="0" w:lastRow="0" w:firstColumn="0" w:lastColumn="0" w:oddVBand="0" w:evenVBand="0" w:oddHBand="1" w:evenHBand="0" w:firstRowFirstColumn="0" w:firstRowLastColumn="0" w:lastRowFirstColumn="0" w:lastRowLastColumn="0"/>
-        </w:trPr>
-        <w:tc>
-          <w:tcPr>
-            <w:cnfStyle w:val="001000000000" w:firstRow="0" w:lastRow="0" w:firstColumn="1" w:lastColumn="0" w:oddVBand="0" w:evenVBand="0" w:oddHBand="0" w:evenHBand="0" w:firstRowFirstColumn="0" w:firstRowLastColumn="0" w:lastRowFirstColumn="0" w:lastRowLastColumn="0"/>
-            <w:tcW w:w="4247" w:type="dxa"/>
-          </w:tcPr>
-          <w:p>
-            <w:r>
-              <w:t>Query frequency</w:t>
-            </w:r>
-          </w:p>
-        </w:tc>
-        <w:tc>
-          <w:tcPr>
-            <w:tcW w:w="4247" w:type="dxa"/>
-          </w:tcPr>
-          <w:p>
-            <w:pPr>
-              <w:cnfStyle w:val="000000100000" w:firstRow="0" w:lastRow="0" w:firstColumn="0" w:lastColumn="0" w:oddVBand="0" w:evenVBand="0" w:oddHBand="1" w:evenHBand="0" w:firstRowFirstColumn="0" w:firstRowLastColumn="0" w:lastRowFirstColumn="0" w:lastRowLastColumn="0"/>
-            </w:pPr>
-          </w:p>
-        </w:tc>
-      </w:tr>
-      <w:tr>
-        <w:tc>
-          <w:tcPr>
-            <w:cnfStyle w:val="001000000000" w:firstRow="0" w:lastRow="0" w:firstColumn="1" w:lastColumn="0" w:oddVBand="0" w:evenVBand="0" w:oddHBand="0" w:evenHBand="0" w:firstRowFirstColumn="0" w:firstRowLastColumn="0" w:lastRowFirstColumn="0" w:lastRowLastColumn="0"/>
-            <w:tcW w:w="8494" w:type="dxa"/>
-            <w:gridSpan w:val="2"/>
-          </w:tcPr>
-          <w:p>
-            <w:pPr>
-              <w:rPr>
-                <w:rFonts w:ascii="Consolas" w:hAnsi="Consolas"/>
-                <w:b w:val="0"/>
-                <w:bCs w:val="0"/>
-                <w:color w:val="24292E"/>
-                <w:sz w:val="18"/>
-                <w:szCs w:val="18"/>
-                <w:shd w:val="clear" w:color="auto" w:fill="FFFFFF"/>
-              </w:rPr>
-            </w:pPr>
-            <w:r>
-              <w:rPr>
-                <w:rStyle w:val="pl-k"/>
-                <w:rFonts w:ascii="Consolas" w:hAnsi="Consolas"/>
-                <w:b w:val="0"/>
-                <w:color w:val="D73A49"/>
-                <w:sz w:val="18"/>
-                <w:szCs w:val="18"/>
-                <w:shd w:val="clear" w:color="auto" w:fill="FFFFFF"/>
-              </w:rPr>
-              <w:t>UPDATE</w:t>
-            </w:r>
-            <w:r>
-              <w:rPr>
-                <w:rFonts w:ascii="Consolas" w:hAnsi="Consolas"/>
-                <w:b w:val="0"/>
-                <w:color w:val="24292E"/>
-                <w:sz w:val="18"/>
-                <w:szCs w:val="18"/>
-                <w:shd w:val="clear" w:color="auto" w:fill="FFFFFF"/>
-              </w:rPr>
-              <w:t xml:space="preserve"> </w:t>
-            </w:r>
-            <w:r>
-              <w:rPr>
-                <w:rFonts w:ascii="Consolas" w:hAnsi="Consolas"/>
-                <w:b w:val="0"/>
-                <w:color w:val="24292E"/>
-                <w:sz w:val="18"/>
-                <w:szCs w:val="18"/>
-                <w:shd w:val="clear" w:color="auto" w:fill="FFFFFF"/>
-              </w:rPr>
-              <w:t>Project</w:t>
-            </w:r>
-          </w:p>
-          <w:p>
-            <w:pPr>
-              <w:rPr>
-                <w:b w:val="0"/>
-              </w:rPr>
-            </w:pPr>
-            <w:r>
-              <w:rPr>
-                <w:rStyle w:val="pl-k"/>
-                <w:rFonts w:ascii="Consolas" w:hAnsi="Consolas"/>
-                <w:b w:val="0"/>
-                <w:color w:val="D73A49"/>
-                <w:sz w:val="18"/>
-                <w:szCs w:val="18"/>
-                <w:shd w:val="clear" w:color="auto" w:fill="FFFFFF"/>
-              </w:rPr>
-              <w:t>SET</w:t>
-            </w:r>
-            <w:r>
-              <w:rPr>
-                <w:rFonts w:ascii="Consolas" w:hAnsi="Consolas"/>
-                <w:b w:val="0"/>
-                <w:color w:val="24292E"/>
-                <w:sz w:val="18"/>
-                <w:szCs w:val="18"/>
-                <w:shd w:val="clear" w:color="auto" w:fill="FFFFFF"/>
-              </w:rPr>
-              <w:t xml:space="preserve"> </w:t>
-            </w:r>
-            <w:proofErr w:type="spellStart"/>
-            <w:r>
-              <w:rPr>
-                <w:rFonts w:ascii="Consolas" w:hAnsi="Consolas"/>
-                <w:b w:val="0"/>
-                <w:color w:val="24292E"/>
-                <w:sz w:val="18"/>
-                <w:szCs w:val="18"/>
-                <w:shd w:val="clear" w:color="auto" w:fill="FFFFFF"/>
-              </w:rPr>
-              <w:t>project_state</w:t>
-            </w:r>
-            <w:proofErr w:type="spellEnd"/>
-            <w:r>
-              <w:rPr>
-                <w:rStyle w:val="pl-k"/>
-                <w:rFonts w:ascii="Consolas" w:hAnsi="Consolas"/>
-                <w:b w:val="0"/>
-                <w:color w:val="D73A49"/>
-                <w:sz w:val="18"/>
-                <w:szCs w:val="18"/>
-                <w:shd w:val="clear" w:color="auto" w:fill="FFFFFF"/>
-              </w:rPr>
-              <w:t>=</w:t>
-            </w:r>
-            <w:r>
-              <w:rPr>
-                <w:rFonts w:ascii="Consolas" w:hAnsi="Consolas"/>
-                <w:b w:val="0"/>
-                <w:color w:val="24292E"/>
-                <w:sz w:val="18"/>
-                <w:szCs w:val="18"/>
-                <w:shd w:val="clear" w:color="auto" w:fill="FFFFFF"/>
-              </w:rPr>
-              <w:t>$</w:t>
-            </w:r>
-            <w:proofErr w:type="spellStart"/>
-            <w:r>
-              <w:rPr>
-                <w:rFonts w:ascii="Consolas" w:hAnsi="Consolas"/>
-                <w:b w:val="0"/>
-                <w:color w:val="24292E"/>
-                <w:sz w:val="18"/>
-                <w:szCs w:val="18"/>
-                <w:shd w:val="clear" w:color="auto" w:fill="FFFFFF"/>
-              </w:rPr>
-              <w:t>project_state</w:t>
-            </w:r>
-            <w:proofErr w:type="spellEnd"/>
-          </w:p>
-        </w:tc>
-      </w:tr>
-      <w:tr>
-        <w:trPr>
-          <w:cnfStyle w:val="000000100000" w:firstRow="0" w:lastRow="0" w:firstColumn="0" w:lastColumn="0" w:oddVBand="0" w:evenVBand="0" w:oddHBand="1" w:evenHBand="0" w:firstRowFirstColumn="0" w:firstRowLastColumn="0" w:lastRowFirstColumn="0" w:lastRowLastColumn="0"/>
-        </w:trPr>
+            <w:r>
+              <w:rPr>
+                <w:rFonts w:ascii="Consolas" w:hAnsi="Consolas"/>
+                <w:b w:val="0"/>
+                <w:color w:val="24292E"/>
+                <w:sz w:val="18"/>
+                <w:szCs w:val="18"/>
+                <w:shd w:val="clear" w:color="auto" w:fill="FFFFFF"/>
+              </w:rPr>
+              <w:t>)</w:t>
+            </w:r>
+          </w:p>
+        </w:tc>
+      </w:tr>
+      <w:tr>
         <w:tc>
           <w:tcPr>
             <w:cnfStyle w:val="001000000000" w:firstRow="0" w:lastRow="0" w:firstColumn="1" w:lastColumn="0" w:oddVBand="0" w:evenVBand="0" w:oddHBand="0" w:evenHBand="0" w:firstRowFirstColumn="0" w:firstRowLastColumn="0" w:lastRowFirstColumn="0" w:lastRowLastColumn="0"/>
@@ -12428,6 +11955,7 @@
             <w:tcW w:w="4247" w:type="dxa"/>
           </w:tcPr>
           <w:p>
+            <w:bookmarkStart w:id="5" w:name="_Hlk510560892"/>
             <w:r>
               <w:t>Query reference</w:t>
             </w:r>
@@ -12451,7 +11979,7 @@
               <w:rPr>
                 <w:b w:val="0"/>
               </w:rPr>
-              <w:t>UPDATE11</w:t>
+              <w:t>UPDATE09</w:t>
             </w:r>
           </w:p>
         </w:tc>
@@ -12480,7 +12008,7 @@
               <w:cnfStyle w:val="000000100000" w:firstRow="0" w:lastRow="0" w:firstColumn="0" w:lastColumn="0" w:oddVBand="0" w:evenVBand="0" w:oddHBand="1" w:evenHBand="0" w:firstRowFirstColumn="0" w:firstRowLastColumn="0" w:lastRowFirstColumn="0" w:lastRowLastColumn="0"/>
             </w:pPr>
             <w:r>
-              <w:t>Add new worker to project</w:t>
+              <w:t>Archive or close task</w:t>
             </w:r>
           </w:p>
         </w:tc>
@@ -12540,7 +12068,37 @@
                 <w:szCs w:val="18"/>
                 <w:shd w:val="clear" w:color="auto" w:fill="FFFFFF"/>
               </w:rPr>
-              <w:t>INSERT INTO</w:t>
+              <w:t>UPDATE</w:t>
+            </w:r>
+            <w:r>
+              <w:rPr>
+                <w:rFonts w:ascii="Consolas" w:hAnsi="Consolas"/>
+                <w:b w:val="0"/>
+                <w:color w:val="24292E"/>
+                <w:sz w:val="18"/>
+                <w:szCs w:val="18"/>
+                <w:shd w:val="clear" w:color="auto" w:fill="FFFFFF"/>
+              </w:rPr>
+              <w:t xml:space="preserve"> Task</w:t>
+            </w:r>
+          </w:p>
+          <w:p>
+            <w:pPr>
+              <w:rPr>
+                <w:b w:val="0"/>
+              </w:rPr>
+            </w:pPr>
+            <w:r>
+              <w:rPr>
+                <w:rStyle w:val="pl-k"/>
+                <w:rFonts w:ascii="Consolas" w:hAnsi="Consolas"/>
+                <w:b w:val="0"/>
+                <w:color w:val="D73A49"/>
+                <w:sz w:val="18"/>
+                <w:szCs w:val="18"/>
+                <w:shd w:val="clear" w:color="auto" w:fill="FFFFFF"/>
+              </w:rPr>
+              <w:t>SET</w:t>
             </w:r>
             <w:r>
               <w:rPr>
@@ -12563,19 +12121,31 @@
                 <w:szCs w:val="18"/>
                 <w:shd w:val="clear" w:color="auto" w:fill="FFFFFF"/>
               </w:rPr>
-              <w:t>Project_team</w:t>
+              <w:t>task_state</w:t>
             </w:r>
             <w:proofErr w:type="spellEnd"/>
             <w:r>
               <w:rPr>
-                <w:rFonts w:ascii="Consolas" w:hAnsi="Consolas"/>
-                <w:b w:val="0"/>
-                <w:color w:val="24292E"/>
-                <w:sz w:val="18"/>
-                <w:szCs w:val="18"/>
-                <w:shd w:val="clear" w:color="auto" w:fill="FFFFFF"/>
-              </w:rPr>
-              <w:t xml:space="preserve"> (</w:t>
+                <w:rStyle w:val="pl-k"/>
+                <w:rFonts w:ascii="Consolas" w:hAnsi="Consolas"/>
+                <w:b w:val="0"/>
+                <w:color w:val="D73A49"/>
+                <w:sz w:val="18"/>
+                <w:szCs w:val="18"/>
+                <w:shd w:val="clear" w:color="auto" w:fill="FFFFFF"/>
+              </w:rPr>
+              <w:t>=</w:t>
+            </w:r>
+            <w:r>
+              <w:rPr>
+                <w:rFonts w:ascii="Consolas" w:hAnsi="Consolas"/>
+                <w:b w:val="0"/>
+                <w:color w:val="24292E"/>
+                <w:sz w:val="18"/>
+                <w:szCs w:val="18"/>
+                <w:shd w:val="clear" w:color="auto" w:fill="FFFFFF"/>
+              </w:rPr>
+              <w:t>$</w:t>
             </w:r>
             <w:proofErr w:type="spellStart"/>
             <w:r>
@@ -12587,19 +12157,202 @@
                 <w:szCs w:val="18"/>
                 <w:shd w:val="clear" w:color="auto" w:fill="FFFFFF"/>
               </w:rPr>
-              <w:t>id_user</w:t>
+              <w:t>task_state</w:t>
             </w:r>
             <w:proofErr w:type="spellEnd"/>
-            <w:r>
-              <w:rPr>
-                <w:rFonts w:ascii="Consolas" w:hAnsi="Consolas"/>
-                <w:b w:val="0"/>
-                <w:color w:val="24292E"/>
-                <w:sz w:val="18"/>
-                <w:szCs w:val="18"/>
-                <w:shd w:val="clear" w:color="auto" w:fill="FFFFFF"/>
-              </w:rPr>
-              <w:t xml:space="preserve">, </w:t>
+          </w:p>
+        </w:tc>
+      </w:tr>
+      <w:tr>
+        <w:tc>
+          <w:tcPr>
+            <w:cnfStyle w:val="001000000000" w:firstRow="0" w:lastRow="0" w:firstColumn="1" w:lastColumn="0" w:oddVBand="0" w:evenVBand="0" w:oddHBand="0" w:evenHBand="0" w:firstRowFirstColumn="0" w:firstRowLastColumn="0" w:lastRowFirstColumn="0" w:lastRowLastColumn="0"/>
+            <w:tcW w:w="0" w:type="auto"/>
+            <w:gridSpan w:val="2"/>
+            <w:hideMark/>
+          </w:tcPr>
+          <w:p>
+            <w:pPr>
+              <w:spacing w:line="300" w:lineRule="atLeast"/>
+              <w:rPr>
+                <w:rFonts w:ascii="Consolas" w:eastAsia="Times New Roman" w:hAnsi="Consolas" w:cs="Segoe UI"/>
+                <w:b w:val="0"/>
+                <w:color w:val="24292E"/>
+                <w:sz w:val="18"/>
+                <w:szCs w:val="18"/>
+                <w:lang w:val="en-US" w:eastAsia="pt-PT"/>
+              </w:rPr>
+            </w:pPr>
+          </w:p>
+        </w:tc>
+      </w:tr>
+      <w:bookmarkEnd w:id="5"/>
+      <w:tr>
+        <w:trPr>
+          <w:cnfStyle w:val="000000100000" w:firstRow="0" w:lastRow="0" w:firstColumn="0" w:lastColumn="0" w:oddVBand="0" w:evenVBand="0" w:oddHBand="1" w:evenHBand="0" w:firstRowFirstColumn="0" w:firstRowLastColumn="0" w:lastRowFirstColumn="0" w:lastRowLastColumn="0"/>
+        </w:trPr>
+        <w:tc>
+          <w:tcPr>
+            <w:cnfStyle w:val="001000000000" w:firstRow="0" w:lastRow="0" w:firstColumn="1" w:lastColumn="0" w:oddVBand="0" w:evenVBand="0" w:oddHBand="0" w:evenHBand="0" w:firstRowFirstColumn="0" w:firstRowLastColumn="0" w:lastRowFirstColumn="0" w:lastRowLastColumn="0"/>
+            <w:tcW w:w="4247" w:type="dxa"/>
+          </w:tcPr>
+          <w:p>
+            <w:r>
+              <w:t>Query reference</w:t>
+            </w:r>
+          </w:p>
+        </w:tc>
+        <w:tc>
+          <w:tcPr>
+            <w:tcW w:w="4247" w:type="dxa"/>
+          </w:tcPr>
+          <w:p>
+            <w:pPr>
+              <w:tabs>
+                <w:tab w:val="left" w:pos="1050"/>
+              </w:tabs>
+              <w:cnfStyle w:val="000000100000" w:firstRow="0" w:lastRow="0" w:firstColumn="0" w:lastColumn="0" w:oddVBand="0" w:evenVBand="0" w:oddHBand="1" w:evenHBand="0" w:firstRowFirstColumn="0" w:firstRowLastColumn="0" w:lastRowFirstColumn="0" w:lastRowLastColumn="0"/>
+            </w:pPr>
+            <w:r>
+              <w:t>UPDATE10</w:t>
+            </w:r>
+          </w:p>
+        </w:tc>
+      </w:tr>
+      <w:tr>
+        <w:tc>
+          <w:tcPr>
+            <w:cnfStyle w:val="001000000000" w:firstRow="0" w:lastRow="0" w:firstColumn="1" w:lastColumn="0" w:oddVBand="0" w:evenVBand="0" w:oddHBand="0" w:evenHBand="0" w:firstRowFirstColumn="0" w:firstRowLastColumn="0" w:lastRowFirstColumn="0" w:lastRowLastColumn="0"/>
+            <w:tcW w:w="4247" w:type="dxa"/>
+          </w:tcPr>
+          <w:p>
+            <w:r>
+              <w:t>Query description</w:t>
+            </w:r>
+          </w:p>
+        </w:tc>
+        <w:tc>
+          <w:tcPr>
+            <w:tcW w:w="4247" w:type="dxa"/>
+          </w:tcPr>
+          <w:p>
+            <w:pPr>
+              <w:cnfStyle w:val="000000000000" w:firstRow="0" w:lastRow="0" w:firstColumn="0" w:lastColumn="0" w:oddVBand="0" w:evenVBand="0" w:oddHBand="0" w:evenHBand="0" w:firstRowFirstColumn="0" w:firstRowLastColumn="0" w:lastRowFirstColumn="0" w:lastRowLastColumn="0"/>
+            </w:pPr>
+            <w:r>
+              <w:t>Archive or close project</w:t>
+            </w:r>
+          </w:p>
+        </w:tc>
+      </w:tr>
+      <w:tr>
+        <w:trPr>
+          <w:cnfStyle w:val="000000100000" w:firstRow="0" w:lastRow="0" w:firstColumn="0" w:lastColumn="0" w:oddVBand="0" w:evenVBand="0" w:oddHBand="1" w:evenHBand="0" w:firstRowFirstColumn="0" w:firstRowLastColumn="0" w:lastRowFirstColumn="0" w:lastRowLastColumn="0"/>
+        </w:trPr>
+        <w:tc>
+          <w:tcPr>
+            <w:cnfStyle w:val="001000000000" w:firstRow="0" w:lastRow="0" w:firstColumn="1" w:lastColumn="0" w:oddVBand="0" w:evenVBand="0" w:oddHBand="0" w:evenHBand="0" w:firstRowFirstColumn="0" w:firstRowLastColumn="0" w:lastRowFirstColumn="0" w:lastRowLastColumn="0"/>
+            <w:tcW w:w="4247" w:type="dxa"/>
+          </w:tcPr>
+          <w:p>
+            <w:r>
+              <w:t>Query frequency</w:t>
+            </w:r>
+          </w:p>
+        </w:tc>
+        <w:tc>
+          <w:tcPr>
+            <w:tcW w:w="4247" w:type="dxa"/>
+          </w:tcPr>
+          <w:p>
+            <w:pPr>
+              <w:cnfStyle w:val="000000100000" w:firstRow="0" w:lastRow="0" w:firstColumn="0" w:lastColumn="0" w:oddVBand="0" w:evenVBand="0" w:oddHBand="1" w:evenHBand="0" w:firstRowFirstColumn="0" w:firstRowLastColumn="0" w:lastRowFirstColumn="0" w:lastRowLastColumn="0"/>
+            </w:pPr>
+          </w:p>
+        </w:tc>
+      </w:tr>
+      <w:tr>
+        <w:tc>
+          <w:tcPr>
+            <w:cnfStyle w:val="001000000000" w:firstRow="0" w:lastRow="0" w:firstColumn="1" w:lastColumn="0" w:oddVBand="0" w:evenVBand="0" w:oddHBand="0" w:evenHBand="0" w:firstRowFirstColumn="0" w:firstRowLastColumn="0" w:lastRowFirstColumn="0" w:lastRowLastColumn="0"/>
+            <w:tcW w:w="8494" w:type="dxa"/>
+            <w:gridSpan w:val="2"/>
+          </w:tcPr>
+          <w:p>
+            <w:pPr>
+              <w:rPr>
+                <w:rFonts w:ascii="Consolas" w:hAnsi="Consolas"/>
+                <w:b w:val="0"/>
+                <w:bCs w:val="0"/>
+                <w:color w:val="24292E"/>
+                <w:sz w:val="18"/>
+                <w:szCs w:val="18"/>
+                <w:shd w:val="clear" w:color="auto" w:fill="FFFFFF"/>
+              </w:rPr>
+            </w:pPr>
+            <w:r>
+              <w:rPr>
+                <w:rStyle w:val="pl-k"/>
+                <w:rFonts w:ascii="Consolas" w:hAnsi="Consolas"/>
+                <w:b w:val="0"/>
+                <w:color w:val="D73A49"/>
+                <w:sz w:val="18"/>
+                <w:szCs w:val="18"/>
+                <w:shd w:val="clear" w:color="auto" w:fill="FFFFFF"/>
+              </w:rPr>
+              <w:t>UPDATE</w:t>
+            </w:r>
+            <w:r>
+              <w:rPr>
+                <w:rFonts w:ascii="Consolas" w:hAnsi="Consolas"/>
+                <w:b w:val="0"/>
+                <w:color w:val="24292E"/>
+                <w:sz w:val="18"/>
+                <w:szCs w:val="18"/>
+                <w:shd w:val="clear" w:color="auto" w:fill="FFFFFF"/>
+              </w:rPr>
+              <w:t xml:space="preserve"> </w:t>
+            </w:r>
+            <w:r>
+              <w:rPr>
+                <w:rFonts w:ascii="Consolas" w:hAnsi="Consolas"/>
+                <w:b w:val="0"/>
+                <w:color w:val="24292E"/>
+                <w:sz w:val="18"/>
+                <w:szCs w:val="18"/>
+                <w:shd w:val="clear" w:color="auto" w:fill="FFFFFF"/>
+              </w:rPr>
+              <w:t>Project</w:t>
+            </w:r>
+          </w:p>
+          <w:p>
+            <w:pPr>
+              <w:rPr>
+                <w:b w:val="0"/>
+              </w:rPr>
+            </w:pPr>
+            <w:r>
+              <w:rPr>
+                <w:rStyle w:val="pl-k"/>
+                <w:rFonts w:ascii="Consolas" w:hAnsi="Consolas"/>
+                <w:b w:val="0"/>
+                <w:color w:val="D73A49"/>
+                <w:sz w:val="18"/>
+                <w:szCs w:val="18"/>
+                <w:shd w:val="clear" w:color="auto" w:fill="FFFFFF"/>
+              </w:rPr>
+              <w:t>SET</w:t>
+            </w:r>
+            <w:r>
+              <w:rPr>
+                <w:rFonts w:ascii="Consolas" w:hAnsi="Consolas"/>
+                <w:b w:val="0"/>
+                <w:color w:val="24292E"/>
+                <w:sz w:val="18"/>
+                <w:szCs w:val="18"/>
+                <w:shd w:val="clear" w:color="auto" w:fill="FFFFFF"/>
+              </w:rPr>
+              <w:t xml:space="preserve"> </w:t>
             </w:r>
             <w:proofErr w:type="spellStart"/>
             <w:r>
@@ -12611,29 +12364,11 @@
                 <w:szCs w:val="18"/>
                 <w:shd w:val="clear" w:color="auto" w:fill="FFFFFF"/>
               </w:rPr>
-              <w:t>id_project</w:t>
+              <w:t>project_state</w:t>
             </w:r>
             <w:proofErr w:type="spellEnd"/>
             <w:r>
               <w:rPr>
-                <w:rFonts w:ascii="Consolas" w:hAnsi="Consolas"/>
-                <w:b w:val="0"/>
-                <w:color w:val="24292E"/>
-                <w:sz w:val="18"/>
-                <w:szCs w:val="18"/>
-                <w:shd w:val="clear" w:color="auto" w:fill="FFFFFF"/>
-              </w:rPr>
-              <w:t>)</w:t>
-            </w:r>
-          </w:p>
-          <w:p>
-            <w:pPr>
-              <w:rPr>
-                <w:b w:val="0"/>
-              </w:rPr>
-            </w:pPr>
-            <w:r>
-              <w:rPr>
                 <w:rStyle w:val="pl-k"/>
                 <w:rFonts w:ascii="Consolas" w:hAnsi="Consolas"/>
                 <w:b w:val="0"/>
@@ -12642,18 +12377,18 @@
                 <w:szCs w:val="18"/>
                 <w:shd w:val="clear" w:color="auto" w:fill="FFFFFF"/>
               </w:rPr>
-              <w:t>VALUES</w:t>
-            </w:r>
-            <w:r>
-              <w:rPr>
-                <w:rFonts w:ascii="Consolas" w:hAnsi="Consolas"/>
-                <w:b w:val="0"/>
-                <w:color w:val="24292E"/>
-                <w:sz w:val="18"/>
-                <w:szCs w:val="18"/>
-                <w:shd w:val="clear" w:color="auto" w:fill="FFFFFF"/>
-              </w:rPr>
-              <w:t xml:space="preserve"> ($</w:t>
+              <w:t>=</w:t>
+            </w:r>
+            <w:r>
+              <w:rPr>
+                <w:rFonts w:ascii="Consolas" w:hAnsi="Consolas"/>
+                <w:b w:val="0"/>
+                <w:color w:val="24292E"/>
+                <w:sz w:val="18"/>
+                <w:szCs w:val="18"/>
+                <w:shd w:val="clear" w:color="auto" w:fill="FFFFFF"/>
+              </w:rPr>
+              <w:t>$</w:t>
             </w:r>
             <w:proofErr w:type="spellStart"/>
             <w:r>
@@ -12665,48 +12400,16 @@
                 <w:szCs w:val="18"/>
                 <w:shd w:val="clear" w:color="auto" w:fill="FFFFFF"/>
               </w:rPr>
-              <w:t>id_user</w:t>
+              <w:t>project_state</w:t>
             </w:r>
             <w:proofErr w:type="spellEnd"/>
-            <w:r>
-              <w:rPr>
-                <w:rFonts w:ascii="Consolas" w:hAnsi="Consolas"/>
-                <w:b w:val="0"/>
-                <w:color w:val="24292E"/>
-                <w:sz w:val="18"/>
-                <w:szCs w:val="18"/>
-                <w:shd w:val="clear" w:color="auto" w:fill="FFFFFF"/>
-              </w:rPr>
-              <w:t>, $</w:t>
-            </w:r>
-            <w:proofErr w:type="spellStart"/>
-            <w:r>
-              <w:rPr>
-                <w:rFonts w:ascii="Consolas" w:hAnsi="Consolas"/>
-                <w:b w:val="0"/>
-                <w:color w:val="24292E"/>
-                <w:sz w:val="18"/>
-                <w:szCs w:val="18"/>
-                <w:shd w:val="clear" w:color="auto" w:fill="FFFFFF"/>
-              </w:rPr>
-              <w:t>id_project</w:t>
-            </w:r>
-            <w:proofErr w:type="spellEnd"/>
-            <w:r>
-              <w:rPr>
-                <w:rFonts w:ascii="Consolas" w:hAnsi="Consolas"/>
-                <w:b w:val="0"/>
-                <w:color w:val="24292E"/>
-                <w:sz w:val="18"/>
-                <w:szCs w:val="18"/>
-                <w:shd w:val="clear" w:color="auto" w:fill="FFFFFF"/>
-              </w:rPr>
-              <w:t>)</w:t>
-            </w:r>
-          </w:p>
-        </w:tc>
-      </w:tr>
-      <w:tr>
+          </w:p>
+        </w:tc>
+      </w:tr>
+      <w:tr>
+        <w:trPr>
+          <w:cnfStyle w:val="000000100000" w:firstRow="0" w:lastRow="0" w:firstColumn="0" w:lastColumn="0" w:oddVBand="0" w:evenVBand="0" w:oddHBand="1" w:evenHBand="0" w:firstRowFirstColumn="0" w:firstRowLastColumn="0" w:lastRowFirstColumn="0" w:lastRowLastColumn="0"/>
+        </w:trPr>
         <w:tc>
           <w:tcPr>
             <w:cnfStyle w:val="001000000000" w:firstRow="0" w:lastRow="0" w:firstColumn="1" w:lastColumn="0" w:oddVBand="0" w:evenVBand="0" w:oddHBand="0" w:evenHBand="0" w:firstRowFirstColumn="0" w:firstRowLastColumn="0" w:lastRowFirstColumn="0" w:lastRowLastColumn="0"/>
@@ -12759,7 +12462,6 @@
             <w:tcW w:w="4247" w:type="dxa"/>
           </w:tcPr>
           <w:p>
-            <w:bookmarkStart w:id="5" w:name="_Hlk510561367"/>
             <w:r>
               <w:t>Query reference</w:t>
             </w:r>
@@ -12783,7 +12485,7 @@
               <w:rPr>
                 <w:b w:val="0"/>
               </w:rPr>
-              <w:t>UPDATE12</w:t>
+              <w:t>UPDATE11</w:t>
             </w:r>
           </w:p>
         </w:tc>
@@ -12812,7 +12514,7 @@
               <w:cnfStyle w:val="000000100000" w:firstRow="0" w:lastRow="0" w:firstColumn="0" w:lastColumn="0" w:oddVBand="0" w:evenVBand="0" w:oddHBand="1" w:evenHBand="0" w:firstRowFirstColumn="0" w:firstRowLastColumn="0" w:lastRowFirstColumn="0" w:lastRowLastColumn="0"/>
             </w:pPr>
             <w:r>
-              <w:t>Add new worker to board</w:t>
+              <w:t>Add new worker to project</w:t>
             </w:r>
           </w:p>
         </w:tc>
@@ -12895,7 +12597,7 @@
                 <w:szCs w:val="18"/>
                 <w:shd w:val="clear" w:color="auto" w:fill="FFFFFF"/>
               </w:rPr>
-              <w:t>Board_team</w:t>
+              <w:t>Project_team</w:t>
             </w:r>
             <w:proofErr w:type="spellEnd"/>
             <w:r>
@@ -12907,7 +12609,7 @@
                 <w:szCs w:val="18"/>
                 <w:shd w:val="clear" w:color="auto" w:fill="FFFFFF"/>
               </w:rPr>
-              <w:t xml:space="preserve"> (id_board, </w:t>
+              <w:t xml:space="preserve"> (</w:t>
             </w:r>
             <w:proofErr w:type="spellStart"/>
             <w:r>
@@ -12931,6 +12633,30 @@
                 <w:szCs w:val="18"/>
                 <w:shd w:val="clear" w:color="auto" w:fill="FFFFFF"/>
               </w:rPr>
+              <w:t xml:space="preserve">, </w:t>
+            </w:r>
+            <w:proofErr w:type="spellStart"/>
+            <w:r>
+              <w:rPr>
+                <w:rFonts w:ascii="Consolas" w:hAnsi="Consolas"/>
+                <w:b w:val="0"/>
+                <w:color w:val="24292E"/>
+                <w:sz w:val="18"/>
+                <w:szCs w:val="18"/>
+                <w:shd w:val="clear" w:color="auto" w:fill="FFFFFF"/>
+              </w:rPr>
+              <w:t>id_project</w:t>
+            </w:r>
+            <w:proofErr w:type="spellEnd"/>
+            <w:r>
+              <w:rPr>
+                <w:rFonts w:ascii="Consolas" w:hAnsi="Consolas"/>
+                <w:b w:val="0"/>
+                <w:color w:val="24292E"/>
+                <w:sz w:val="18"/>
+                <w:szCs w:val="18"/>
+                <w:shd w:val="clear" w:color="auto" w:fill="FFFFFF"/>
+              </w:rPr>
               <w:t>)</w:t>
             </w:r>
           </w:p>
@@ -12961,7 +12687,7 @@
                 <w:szCs w:val="18"/>
                 <w:shd w:val="clear" w:color="auto" w:fill="FFFFFF"/>
               </w:rPr>
-              <w:t xml:space="preserve"> ($id_board, $</w:t>
+              <w:t xml:space="preserve"> ($</w:t>
             </w:r>
             <w:proofErr w:type="spellStart"/>
             <w:r>
@@ -12974,6 +12700,30 @@
                 <w:shd w:val="clear" w:color="auto" w:fill="FFFFFF"/>
               </w:rPr>
               <w:t>id_user</w:t>
+            </w:r>
+            <w:proofErr w:type="spellEnd"/>
+            <w:r>
+              <w:rPr>
+                <w:rFonts w:ascii="Consolas" w:hAnsi="Consolas"/>
+                <w:b w:val="0"/>
+                <w:color w:val="24292E"/>
+                <w:sz w:val="18"/>
+                <w:szCs w:val="18"/>
+                <w:shd w:val="clear" w:color="auto" w:fill="FFFFFF"/>
+              </w:rPr>
+              <w:t>, $</w:t>
+            </w:r>
+            <w:proofErr w:type="spellStart"/>
+            <w:r>
+              <w:rPr>
+                <w:rFonts w:ascii="Consolas" w:hAnsi="Consolas"/>
+                <w:b w:val="0"/>
+                <w:color w:val="24292E"/>
+                <w:sz w:val="18"/>
+                <w:szCs w:val="18"/>
+                <w:shd w:val="clear" w:color="auto" w:fill="FFFFFF"/>
+              </w:rPr>
+              <w:t>id_project</w:t>
             </w:r>
             <w:proofErr w:type="spellEnd"/>
             <w:r>
@@ -13013,7 +12763,6 @@
           </w:p>
         </w:tc>
       </w:tr>
-      <w:bookmarkEnd w:id="5"/>
     </w:tbl>
     <w:p>
       <w:pPr>
@@ -13044,6 +12793,7 @@
             <w:tcW w:w="4247" w:type="dxa"/>
           </w:tcPr>
           <w:p>
+            <w:bookmarkStart w:id="6" w:name="_Hlk510561367"/>
             <w:r>
               <w:t>Query reference</w:t>
             </w:r>
@@ -13067,7 +12817,7 @@
               <w:rPr>
                 <w:b w:val="0"/>
               </w:rPr>
-              <w:t>UPDATE13</w:t>
+              <w:t>UPDATE12</w:t>
             </w:r>
           </w:p>
         </w:tc>
@@ -13096,7 +12846,7 @@
               <w:cnfStyle w:val="000000100000" w:firstRow="0" w:lastRow="0" w:firstColumn="0" w:lastColumn="0" w:oddVBand="0" w:evenVBand="0" w:oddHBand="1" w:evenHBand="0" w:firstRowFirstColumn="0" w:firstRowLastColumn="0" w:lastRowFirstColumn="0" w:lastRowLastColumn="0"/>
             </w:pPr>
             <w:r>
-              <w:t>Add new user</w:t>
+              <w:t>Add new worker to board</w:t>
             </w:r>
           </w:p>
         </w:tc>
@@ -13167,7 +12917,7 @@
                 <w:szCs w:val="18"/>
                 <w:shd w:val="clear" w:color="auto" w:fill="FFFFFF"/>
               </w:rPr>
-              <w:t xml:space="preserve"> User (</w:t>
+              <w:t xml:space="preserve"> </w:t>
             </w:r>
             <w:proofErr w:type="spellStart"/>
             <w:r>
@@ -13179,29 +12929,7 @@
                 <w:szCs w:val="18"/>
                 <w:shd w:val="clear" w:color="auto" w:fill="FFFFFF"/>
               </w:rPr>
-              <w:t>e</w:t>
-            </w:r>
-            <w:r>
-              <w:rPr>
-                <w:rFonts w:ascii="Consolas" w:hAnsi="Consolas"/>
-                <w:b w:val="0"/>
-                <w:color w:val="24292E"/>
-                <w:sz w:val="18"/>
-                <w:szCs w:val="18"/>
-                <w:shd w:val="clear" w:color="auto" w:fill="FFFFFF"/>
-              </w:rPr>
-              <w:t>_</w:t>
-            </w:r>
-            <w:r>
-              <w:rPr>
-                <w:rFonts w:ascii="Consolas" w:hAnsi="Consolas"/>
-                <w:b w:val="0"/>
-                <w:color w:val="24292E"/>
-                <w:sz w:val="18"/>
-                <w:szCs w:val="18"/>
-                <w:shd w:val="clear" w:color="auto" w:fill="FFFFFF"/>
-              </w:rPr>
-              <w:t>mail</w:t>
+              <w:t>Board_team</w:t>
             </w:r>
             <w:proofErr w:type="spellEnd"/>
             <w:r>
@@ -13213,7 +12941,31 @@
                 <w:szCs w:val="18"/>
                 <w:shd w:val="clear" w:color="auto" w:fill="FFFFFF"/>
               </w:rPr>
-              <w:t>, password, URL, username)</w:t>
+              <w:t xml:space="preserve"> (id_board, </w:t>
+            </w:r>
+            <w:proofErr w:type="spellStart"/>
+            <w:r>
+              <w:rPr>
+                <w:rFonts w:ascii="Consolas" w:hAnsi="Consolas"/>
+                <w:b w:val="0"/>
+                <w:color w:val="24292E"/>
+                <w:sz w:val="18"/>
+                <w:szCs w:val="18"/>
+                <w:shd w:val="clear" w:color="auto" w:fill="FFFFFF"/>
+              </w:rPr>
+              <w:t>id_user</w:t>
+            </w:r>
+            <w:proofErr w:type="spellEnd"/>
+            <w:r>
+              <w:rPr>
+                <w:rFonts w:ascii="Consolas" w:hAnsi="Consolas"/>
+                <w:b w:val="0"/>
+                <w:color w:val="24292E"/>
+                <w:sz w:val="18"/>
+                <w:szCs w:val="18"/>
+                <w:shd w:val="clear" w:color="auto" w:fill="FFFFFF"/>
+              </w:rPr>
+              <w:t>)</w:t>
             </w:r>
           </w:p>
           <w:p>
@@ -13243,7 +12995,7 @@
                 <w:szCs w:val="18"/>
                 <w:shd w:val="clear" w:color="auto" w:fill="FFFFFF"/>
               </w:rPr>
-              <w:t xml:space="preserve"> ($</w:t>
+              <w:t xml:space="preserve"> ($id_board, $</w:t>
             </w:r>
             <w:proofErr w:type="spellStart"/>
             <w:r>
@@ -13255,29 +13007,7 @@
                 <w:szCs w:val="18"/>
                 <w:shd w:val="clear" w:color="auto" w:fill="FFFFFF"/>
               </w:rPr>
-              <w:t>e</w:t>
-            </w:r>
-            <w:r>
-              <w:rPr>
-                <w:rFonts w:ascii="Consolas" w:hAnsi="Consolas"/>
-                <w:b w:val="0"/>
-                <w:color w:val="24292E"/>
-                <w:sz w:val="18"/>
-                <w:szCs w:val="18"/>
-                <w:shd w:val="clear" w:color="auto" w:fill="FFFFFF"/>
-              </w:rPr>
-              <w:t>_</w:t>
-            </w:r>
-            <w:r>
-              <w:rPr>
-                <w:rFonts w:ascii="Consolas" w:hAnsi="Consolas"/>
-                <w:b w:val="0"/>
-                <w:color w:val="24292E"/>
-                <w:sz w:val="18"/>
-                <w:szCs w:val="18"/>
-                <w:shd w:val="clear" w:color="auto" w:fill="FFFFFF"/>
-              </w:rPr>
-              <w:t>mail</w:t>
+              <w:t>id_user</w:t>
             </w:r>
             <w:proofErr w:type="spellEnd"/>
             <w:r>
@@ -13289,7 +13019,7 @@
                 <w:szCs w:val="18"/>
                 <w:shd w:val="clear" w:color="auto" w:fill="FFFFFF"/>
               </w:rPr>
-              <w:t>, $password, $URL, $username)</w:t>
+              <w:t>)</w:t>
             </w:r>
           </w:p>
         </w:tc>
@@ -13317,6 +13047,7 @@
           </w:p>
         </w:tc>
       </w:tr>
+      <w:bookmarkEnd w:id="6"/>
     </w:tbl>
     <w:p>
       <w:pPr>
@@ -13370,7 +13101,7 @@
               <w:rPr>
                 <w:b w:val="0"/>
               </w:rPr>
-              <w:t>UPDATE14</w:t>
+              <w:t>UPDATE13</w:t>
             </w:r>
           </w:p>
         </w:tc>
@@ -13399,7 +13130,7 @@
               <w:cnfStyle w:val="000000100000" w:firstRow="0" w:lastRow="0" w:firstColumn="0" w:lastColumn="0" w:oddVBand="0" w:evenVBand="0" w:oddHBand="1" w:evenHBand="0" w:firstRowFirstColumn="0" w:firstRowLastColumn="0" w:lastRowFirstColumn="0" w:lastRowLastColumn="0"/>
             </w:pPr>
             <w:r>
-              <w:t>Update user’s full name</w:t>
+              <w:t>Add new user</w:t>
             </w:r>
           </w:p>
         </w:tc>
@@ -13459,18 +13190,64 @@
                 <w:szCs w:val="18"/>
                 <w:shd w:val="clear" w:color="auto" w:fill="FFFFFF"/>
               </w:rPr>
-              <w:t>UPDATE</w:t>
-            </w:r>
-            <w:r>
-              <w:rPr>
-                <w:rFonts w:ascii="Consolas" w:hAnsi="Consolas"/>
-                <w:b w:val="0"/>
-                <w:color w:val="24292E"/>
-                <w:sz w:val="18"/>
-                <w:szCs w:val="18"/>
-                <w:shd w:val="clear" w:color="auto" w:fill="FFFFFF"/>
-              </w:rPr>
-              <w:t xml:space="preserve"> User</w:t>
+              <w:t>INSERT INTO</w:t>
+            </w:r>
+            <w:r>
+              <w:rPr>
+                <w:rFonts w:ascii="Consolas" w:hAnsi="Consolas"/>
+                <w:b w:val="0"/>
+                <w:color w:val="24292E"/>
+                <w:sz w:val="18"/>
+                <w:szCs w:val="18"/>
+                <w:shd w:val="clear" w:color="auto" w:fill="FFFFFF"/>
+              </w:rPr>
+              <w:t xml:space="preserve"> User (</w:t>
+            </w:r>
+            <w:proofErr w:type="spellStart"/>
+            <w:r>
+              <w:rPr>
+                <w:rFonts w:ascii="Consolas" w:hAnsi="Consolas"/>
+                <w:b w:val="0"/>
+                <w:color w:val="24292E"/>
+                <w:sz w:val="18"/>
+                <w:szCs w:val="18"/>
+                <w:shd w:val="clear" w:color="auto" w:fill="FFFFFF"/>
+              </w:rPr>
+              <w:t>e</w:t>
+            </w:r>
+            <w:r>
+              <w:rPr>
+                <w:rFonts w:ascii="Consolas" w:hAnsi="Consolas"/>
+                <w:b w:val="0"/>
+                <w:color w:val="24292E"/>
+                <w:sz w:val="18"/>
+                <w:szCs w:val="18"/>
+                <w:shd w:val="clear" w:color="auto" w:fill="FFFFFF"/>
+              </w:rPr>
+              <w:t>_</w:t>
+            </w:r>
+            <w:r>
+              <w:rPr>
+                <w:rFonts w:ascii="Consolas" w:hAnsi="Consolas"/>
+                <w:b w:val="0"/>
+                <w:color w:val="24292E"/>
+                <w:sz w:val="18"/>
+                <w:szCs w:val="18"/>
+                <w:shd w:val="clear" w:color="auto" w:fill="FFFFFF"/>
+              </w:rPr>
+              <w:t>mail</w:t>
+            </w:r>
+            <w:proofErr w:type="spellEnd"/>
+            <w:r>
+              <w:rPr>
+                <w:rFonts w:ascii="Consolas" w:hAnsi="Consolas"/>
+                <w:b w:val="0"/>
+                <w:color w:val="24292E"/>
+                <w:sz w:val="18"/>
+                <w:szCs w:val="18"/>
+                <w:shd w:val="clear" w:color="auto" w:fill="FFFFFF"/>
+              </w:rPr>
+              <w:t>, password, URL, username)</w:t>
             </w:r>
           </w:p>
           <w:p>
@@ -13489,18 +13266,18 @@
                 <w:szCs w:val="18"/>
                 <w:shd w:val="clear" w:color="auto" w:fill="FFFFFF"/>
               </w:rPr>
-              <w:t>SET</w:t>
-            </w:r>
-            <w:r>
-              <w:rPr>
-                <w:rFonts w:ascii="Consolas" w:hAnsi="Consolas"/>
-                <w:b w:val="0"/>
-                <w:color w:val="24292E"/>
-                <w:sz w:val="18"/>
-                <w:szCs w:val="18"/>
-                <w:shd w:val="clear" w:color="auto" w:fill="FFFFFF"/>
-              </w:rPr>
-              <w:t xml:space="preserve"> </w:t>
+              <w:t>VALUES</w:t>
+            </w:r>
+            <w:r>
+              <w:rPr>
+                <w:rFonts w:ascii="Consolas" w:hAnsi="Consolas"/>
+                <w:b w:val="0"/>
+                <w:color w:val="24292E"/>
+                <w:sz w:val="18"/>
+                <w:szCs w:val="18"/>
+                <w:shd w:val="clear" w:color="auto" w:fill="FFFFFF"/>
+              </w:rPr>
+              <w:t xml:space="preserve"> ($</w:t>
             </w:r>
             <w:proofErr w:type="spellStart"/>
             <w:r>
@@ -13512,45 +13289,42 @@
                 <w:szCs w:val="18"/>
                 <w:shd w:val="clear" w:color="auto" w:fill="FFFFFF"/>
               </w:rPr>
-              <w:t>full_name</w:t>
+              <w:t>e</w:t>
+            </w:r>
+            <w:r>
+              <w:rPr>
+                <w:rFonts w:ascii="Consolas" w:hAnsi="Consolas"/>
+                <w:b w:val="0"/>
+                <w:color w:val="24292E"/>
+                <w:sz w:val="18"/>
+                <w:szCs w:val="18"/>
+                <w:shd w:val="clear" w:color="auto" w:fill="FFFFFF"/>
+              </w:rPr>
+              <w:t>_</w:t>
+            </w:r>
+            <w:r>
+              <w:rPr>
+                <w:rFonts w:ascii="Consolas" w:hAnsi="Consolas"/>
+                <w:b w:val="0"/>
+                <w:color w:val="24292E"/>
+                <w:sz w:val="18"/>
+                <w:szCs w:val="18"/>
+                <w:shd w:val="clear" w:color="auto" w:fill="FFFFFF"/>
+              </w:rPr>
+              <w:t>mail</w:t>
             </w:r>
             <w:proofErr w:type="spellEnd"/>
             <w:r>
               <w:rPr>
-                <w:rStyle w:val="pl-k"/>
-                <w:rFonts w:ascii="Consolas" w:hAnsi="Consolas"/>
-                <w:b w:val="0"/>
-                <w:color w:val="D73A49"/>
-                <w:sz w:val="18"/>
-                <w:szCs w:val="18"/>
-                <w:shd w:val="clear" w:color="auto" w:fill="FFFFFF"/>
-              </w:rPr>
-              <w:t>=</w:t>
-            </w:r>
-            <w:r>
-              <w:rPr>
-                <w:rFonts w:ascii="Consolas" w:hAnsi="Consolas"/>
-                <w:b w:val="0"/>
-                <w:color w:val="24292E"/>
-                <w:sz w:val="18"/>
-                <w:szCs w:val="18"/>
-                <w:shd w:val="clear" w:color="auto" w:fill="FFFFFF"/>
-              </w:rPr>
-              <w:t>$</w:t>
-            </w:r>
-            <w:proofErr w:type="spellStart"/>
-            <w:r>
-              <w:rPr>
-                <w:rFonts w:ascii="Consolas" w:hAnsi="Consolas"/>
-                <w:b w:val="0"/>
-                <w:color w:val="24292E"/>
-                <w:sz w:val="18"/>
-                <w:szCs w:val="18"/>
-                <w:shd w:val="clear" w:color="auto" w:fill="FFFFFF"/>
-              </w:rPr>
-              <w:t>full_name</w:t>
-            </w:r>
-            <w:proofErr w:type="spellEnd"/>
+                <w:rFonts w:ascii="Consolas" w:hAnsi="Consolas"/>
+                <w:b w:val="0"/>
+                <w:color w:val="24292E"/>
+                <w:sz w:val="18"/>
+                <w:szCs w:val="18"/>
+                <w:shd w:val="clear" w:color="auto" w:fill="FFFFFF"/>
+              </w:rPr>
+              <w:t>, $password, $URL, $username)</w:t>
+            </w:r>
           </w:p>
         </w:tc>
       </w:tr>
@@ -13630,7 +13404,7 @@
               <w:rPr>
                 <w:b w:val="0"/>
               </w:rPr>
-              <w:t>UPDATE15</w:t>
+              <w:t>UPDATE14</w:t>
             </w:r>
           </w:p>
         </w:tc>
@@ -13659,7 +13433,7 @@
               <w:cnfStyle w:val="000000100000" w:firstRow="0" w:lastRow="0" w:firstColumn="0" w:lastColumn="0" w:oddVBand="0" w:evenVBand="0" w:oddHBand="1" w:evenHBand="0" w:firstRowFirstColumn="0" w:firstRowLastColumn="0" w:lastRowFirstColumn="0" w:lastRowLastColumn="0"/>
             </w:pPr>
             <w:r>
-              <w:t>Change password</w:t>
+              <w:t>Update user’s full name</w:t>
             </w:r>
           </w:p>
         </w:tc>
@@ -13760,8 +13534,21 @@
                 <w:szCs w:val="18"/>
                 <w:shd w:val="clear" w:color="auto" w:fill="FFFFFF"/>
               </w:rPr>
-              <w:t xml:space="preserve"> password</w:t>
-            </w:r>
+              <w:t xml:space="preserve"> </w:t>
+            </w:r>
+            <w:proofErr w:type="spellStart"/>
+            <w:r>
+              <w:rPr>
+                <w:rFonts w:ascii="Consolas" w:hAnsi="Consolas"/>
+                <w:b w:val="0"/>
+                <w:color w:val="24292E"/>
+                <w:sz w:val="18"/>
+                <w:szCs w:val="18"/>
+                <w:shd w:val="clear" w:color="auto" w:fill="FFFFFF"/>
+              </w:rPr>
+              <w:t>full_name</w:t>
+            </w:r>
+            <w:proofErr w:type="spellEnd"/>
             <w:r>
               <w:rPr>
                 <w:rStyle w:val="pl-k"/>
@@ -13783,8 +13570,21 @@
                 <w:szCs w:val="18"/>
                 <w:shd w:val="clear" w:color="auto" w:fill="FFFFFF"/>
               </w:rPr>
-              <w:t>$password</w:t>
-            </w:r>
+              <w:t>$</w:t>
+            </w:r>
+            <w:proofErr w:type="spellStart"/>
+            <w:r>
+              <w:rPr>
+                <w:rFonts w:ascii="Consolas" w:hAnsi="Consolas"/>
+                <w:b w:val="0"/>
+                <w:color w:val="24292E"/>
+                <w:sz w:val="18"/>
+                <w:szCs w:val="18"/>
+                <w:shd w:val="clear" w:color="auto" w:fill="FFFFFF"/>
+              </w:rPr>
+              <w:t>full_name</w:t>
+            </w:r>
+            <w:proofErr w:type="spellEnd"/>
           </w:p>
         </w:tc>
       </w:tr>
@@ -13864,7 +13664,7 @@
               <w:rPr>
                 <w:b w:val="0"/>
               </w:rPr>
-              <w:t>UPDATE16</w:t>
+              <w:t>UPDATE15</w:t>
             </w:r>
           </w:p>
         </w:tc>
@@ -13893,7 +13693,7 @@
               <w:cnfStyle w:val="000000100000" w:firstRow="0" w:lastRow="0" w:firstColumn="0" w:lastColumn="0" w:oddVBand="0" w:evenVBand="0" w:oddHBand="1" w:evenHBand="0" w:firstRowFirstColumn="0" w:firstRowLastColumn="0" w:lastRowFirstColumn="0" w:lastRowLastColumn="0"/>
             </w:pPr>
             <w:r>
-              <w:t>Set user as administrator</w:t>
+              <w:t>Change password</w:t>
             </w:r>
           </w:p>
         </w:tc>
@@ -13994,7 +13794,7 @@
                 <w:szCs w:val="18"/>
                 <w:shd w:val="clear" w:color="auto" w:fill="FFFFFF"/>
               </w:rPr>
-              <w:t xml:space="preserve"> administrator</w:t>
+              <w:t xml:space="preserve"> password</w:t>
             </w:r>
             <w:r>
               <w:rPr>
@@ -14017,316 +13817,12 @@
                 <w:szCs w:val="18"/>
                 <w:shd w:val="clear" w:color="auto" w:fill="FFFFFF"/>
               </w:rPr>
-              <w:t>$administrator</w:t>
-            </w:r>
-          </w:p>
-        </w:tc>
-      </w:tr>
-      <w:tr>
-        <w:tc>
-          <w:tcPr>
-            <w:cnfStyle w:val="001000000000" w:firstRow="0" w:lastRow="0" w:firstColumn="1" w:lastColumn="0" w:oddVBand="0" w:evenVBand="0" w:oddHBand="0" w:evenHBand="0" w:firstRowFirstColumn="0" w:firstRowLastColumn="0" w:lastRowFirstColumn="0" w:lastRowLastColumn="0"/>
-            <w:tcW w:w="0" w:type="auto"/>
-            <w:gridSpan w:val="2"/>
-            <w:hideMark/>
-          </w:tcPr>
-          <w:p>
-            <w:pPr>
-              <w:spacing w:line="300" w:lineRule="atLeast"/>
-              <w:rPr>
-                <w:rFonts w:ascii="Consolas" w:eastAsia="Times New Roman" w:hAnsi="Consolas" w:cs="Segoe UI"/>
-                <w:b w:val="0"/>
-                <w:color w:val="24292E"/>
-                <w:sz w:val="18"/>
-                <w:szCs w:val="18"/>
-                <w:lang w:val="en-US" w:eastAsia="pt-PT"/>
-              </w:rPr>
-            </w:pPr>
-          </w:p>
-        </w:tc>
-      </w:tr>
-      <w:tr>
-        <w:trPr>
-          <w:cnfStyle w:val="000000100000" w:firstRow="0" w:lastRow="0" w:firstColumn="0" w:lastColumn="0" w:oddVBand="0" w:evenVBand="0" w:oddHBand="1" w:evenHBand="0" w:firstRowFirstColumn="0" w:firstRowLastColumn="0" w:lastRowFirstColumn="0" w:lastRowLastColumn="0"/>
-        </w:trPr>
-        <w:tc>
-          <w:tcPr>
-            <w:cnfStyle w:val="001000000000" w:firstRow="0" w:lastRow="0" w:firstColumn="1" w:lastColumn="0" w:oddVBand="0" w:evenVBand="0" w:oddHBand="0" w:evenHBand="0" w:firstRowFirstColumn="0" w:firstRowLastColumn="0" w:lastRowFirstColumn="0" w:lastRowLastColumn="0"/>
-            <w:tcW w:w="4247" w:type="dxa"/>
-          </w:tcPr>
-          <w:p>
-            <w:r>
-              <w:lastRenderedPageBreak/>
-              <w:t>Query reference</w:t>
-            </w:r>
-          </w:p>
-        </w:tc>
-        <w:tc>
-          <w:tcPr>
-            <w:tcW w:w="4247" w:type="dxa"/>
-          </w:tcPr>
-          <w:p>
-            <w:pPr>
-              <w:tabs>
-                <w:tab w:val="left" w:pos="1050"/>
-              </w:tabs>
-              <w:cnfStyle w:val="000000100000" w:firstRow="0" w:lastRow="0" w:firstColumn="0" w:lastColumn="0" w:oddVBand="0" w:evenVBand="0" w:oddHBand="1" w:evenHBand="0" w:firstRowFirstColumn="0" w:firstRowLastColumn="0" w:lastRowFirstColumn="0" w:lastRowLastColumn="0"/>
-            </w:pPr>
-            <w:r>
-              <w:t>UPDATE17</w:t>
-            </w:r>
-          </w:p>
-        </w:tc>
-      </w:tr>
-      <w:tr>
-        <w:tc>
-          <w:tcPr>
-            <w:cnfStyle w:val="001000000000" w:firstRow="0" w:lastRow="0" w:firstColumn="1" w:lastColumn="0" w:oddVBand="0" w:evenVBand="0" w:oddHBand="0" w:evenHBand="0" w:firstRowFirstColumn="0" w:firstRowLastColumn="0" w:lastRowFirstColumn="0" w:lastRowLastColumn="0"/>
-            <w:tcW w:w="4247" w:type="dxa"/>
-          </w:tcPr>
-          <w:p>
-            <w:r>
-              <w:t>Query description</w:t>
-            </w:r>
-          </w:p>
-        </w:tc>
-        <w:tc>
-          <w:tcPr>
-            <w:tcW w:w="4247" w:type="dxa"/>
-          </w:tcPr>
-          <w:p>
-            <w:pPr>
-              <w:cnfStyle w:val="000000000000" w:firstRow="0" w:lastRow="0" w:firstColumn="0" w:lastColumn="0" w:oddVBand="0" w:evenVBand="0" w:oddHBand="0" w:evenHBand="0" w:firstRowFirstColumn="0" w:firstRowLastColumn="0" w:lastRowFirstColumn="0" w:lastRowLastColumn="0"/>
-            </w:pPr>
-            <w:r>
-              <w:t>Change profile picture</w:t>
-            </w:r>
-          </w:p>
-        </w:tc>
-      </w:tr>
-      <w:tr>
-        <w:trPr>
-          <w:cnfStyle w:val="000000100000" w:firstRow="0" w:lastRow="0" w:firstColumn="0" w:lastColumn="0" w:oddVBand="0" w:evenVBand="0" w:oddHBand="1" w:evenHBand="0" w:firstRowFirstColumn="0" w:firstRowLastColumn="0" w:lastRowFirstColumn="0" w:lastRowLastColumn="0"/>
-        </w:trPr>
-        <w:tc>
-          <w:tcPr>
-            <w:cnfStyle w:val="001000000000" w:firstRow="0" w:lastRow="0" w:firstColumn="1" w:lastColumn="0" w:oddVBand="0" w:evenVBand="0" w:oddHBand="0" w:evenHBand="0" w:firstRowFirstColumn="0" w:firstRowLastColumn="0" w:lastRowFirstColumn="0" w:lastRowLastColumn="0"/>
-            <w:tcW w:w="4247" w:type="dxa"/>
-          </w:tcPr>
-          <w:p>
-            <w:r>
-              <w:t>Query frequency</w:t>
-            </w:r>
-          </w:p>
-        </w:tc>
-        <w:tc>
-          <w:tcPr>
-            <w:tcW w:w="4247" w:type="dxa"/>
-          </w:tcPr>
-          <w:p>
-            <w:pPr>
-              <w:cnfStyle w:val="000000100000" w:firstRow="0" w:lastRow="0" w:firstColumn="0" w:lastColumn="0" w:oddVBand="0" w:evenVBand="0" w:oddHBand="1" w:evenHBand="0" w:firstRowFirstColumn="0" w:firstRowLastColumn="0" w:lastRowFirstColumn="0" w:lastRowLastColumn="0"/>
-            </w:pPr>
-          </w:p>
-        </w:tc>
-      </w:tr>
-      <w:tr>
-        <w:tc>
-          <w:tcPr>
-            <w:cnfStyle w:val="001000000000" w:firstRow="0" w:lastRow="0" w:firstColumn="1" w:lastColumn="0" w:oddVBand="0" w:evenVBand="0" w:oddHBand="0" w:evenHBand="0" w:firstRowFirstColumn="0" w:firstRowLastColumn="0" w:lastRowFirstColumn="0" w:lastRowLastColumn="0"/>
-            <w:tcW w:w="8494" w:type="dxa"/>
-            <w:gridSpan w:val="2"/>
-          </w:tcPr>
-          <w:p>
-            <w:pPr>
-              <w:rPr>
-                <w:rFonts w:ascii="Consolas" w:hAnsi="Consolas"/>
-                <w:b w:val="0"/>
-                <w:bCs w:val="0"/>
-                <w:color w:val="24292E"/>
-                <w:sz w:val="18"/>
-                <w:szCs w:val="18"/>
-                <w:shd w:val="clear" w:color="auto" w:fill="FFFFFF"/>
-              </w:rPr>
-            </w:pPr>
-            <w:r>
-              <w:rPr>
-                <w:rStyle w:val="pl-k"/>
-                <w:rFonts w:ascii="Consolas" w:hAnsi="Consolas"/>
-                <w:b w:val="0"/>
-                <w:color w:val="D73A49"/>
-                <w:sz w:val="18"/>
-                <w:szCs w:val="18"/>
-                <w:shd w:val="clear" w:color="auto" w:fill="FFFFFF"/>
-              </w:rPr>
-              <w:t>INSERT INTO</w:t>
-            </w:r>
-            <w:r>
-              <w:rPr>
-                <w:rFonts w:ascii="Consolas" w:hAnsi="Consolas"/>
-                <w:b w:val="0"/>
-                <w:color w:val="24292E"/>
-                <w:sz w:val="18"/>
-                <w:szCs w:val="18"/>
-                <w:shd w:val="clear" w:color="auto" w:fill="FFFFFF"/>
-              </w:rPr>
-              <w:t xml:space="preserve"> </w:t>
-            </w:r>
-            <w:proofErr w:type="spellStart"/>
-            <w:r>
-              <w:rPr>
-                <w:rFonts w:ascii="Consolas" w:hAnsi="Consolas"/>
-                <w:b w:val="0"/>
-                <w:color w:val="24292E"/>
-                <w:sz w:val="18"/>
-                <w:szCs w:val="18"/>
-                <w:shd w:val="clear" w:color="auto" w:fill="FFFFFF"/>
-              </w:rPr>
-              <w:t>Profile_picture</w:t>
-            </w:r>
-            <w:proofErr w:type="spellEnd"/>
-            <w:r>
-              <w:rPr>
-                <w:rFonts w:ascii="Consolas" w:hAnsi="Consolas"/>
-                <w:b w:val="0"/>
-                <w:color w:val="24292E"/>
-                <w:sz w:val="18"/>
-                <w:szCs w:val="18"/>
-                <w:shd w:val="clear" w:color="auto" w:fill="FFFFFF"/>
-              </w:rPr>
-              <w:t xml:space="preserve"> (</w:t>
-            </w:r>
-            <w:proofErr w:type="spellStart"/>
-            <w:r>
-              <w:rPr>
-                <w:rFonts w:ascii="Consolas" w:hAnsi="Consolas"/>
-                <w:b w:val="0"/>
-                <w:color w:val="24292E"/>
-                <w:sz w:val="18"/>
-                <w:szCs w:val="18"/>
-                <w:shd w:val="clear" w:color="auto" w:fill="FFFFFF"/>
-              </w:rPr>
-              <w:t>id_user</w:t>
-            </w:r>
-            <w:proofErr w:type="spellEnd"/>
-            <w:r>
-              <w:rPr>
-                <w:rFonts w:ascii="Consolas" w:hAnsi="Consolas"/>
-                <w:b w:val="0"/>
-                <w:color w:val="24292E"/>
-                <w:sz w:val="18"/>
-                <w:szCs w:val="18"/>
-                <w:shd w:val="clear" w:color="auto" w:fill="FFFFFF"/>
-              </w:rPr>
-              <w:t xml:space="preserve">, </w:t>
-            </w:r>
-            <w:r>
-              <w:rPr>
-                <w:rStyle w:val="pl-k"/>
-                <w:rFonts w:ascii="Consolas" w:hAnsi="Consolas"/>
-                <w:b w:val="0"/>
-                <w:color w:val="D73A49"/>
-                <w:sz w:val="18"/>
-                <w:szCs w:val="18"/>
-                <w:shd w:val="clear" w:color="auto" w:fill="FFFFFF"/>
-              </w:rPr>
-              <w:t>path</w:t>
-            </w:r>
-            <w:r>
-              <w:rPr>
-                <w:rFonts w:ascii="Consolas" w:hAnsi="Consolas"/>
-                <w:b w:val="0"/>
-                <w:color w:val="24292E"/>
-                <w:sz w:val="18"/>
-                <w:szCs w:val="18"/>
-                <w:shd w:val="clear" w:color="auto" w:fill="FFFFFF"/>
-              </w:rPr>
-              <w:t>)</w:t>
-            </w:r>
-          </w:p>
-          <w:p>
-            <w:pPr>
-              <w:rPr>
-                <w:b w:val="0"/>
-              </w:rPr>
-            </w:pPr>
-            <w:r>
-              <w:rPr>
-                <w:rStyle w:val="pl-k"/>
-                <w:rFonts w:ascii="Consolas" w:hAnsi="Consolas"/>
-                <w:b w:val="0"/>
-                <w:color w:val="D73A49"/>
-                <w:sz w:val="18"/>
-                <w:szCs w:val="18"/>
-                <w:shd w:val="clear" w:color="auto" w:fill="FFFFFF"/>
-              </w:rPr>
-              <w:t>VALUES</w:t>
-            </w:r>
-            <w:r>
-              <w:rPr>
-                <w:rFonts w:ascii="Consolas" w:hAnsi="Consolas"/>
-                <w:b w:val="0"/>
-                <w:color w:val="24292E"/>
-                <w:sz w:val="18"/>
-                <w:szCs w:val="18"/>
-                <w:shd w:val="clear" w:color="auto" w:fill="FFFFFF"/>
-              </w:rPr>
-              <w:t xml:space="preserve"> ($</w:t>
-            </w:r>
-            <w:proofErr w:type="spellStart"/>
-            <w:r>
-              <w:rPr>
-                <w:rFonts w:ascii="Consolas" w:hAnsi="Consolas"/>
-                <w:b w:val="0"/>
-                <w:color w:val="24292E"/>
-                <w:sz w:val="18"/>
-                <w:szCs w:val="18"/>
-                <w:shd w:val="clear" w:color="auto" w:fill="FFFFFF"/>
-              </w:rPr>
-              <w:t>id_user</w:t>
-            </w:r>
-            <w:proofErr w:type="spellEnd"/>
-            <w:r>
-              <w:rPr>
-                <w:rFonts w:ascii="Consolas" w:hAnsi="Consolas"/>
-                <w:b w:val="0"/>
-                <w:color w:val="24292E"/>
-                <w:sz w:val="18"/>
-                <w:szCs w:val="18"/>
-                <w:shd w:val="clear" w:color="auto" w:fill="FFFFFF"/>
-              </w:rPr>
-              <w:t>, $</w:t>
-            </w:r>
-            <w:r>
-              <w:rPr>
-                <w:rStyle w:val="pl-k"/>
-                <w:rFonts w:ascii="Consolas" w:hAnsi="Consolas"/>
-                <w:b w:val="0"/>
-                <w:color w:val="D73A49"/>
-                <w:sz w:val="18"/>
-                <w:szCs w:val="18"/>
-                <w:shd w:val="clear" w:color="auto" w:fill="FFFFFF"/>
-              </w:rPr>
-              <w:t>path</w:t>
-            </w:r>
-            <w:r>
-              <w:rPr>
-                <w:rFonts w:ascii="Consolas" w:hAnsi="Consolas"/>
-                <w:b w:val="0"/>
-                <w:color w:val="24292E"/>
-                <w:sz w:val="18"/>
-                <w:szCs w:val="18"/>
-                <w:shd w:val="clear" w:color="auto" w:fill="FFFFFF"/>
-              </w:rPr>
-              <w:t>)</w:t>
-            </w:r>
-          </w:p>
-        </w:tc>
-      </w:tr>
-      <w:tr>
-        <w:trPr>
-          <w:cnfStyle w:val="000000100000" w:firstRow="0" w:lastRow="0" w:firstColumn="0" w:lastColumn="0" w:oddVBand="0" w:evenVBand="0" w:oddHBand="1" w:evenHBand="0" w:firstRowFirstColumn="0" w:firstRowLastColumn="0" w:lastRowFirstColumn="0" w:lastRowLastColumn="0"/>
-        </w:trPr>
+              <w:t>$password</w:t>
+            </w:r>
+          </w:p>
+        </w:tc>
+      </w:tr>
+      <w:tr>
         <w:tc>
           <w:tcPr>
             <w:cnfStyle w:val="001000000000" w:firstRow="0" w:lastRow="0" w:firstColumn="1" w:lastColumn="0" w:oddVBand="0" w:evenVBand="0" w:oddHBand="0" w:evenHBand="0" w:firstRowFirstColumn="0" w:firstRowLastColumn="0" w:lastRowFirstColumn="0" w:lastRowLastColumn="0"/>
@@ -14402,7 +13898,7 @@
               <w:rPr>
                 <w:b w:val="0"/>
               </w:rPr>
-              <w:t>UPDATE18</w:t>
+              <w:t>UPDATE16</w:t>
             </w:r>
           </w:p>
         </w:tc>
@@ -14431,7 +13927,7 @@
               <w:cnfStyle w:val="000000100000" w:firstRow="0" w:lastRow="0" w:firstColumn="0" w:lastColumn="0" w:oddVBand="0" w:evenVBand="0" w:oddHBand="1" w:evenHBand="0" w:firstRowFirstColumn="0" w:firstRowLastColumn="0" w:lastRowFirstColumn="0" w:lastRowLastColumn="0"/>
             </w:pPr>
             <w:r>
-              <w:t>Change project description</w:t>
+              <w:t>Set user as administrator</w:t>
             </w:r>
           </w:p>
         </w:tc>
@@ -14502,7 +13998,7 @@
                 <w:szCs w:val="18"/>
                 <w:shd w:val="clear" w:color="auto" w:fill="FFFFFF"/>
               </w:rPr>
-              <w:t xml:space="preserve"> Project</w:t>
+              <w:t xml:space="preserve"> User</w:t>
             </w:r>
           </w:p>
           <w:p>
@@ -14532,7 +14028,7 @@
                 <w:szCs w:val="18"/>
                 <w:shd w:val="clear" w:color="auto" w:fill="FFFFFF"/>
               </w:rPr>
-              <w:t xml:space="preserve"> description</w:t>
+              <w:t xml:space="preserve"> administrator</w:t>
             </w:r>
             <w:r>
               <w:rPr>
@@ -14555,12 +14051,315 @@
                 <w:szCs w:val="18"/>
                 <w:shd w:val="clear" w:color="auto" w:fill="FFFFFF"/>
               </w:rPr>
-              <w:t>$description</w:t>
-            </w:r>
-          </w:p>
-        </w:tc>
-      </w:tr>
-      <w:tr>
+              <w:t>$administrator</w:t>
+            </w:r>
+          </w:p>
+        </w:tc>
+      </w:tr>
+      <w:tr>
+        <w:tc>
+          <w:tcPr>
+            <w:cnfStyle w:val="001000000000" w:firstRow="0" w:lastRow="0" w:firstColumn="1" w:lastColumn="0" w:oddVBand="0" w:evenVBand="0" w:oddHBand="0" w:evenHBand="0" w:firstRowFirstColumn="0" w:firstRowLastColumn="0" w:lastRowFirstColumn="0" w:lastRowLastColumn="0"/>
+            <w:tcW w:w="0" w:type="auto"/>
+            <w:gridSpan w:val="2"/>
+            <w:hideMark/>
+          </w:tcPr>
+          <w:p>
+            <w:pPr>
+              <w:spacing w:line="300" w:lineRule="atLeast"/>
+              <w:rPr>
+                <w:rFonts w:ascii="Consolas" w:eastAsia="Times New Roman" w:hAnsi="Consolas" w:cs="Segoe UI"/>
+                <w:b w:val="0"/>
+                <w:color w:val="24292E"/>
+                <w:sz w:val="18"/>
+                <w:szCs w:val="18"/>
+                <w:lang w:val="en-US" w:eastAsia="pt-PT"/>
+              </w:rPr>
+            </w:pPr>
+          </w:p>
+        </w:tc>
+      </w:tr>
+      <w:tr>
+        <w:trPr>
+          <w:cnfStyle w:val="000000100000" w:firstRow="0" w:lastRow="0" w:firstColumn="0" w:lastColumn="0" w:oddVBand="0" w:evenVBand="0" w:oddHBand="1" w:evenHBand="0" w:firstRowFirstColumn="0" w:firstRowLastColumn="0" w:lastRowFirstColumn="0" w:lastRowLastColumn="0"/>
+        </w:trPr>
+        <w:tc>
+          <w:tcPr>
+            <w:cnfStyle w:val="001000000000" w:firstRow="0" w:lastRow="0" w:firstColumn="1" w:lastColumn="0" w:oddVBand="0" w:evenVBand="0" w:oddHBand="0" w:evenHBand="0" w:firstRowFirstColumn="0" w:firstRowLastColumn="0" w:lastRowFirstColumn="0" w:lastRowLastColumn="0"/>
+            <w:tcW w:w="4247" w:type="dxa"/>
+          </w:tcPr>
+          <w:p>
+            <w:r>
+              <w:t>Query reference</w:t>
+            </w:r>
+          </w:p>
+        </w:tc>
+        <w:tc>
+          <w:tcPr>
+            <w:tcW w:w="4247" w:type="dxa"/>
+          </w:tcPr>
+          <w:p>
+            <w:pPr>
+              <w:tabs>
+                <w:tab w:val="left" w:pos="1050"/>
+              </w:tabs>
+              <w:cnfStyle w:val="000000100000" w:firstRow="0" w:lastRow="0" w:firstColumn="0" w:lastColumn="0" w:oddVBand="0" w:evenVBand="0" w:oddHBand="1" w:evenHBand="0" w:firstRowFirstColumn="0" w:firstRowLastColumn="0" w:lastRowFirstColumn="0" w:lastRowLastColumn="0"/>
+            </w:pPr>
+            <w:r>
+              <w:t>UPDATE17</w:t>
+            </w:r>
+          </w:p>
+        </w:tc>
+      </w:tr>
+      <w:tr>
+        <w:tc>
+          <w:tcPr>
+            <w:cnfStyle w:val="001000000000" w:firstRow="0" w:lastRow="0" w:firstColumn="1" w:lastColumn="0" w:oddVBand="0" w:evenVBand="0" w:oddHBand="0" w:evenHBand="0" w:firstRowFirstColumn="0" w:firstRowLastColumn="0" w:lastRowFirstColumn="0" w:lastRowLastColumn="0"/>
+            <w:tcW w:w="4247" w:type="dxa"/>
+          </w:tcPr>
+          <w:p>
+            <w:r>
+              <w:t>Query description</w:t>
+            </w:r>
+          </w:p>
+        </w:tc>
+        <w:tc>
+          <w:tcPr>
+            <w:tcW w:w="4247" w:type="dxa"/>
+          </w:tcPr>
+          <w:p>
+            <w:pPr>
+              <w:cnfStyle w:val="000000000000" w:firstRow="0" w:lastRow="0" w:firstColumn="0" w:lastColumn="0" w:oddVBand="0" w:evenVBand="0" w:oddHBand="0" w:evenHBand="0" w:firstRowFirstColumn="0" w:firstRowLastColumn="0" w:lastRowFirstColumn="0" w:lastRowLastColumn="0"/>
+            </w:pPr>
+            <w:r>
+              <w:t>Change profile picture</w:t>
+            </w:r>
+          </w:p>
+        </w:tc>
+      </w:tr>
+      <w:tr>
+        <w:trPr>
+          <w:cnfStyle w:val="000000100000" w:firstRow="0" w:lastRow="0" w:firstColumn="0" w:lastColumn="0" w:oddVBand="0" w:evenVBand="0" w:oddHBand="1" w:evenHBand="0" w:firstRowFirstColumn="0" w:firstRowLastColumn="0" w:lastRowFirstColumn="0" w:lastRowLastColumn="0"/>
+        </w:trPr>
+        <w:tc>
+          <w:tcPr>
+            <w:cnfStyle w:val="001000000000" w:firstRow="0" w:lastRow="0" w:firstColumn="1" w:lastColumn="0" w:oddVBand="0" w:evenVBand="0" w:oddHBand="0" w:evenHBand="0" w:firstRowFirstColumn="0" w:firstRowLastColumn="0" w:lastRowFirstColumn="0" w:lastRowLastColumn="0"/>
+            <w:tcW w:w="4247" w:type="dxa"/>
+          </w:tcPr>
+          <w:p>
+            <w:r>
+              <w:t>Query frequency</w:t>
+            </w:r>
+          </w:p>
+        </w:tc>
+        <w:tc>
+          <w:tcPr>
+            <w:tcW w:w="4247" w:type="dxa"/>
+          </w:tcPr>
+          <w:p>
+            <w:pPr>
+              <w:cnfStyle w:val="000000100000" w:firstRow="0" w:lastRow="0" w:firstColumn="0" w:lastColumn="0" w:oddVBand="0" w:evenVBand="0" w:oddHBand="1" w:evenHBand="0" w:firstRowFirstColumn="0" w:firstRowLastColumn="0" w:lastRowFirstColumn="0" w:lastRowLastColumn="0"/>
+            </w:pPr>
+          </w:p>
+        </w:tc>
+      </w:tr>
+      <w:tr>
+        <w:tc>
+          <w:tcPr>
+            <w:cnfStyle w:val="001000000000" w:firstRow="0" w:lastRow="0" w:firstColumn="1" w:lastColumn="0" w:oddVBand="0" w:evenVBand="0" w:oddHBand="0" w:evenHBand="0" w:firstRowFirstColumn="0" w:firstRowLastColumn="0" w:lastRowFirstColumn="0" w:lastRowLastColumn="0"/>
+            <w:tcW w:w="8494" w:type="dxa"/>
+            <w:gridSpan w:val="2"/>
+          </w:tcPr>
+          <w:p>
+            <w:pPr>
+              <w:rPr>
+                <w:rFonts w:ascii="Consolas" w:hAnsi="Consolas"/>
+                <w:b w:val="0"/>
+                <w:bCs w:val="0"/>
+                <w:color w:val="24292E"/>
+                <w:sz w:val="18"/>
+                <w:szCs w:val="18"/>
+                <w:shd w:val="clear" w:color="auto" w:fill="FFFFFF"/>
+              </w:rPr>
+            </w:pPr>
+            <w:r>
+              <w:rPr>
+                <w:rStyle w:val="pl-k"/>
+                <w:rFonts w:ascii="Consolas" w:hAnsi="Consolas"/>
+                <w:b w:val="0"/>
+                <w:color w:val="D73A49"/>
+                <w:sz w:val="18"/>
+                <w:szCs w:val="18"/>
+                <w:shd w:val="clear" w:color="auto" w:fill="FFFFFF"/>
+              </w:rPr>
+              <w:t>INSERT INTO</w:t>
+            </w:r>
+            <w:r>
+              <w:rPr>
+                <w:rFonts w:ascii="Consolas" w:hAnsi="Consolas"/>
+                <w:b w:val="0"/>
+                <w:color w:val="24292E"/>
+                <w:sz w:val="18"/>
+                <w:szCs w:val="18"/>
+                <w:shd w:val="clear" w:color="auto" w:fill="FFFFFF"/>
+              </w:rPr>
+              <w:t xml:space="preserve"> </w:t>
+            </w:r>
+            <w:proofErr w:type="spellStart"/>
+            <w:r>
+              <w:rPr>
+                <w:rFonts w:ascii="Consolas" w:hAnsi="Consolas"/>
+                <w:b w:val="0"/>
+                <w:color w:val="24292E"/>
+                <w:sz w:val="18"/>
+                <w:szCs w:val="18"/>
+                <w:shd w:val="clear" w:color="auto" w:fill="FFFFFF"/>
+              </w:rPr>
+              <w:t>Profile_picture</w:t>
+            </w:r>
+            <w:proofErr w:type="spellEnd"/>
+            <w:r>
+              <w:rPr>
+                <w:rFonts w:ascii="Consolas" w:hAnsi="Consolas"/>
+                <w:b w:val="0"/>
+                <w:color w:val="24292E"/>
+                <w:sz w:val="18"/>
+                <w:szCs w:val="18"/>
+                <w:shd w:val="clear" w:color="auto" w:fill="FFFFFF"/>
+              </w:rPr>
+              <w:t xml:space="preserve"> (</w:t>
+            </w:r>
+            <w:proofErr w:type="spellStart"/>
+            <w:r>
+              <w:rPr>
+                <w:rFonts w:ascii="Consolas" w:hAnsi="Consolas"/>
+                <w:b w:val="0"/>
+                <w:color w:val="24292E"/>
+                <w:sz w:val="18"/>
+                <w:szCs w:val="18"/>
+                <w:shd w:val="clear" w:color="auto" w:fill="FFFFFF"/>
+              </w:rPr>
+              <w:t>id_user</w:t>
+            </w:r>
+            <w:proofErr w:type="spellEnd"/>
+            <w:r>
+              <w:rPr>
+                <w:rFonts w:ascii="Consolas" w:hAnsi="Consolas"/>
+                <w:b w:val="0"/>
+                <w:color w:val="24292E"/>
+                <w:sz w:val="18"/>
+                <w:szCs w:val="18"/>
+                <w:shd w:val="clear" w:color="auto" w:fill="FFFFFF"/>
+              </w:rPr>
+              <w:t xml:space="preserve">, </w:t>
+            </w:r>
+            <w:r>
+              <w:rPr>
+                <w:rStyle w:val="pl-k"/>
+                <w:rFonts w:ascii="Consolas" w:hAnsi="Consolas"/>
+                <w:b w:val="0"/>
+                <w:color w:val="D73A49"/>
+                <w:sz w:val="18"/>
+                <w:szCs w:val="18"/>
+                <w:shd w:val="clear" w:color="auto" w:fill="FFFFFF"/>
+              </w:rPr>
+              <w:t>path</w:t>
+            </w:r>
+            <w:r>
+              <w:rPr>
+                <w:rFonts w:ascii="Consolas" w:hAnsi="Consolas"/>
+                <w:b w:val="0"/>
+                <w:color w:val="24292E"/>
+                <w:sz w:val="18"/>
+                <w:szCs w:val="18"/>
+                <w:shd w:val="clear" w:color="auto" w:fill="FFFFFF"/>
+              </w:rPr>
+              <w:t>)</w:t>
+            </w:r>
+          </w:p>
+          <w:p>
+            <w:pPr>
+              <w:rPr>
+                <w:b w:val="0"/>
+              </w:rPr>
+            </w:pPr>
+            <w:r>
+              <w:rPr>
+                <w:rStyle w:val="pl-k"/>
+                <w:rFonts w:ascii="Consolas" w:hAnsi="Consolas"/>
+                <w:b w:val="0"/>
+                <w:color w:val="D73A49"/>
+                <w:sz w:val="18"/>
+                <w:szCs w:val="18"/>
+                <w:shd w:val="clear" w:color="auto" w:fill="FFFFFF"/>
+              </w:rPr>
+              <w:t>VALUES</w:t>
+            </w:r>
+            <w:r>
+              <w:rPr>
+                <w:rFonts w:ascii="Consolas" w:hAnsi="Consolas"/>
+                <w:b w:val="0"/>
+                <w:color w:val="24292E"/>
+                <w:sz w:val="18"/>
+                <w:szCs w:val="18"/>
+                <w:shd w:val="clear" w:color="auto" w:fill="FFFFFF"/>
+              </w:rPr>
+              <w:t xml:space="preserve"> ($</w:t>
+            </w:r>
+            <w:proofErr w:type="spellStart"/>
+            <w:r>
+              <w:rPr>
+                <w:rFonts w:ascii="Consolas" w:hAnsi="Consolas"/>
+                <w:b w:val="0"/>
+                <w:color w:val="24292E"/>
+                <w:sz w:val="18"/>
+                <w:szCs w:val="18"/>
+                <w:shd w:val="clear" w:color="auto" w:fill="FFFFFF"/>
+              </w:rPr>
+              <w:t>id_user</w:t>
+            </w:r>
+            <w:proofErr w:type="spellEnd"/>
+            <w:r>
+              <w:rPr>
+                <w:rFonts w:ascii="Consolas" w:hAnsi="Consolas"/>
+                <w:b w:val="0"/>
+                <w:color w:val="24292E"/>
+                <w:sz w:val="18"/>
+                <w:szCs w:val="18"/>
+                <w:shd w:val="clear" w:color="auto" w:fill="FFFFFF"/>
+              </w:rPr>
+              <w:t>, $</w:t>
+            </w:r>
+            <w:r>
+              <w:rPr>
+                <w:rStyle w:val="pl-k"/>
+                <w:rFonts w:ascii="Consolas" w:hAnsi="Consolas"/>
+                <w:b w:val="0"/>
+                <w:color w:val="D73A49"/>
+                <w:sz w:val="18"/>
+                <w:szCs w:val="18"/>
+                <w:shd w:val="clear" w:color="auto" w:fill="FFFFFF"/>
+              </w:rPr>
+              <w:t>path</w:t>
+            </w:r>
+            <w:r>
+              <w:rPr>
+                <w:rFonts w:ascii="Consolas" w:hAnsi="Consolas"/>
+                <w:b w:val="0"/>
+                <w:color w:val="24292E"/>
+                <w:sz w:val="18"/>
+                <w:szCs w:val="18"/>
+                <w:shd w:val="clear" w:color="auto" w:fill="FFFFFF"/>
+              </w:rPr>
+              <w:t>)</w:t>
+            </w:r>
+          </w:p>
+        </w:tc>
+      </w:tr>
+      <w:tr>
+        <w:trPr>
+          <w:cnfStyle w:val="000000100000" w:firstRow="0" w:lastRow="0" w:firstColumn="0" w:lastColumn="0" w:oddVBand="0" w:evenVBand="0" w:oddHBand="1" w:evenHBand="0" w:firstRowFirstColumn="0" w:firstRowLastColumn="0" w:lastRowFirstColumn="0" w:lastRowLastColumn="0"/>
+        </w:trPr>
         <w:tc>
           <w:tcPr>
             <w:cnfStyle w:val="001000000000" w:firstRow="0" w:lastRow="0" w:firstColumn="1" w:lastColumn="0" w:oddVBand="0" w:evenVBand="0" w:oddHBand="0" w:evenHBand="0" w:firstRowFirstColumn="0" w:firstRowLastColumn="0" w:lastRowFirstColumn="0" w:lastRowLastColumn="0"/>
@@ -14636,7 +14435,7 @@
               <w:rPr>
                 <w:b w:val="0"/>
               </w:rPr>
-              <w:t>UPDATE19</w:t>
+              <w:t>UPDATE18</w:t>
             </w:r>
           </w:p>
         </w:tc>
@@ -14665,7 +14464,7 @@
               <w:cnfStyle w:val="000000100000" w:firstRow="0" w:lastRow="0" w:firstColumn="0" w:lastColumn="0" w:oddVBand="0" w:evenVBand="0" w:oddHBand="1" w:evenHBand="0" w:firstRowFirstColumn="0" w:firstRowLastColumn="0" w:lastRowFirstColumn="0" w:lastRowLastColumn="0"/>
             </w:pPr>
             <w:r>
-              <w:t>Add project end date</w:t>
+              <w:t>Change project description</w:t>
             </w:r>
           </w:p>
         </w:tc>
@@ -14766,21 +14565,8 @@
                 <w:szCs w:val="18"/>
                 <w:shd w:val="clear" w:color="auto" w:fill="FFFFFF"/>
               </w:rPr>
-              <w:t xml:space="preserve"> </w:t>
-            </w:r>
-            <w:proofErr w:type="spellStart"/>
-            <w:r>
-              <w:rPr>
-                <w:rFonts w:ascii="Consolas" w:hAnsi="Consolas"/>
-                <w:b w:val="0"/>
-                <w:color w:val="24292E"/>
-                <w:sz w:val="18"/>
-                <w:szCs w:val="18"/>
-                <w:shd w:val="clear" w:color="auto" w:fill="FFFFFF"/>
-              </w:rPr>
-              <w:t>end_date</w:t>
-            </w:r>
-            <w:proofErr w:type="spellEnd"/>
+              <w:t xml:space="preserve"> description</w:t>
+            </w:r>
             <w:r>
               <w:rPr>
                 <w:rStyle w:val="pl-k"/>
@@ -14802,21 +14588,8 @@
                 <w:szCs w:val="18"/>
                 <w:shd w:val="clear" w:color="auto" w:fill="FFFFFF"/>
               </w:rPr>
-              <w:t>$</w:t>
-            </w:r>
-            <w:proofErr w:type="spellStart"/>
-            <w:r>
-              <w:rPr>
-                <w:rFonts w:ascii="Consolas" w:hAnsi="Consolas"/>
-                <w:b w:val="0"/>
-                <w:color w:val="24292E"/>
-                <w:sz w:val="18"/>
-                <w:szCs w:val="18"/>
-                <w:shd w:val="clear" w:color="auto" w:fill="FFFFFF"/>
-              </w:rPr>
-              <w:t>end_date</w:t>
-            </w:r>
-            <w:proofErr w:type="spellEnd"/>
+              <w:t>$description</w:t>
+            </w:r>
           </w:p>
         </w:tc>
       </w:tr>
@@ -14896,7 +14669,7 @@
               <w:rPr>
                 <w:b w:val="0"/>
               </w:rPr>
-              <w:t>UPDATE20</w:t>
+              <w:t>UPDATE19</w:t>
             </w:r>
           </w:p>
         </w:tc>
@@ -14925,7 +14698,7 @@
               <w:cnfStyle w:val="000000100000" w:firstRow="0" w:lastRow="0" w:firstColumn="0" w:lastColumn="0" w:oddVBand="0" w:evenVBand="0" w:oddHBand="1" w:evenHBand="0" w:firstRowFirstColumn="0" w:firstRowLastColumn="0" w:lastRowFirstColumn="0" w:lastRowLastColumn="0"/>
             </w:pPr>
             <w:r>
-              <w:t>Change project picture</w:t>
+              <w:t>Add project end date</w:t>
             </w:r>
           </w:p>
         </w:tc>
@@ -14985,7 +14758,37 @@
                 <w:szCs w:val="18"/>
                 <w:shd w:val="clear" w:color="auto" w:fill="FFFFFF"/>
               </w:rPr>
-              <w:t>INSERT INTO</w:t>
+              <w:t>UPDATE</w:t>
+            </w:r>
+            <w:r>
+              <w:rPr>
+                <w:rFonts w:ascii="Consolas" w:hAnsi="Consolas"/>
+                <w:b w:val="0"/>
+                <w:color w:val="24292E"/>
+                <w:sz w:val="18"/>
+                <w:szCs w:val="18"/>
+                <w:shd w:val="clear" w:color="auto" w:fill="FFFFFF"/>
+              </w:rPr>
+              <w:t xml:space="preserve"> Project</w:t>
+            </w:r>
+          </w:p>
+          <w:p>
+            <w:pPr>
+              <w:rPr>
+                <w:b w:val="0"/>
+              </w:rPr>
+            </w:pPr>
+            <w:r>
+              <w:rPr>
+                <w:rStyle w:val="pl-k"/>
+                <w:rFonts w:ascii="Consolas" w:hAnsi="Consolas"/>
+                <w:b w:val="0"/>
+                <w:color w:val="D73A49"/>
+                <w:sz w:val="18"/>
+                <w:szCs w:val="18"/>
+                <w:shd w:val="clear" w:color="auto" w:fill="FFFFFF"/>
+              </w:rPr>
+              <w:t>SET</w:t>
             </w:r>
             <w:r>
               <w:rPr>
@@ -15008,19 +14811,31 @@
                 <w:szCs w:val="18"/>
                 <w:shd w:val="clear" w:color="auto" w:fill="FFFFFF"/>
               </w:rPr>
-              <w:t>Project_picture</w:t>
+              <w:t>end_date</w:t>
             </w:r>
             <w:proofErr w:type="spellEnd"/>
             <w:r>
               <w:rPr>
-                <w:rFonts w:ascii="Consolas" w:hAnsi="Consolas"/>
-                <w:b w:val="0"/>
-                <w:color w:val="24292E"/>
-                <w:sz w:val="18"/>
-                <w:szCs w:val="18"/>
-                <w:shd w:val="clear" w:color="auto" w:fill="FFFFFF"/>
-              </w:rPr>
-              <w:t xml:space="preserve"> (</w:t>
+                <w:rStyle w:val="pl-k"/>
+                <w:rFonts w:ascii="Consolas" w:hAnsi="Consolas"/>
+                <w:b w:val="0"/>
+                <w:color w:val="D73A49"/>
+                <w:sz w:val="18"/>
+                <w:szCs w:val="18"/>
+                <w:shd w:val="clear" w:color="auto" w:fill="FFFFFF"/>
+              </w:rPr>
+              <w:t>=</w:t>
+            </w:r>
+            <w:r>
+              <w:rPr>
+                <w:rFonts w:ascii="Consolas" w:hAnsi="Consolas"/>
+                <w:b w:val="0"/>
+                <w:color w:val="24292E"/>
+                <w:sz w:val="18"/>
+                <w:szCs w:val="18"/>
+                <w:shd w:val="clear" w:color="auto" w:fill="FFFFFF"/>
+              </w:rPr>
+              <w:t>$</w:t>
             </w:r>
             <w:proofErr w:type="spellStart"/>
             <w:r>
@@ -15032,119 +14847,9 @@
                 <w:szCs w:val="18"/>
                 <w:shd w:val="clear" w:color="auto" w:fill="FFFFFF"/>
               </w:rPr>
-              <w:t>id_project</w:t>
+              <w:t>end_date</w:t>
             </w:r>
             <w:proofErr w:type="spellEnd"/>
-            <w:r>
-              <w:rPr>
-                <w:rFonts w:ascii="Consolas" w:hAnsi="Consolas"/>
-                <w:b w:val="0"/>
-                <w:color w:val="24292E"/>
-                <w:sz w:val="18"/>
-                <w:szCs w:val="18"/>
-                <w:shd w:val="clear" w:color="auto" w:fill="FFFFFF"/>
-              </w:rPr>
-              <w:t xml:space="preserve">, </w:t>
-            </w:r>
-            <w:r>
-              <w:rPr>
-                <w:rStyle w:val="pl-k"/>
-                <w:rFonts w:ascii="Consolas" w:hAnsi="Consolas"/>
-                <w:b w:val="0"/>
-                <w:color w:val="D73A49"/>
-                <w:sz w:val="18"/>
-                <w:szCs w:val="18"/>
-                <w:shd w:val="clear" w:color="auto" w:fill="FFFFFF"/>
-              </w:rPr>
-              <w:t>path</w:t>
-            </w:r>
-            <w:r>
-              <w:rPr>
-                <w:rFonts w:ascii="Consolas" w:hAnsi="Consolas"/>
-                <w:b w:val="0"/>
-                <w:color w:val="24292E"/>
-                <w:sz w:val="18"/>
-                <w:szCs w:val="18"/>
-                <w:shd w:val="clear" w:color="auto" w:fill="FFFFFF"/>
-              </w:rPr>
-              <w:t>)</w:t>
-            </w:r>
-          </w:p>
-          <w:p>
-            <w:pPr>
-              <w:rPr>
-                <w:b w:val="0"/>
-              </w:rPr>
-            </w:pPr>
-            <w:r>
-              <w:rPr>
-                <w:rStyle w:val="pl-k"/>
-                <w:rFonts w:ascii="Consolas" w:hAnsi="Consolas"/>
-                <w:b w:val="0"/>
-                <w:color w:val="D73A49"/>
-                <w:sz w:val="18"/>
-                <w:szCs w:val="18"/>
-                <w:shd w:val="clear" w:color="auto" w:fill="FFFFFF"/>
-              </w:rPr>
-              <w:t>VALUES</w:t>
-            </w:r>
-            <w:r>
-              <w:rPr>
-                <w:rFonts w:ascii="Consolas" w:hAnsi="Consolas"/>
-                <w:b w:val="0"/>
-                <w:color w:val="24292E"/>
-                <w:sz w:val="18"/>
-                <w:szCs w:val="18"/>
-                <w:shd w:val="clear" w:color="auto" w:fill="FFFFFF"/>
-              </w:rPr>
-              <w:t xml:space="preserve"> ($</w:t>
-            </w:r>
-            <w:proofErr w:type="spellStart"/>
-            <w:r>
-              <w:rPr>
-                <w:rFonts w:ascii="Consolas" w:hAnsi="Consolas"/>
-                <w:b w:val="0"/>
-                <w:color w:val="24292E"/>
-                <w:sz w:val="18"/>
-                <w:szCs w:val="18"/>
-                <w:shd w:val="clear" w:color="auto" w:fill="FFFFFF"/>
-              </w:rPr>
-              <w:t>id_project</w:t>
-            </w:r>
-            <w:proofErr w:type="spellEnd"/>
-            <w:r>
-              <w:rPr>
-                <w:rFonts w:ascii="Consolas" w:hAnsi="Consolas"/>
-                <w:b w:val="0"/>
-                <w:color w:val="24292E"/>
-                <w:sz w:val="18"/>
-                <w:szCs w:val="18"/>
-                <w:shd w:val="clear" w:color="auto" w:fill="FFFFFF"/>
-              </w:rPr>
-              <w:t>, $</w:t>
-            </w:r>
-            <w:r>
-              <w:rPr>
-                <w:rStyle w:val="pl-k"/>
-                <w:rFonts w:ascii="Consolas" w:hAnsi="Consolas"/>
-                <w:b w:val="0"/>
-                <w:color w:val="D73A49"/>
-                <w:sz w:val="18"/>
-                <w:szCs w:val="18"/>
-                <w:shd w:val="clear" w:color="auto" w:fill="FFFFFF"/>
-              </w:rPr>
-              <w:t>path</w:t>
-            </w:r>
-            <w:r>
-              <w:rPr>
-                <w:rFonts w:ascii="Consolas" w:hAnsi="Consolas"/>
-                <w:color w:val="24292E"/>
-                <w:sz w:val="18"/>
-                <w:szCs w:val="18"/>
-                <w:shd w:val="clear" w:color="auto" w:fill="FFFFFF"/>
-              </w:rPr>
-              <w:t>)</w:t>
-            </w:r>
           </w:p>
         </w:tc>
       </w:tr>
@@ -15224,7 +14929,7 @@
               <w:rPr>
                 <w:b w:val="0"/>
               </w:rPr>
-              <w:t>UPDATE21</w:t>
+              <w:t>UPDATE20</w:t>
             </w:r>
           </w:p>
         </w:tc>
@@ -15253,7 +14958,7 @@
               <w:cnfStyle w:val="000000100000" w:firstRow="0" w:lastRow="0" w:firstColumn="0" w:lastColumn="0" w:oddVBand="0" w:evenVBand="0" w:oddHBand="1" w:evenHBand="0" w:firstRowFirstColumn="0" w:firstRowLastColumn="0" w:lastRowFirstColumn="0" w:lastRowLastColumn="0"/>
             </w:pPr>
             <w:r>
-              <w:t>Add user to contacts</w:t>
+              <w:t>Change project picture</w:t>
             </w:r>
           </w:p>
         </w:tc>
@@ -15324,7 +15029,7 @@
                 <w:szCs w:val="18"/>
                 <w:shd w:val="clear" w:color="auto" w:fill="FFFFFF"/>
               </w:rPr>
-              <w:t xml:space="preserve"> Contact (</w:t>
+              <w:t xml:space="preserve"> </w:t>
             </w:r>
             <w:proofErr w:type="spellStart"/>
             <w:r>
@@ -15336,7 +15041,7 @@
                 <w:szCs w:val="18"/>
                 <w:shd w:val="clear" w:color="auto" w:fill="FFFFFF"/>
               </w:rPr>
-              <w:t>id_user</w:t>
+              <w:t>Project_picture</w:t>
             </w:r>
             <w:proofErr w:type="spellEnd"/>
             <w:r>
@@ -15348,8 +15053,85 @@
                 <w:szCs w:val="18"/>
                 <w:shd w:val="clear" w:color="auto" w:fill="FFFFFF"/>
               </w:rPr>
+              <w:t xml:space="preserve"> (</w:t>
+            </w:r>
+            <w:proofErr w:type="spellStart"/>
+            <w:r>
+              <w:rPr>
+                <w:rFonts w:ascii="Consolas" w:hAnsi="Consolas"/>
+                <w:b w:val="0"/>
+                <w:color w:val="24292E"/>
+                <w:sz w:val="18"/>
+                <w:szCs w:val="18"/>
+                <w:shd w:val="clear" w:color="auto" w:fill="FFFFFF"/>
+              </w:rPr>
+              <w:t>id_project</w:t>
+            </w:r>
+            <w:proofErr w:type="spellEnd"/>
+            <w:r>
+              <w:rPr>
+                <w:rFonts w:ascii="Consolas" w:hAnsi="Consolas"/>
+                <w:b w:val="0"/>
+                <w:color w:val="24292E"/>
+                <w:sz w:val="18"/>
+                <w:szCs w:val="18"/>
+                <w:shd w:val="clear" w:color="auto" w:fill="FFFFFF"/>
+              </w:rPr>
               <w:t xml:space="preserve">, </w:t>
             </w:r>
+            <w:r>
+              <w:rPr>
+                <w:rStyle w:val="pl-k"/>
+                <w:rFonts w:ascii="Consolas" w:hAnsi="Consolas"/>
+                <w:b w:val="0"/>
+                <w:color w:val="D73A49"/>
+                <w:sz w:val="18"/>
+                <w:szCs w:val="18"/>
+                <w:shd w:val="clear" w:color="auto" w:fill="FFFFFF"/>
+              </w:rPr>
+              <w:t>path</w:t>
+            </w:r>
+            <w:r>
+              <w:rPr>
+                <w:rFonts w:ascii="Consolas" w:hAnsi="Consolas"/>
+                <w:b w:val="0"/>
+                <w:color w:val="24292E"/>
+                <w:sz w:val="18"/>
+                <w:szCs w:val="18"/>
+                <w:shd w:val="clear" w:color="auto" w:fill="FFFFFF"/>
+              </w:rPr>
+              <w:t>)</w:t>
+            </w:r>
+          </w:p>
+          <w:p>
+            <w:pPr>
+              <w:rPr>
+                <w:b w:val="0"/>
+              </w:rPr>
+            </w:pPr>
+            <w:r>
+              <w:rPr>
+                <w:rStyle w:val="pl-k"/>
+                <w:rFonts w:ascii="Consolas" w:hAnsi="Consolas"/>
+                <w:b w:val="0"/>
+                <w:color w:val="D73A49"/>
+                <w:sz w:val="18"/>
+                <w:szCs w:val="18"/>
+                <w:shd w:val="clear" w:color="auto" w:fill="FFFFFF"/>
+              </w:rPr>
+              <w:t>VALUES</w:t>
+            </w:r>
+            <w:r>
+              <w:rPr>
+                <w:rFonts w:ascii="Consolas" w:hAnsi="Consolas"/>
+                <w:b w:val="0"/>
+                <w:color w:val="24292E"/>
+                <w:sz w:val="18"/>
+                <w:szCs w:val="18"/>
+                <w:shd w:val="clear" w:color="auto" w:fill="FFFFFF"/>
+              </w:rPr>
+              <w:t xml:space="preserve"> ($</w:t>
+            </w:r>
             <w:proofErr w:type="spellStart"/>
             <w:r>
               <w:rPr>
@@ -15360,7 +15142,7 @@
                 <w:szCs w:val="18"/>
                 <w:shd w:val="clear" w:color="auto" w:fill="FFFFFF"/>
               </w:rPr>
-              <w:t>id_contact</w:t>
+              <w:t>id_project</w:t>
             </w:r>
             <w:proofErr w:type="spellEnd"/>
             <w:r>
@@ -15372,15 +15154,8 @@
                 <w:szCs w:val="18"/>
                 <w:shd w:val="clear" w:color="auto" w:fill="FFFFFF"/>
               </w:rPr>
-              <w:t>)</w:t>
-            </w:r>
-          </w:p>
-          <w:p>
-            <w:pPr>
-              <w:rPr>
-                <w:b w:val="0"/>
-              </w:rPr>
-            </w:pPr>
+              <w:t>, $</w:t>
+            </w:r>
             <w:r>
               <w:rPr>
                 <w:rStyle w:val="pl-k"/>
@@ -15391,60 +15166,11 @@
                 <w:szCs w:val="18"/>
                 <w:shd w:val="clear" w:color="auto" w:fill="FFFFFF"/>
               </w:rPr>
-              <w:t>VALUES</w:t>
-            </w:r>
-            <w:r>
-              <w:rPr>
-                <w:rFonts w:ascii="Consolas" w:hAnsi="Consolas"/>
-                <w:b w:val="0"/>
-                <w:color w:val="24292E"/>
-                <w:sz w:val="18"/>
-                <w:szCs w:val="18"/>
-                <w:shd w:val="clear" w:color="auto" w:fill="FFFFFF"/>
-              </w:rPr>
-              <w:t xml:space="preserve"> ($</w:t>
-            </w:r>
-            <w:proofErr w:type="spellStart"/>
-            <w:r>
-              <w:rPr>
-                <w:rFonts w:ascii="Consolas" w:hAnsi="Consolas"/>
-                <w:b w:val="0"/>
-                <w:color w:val="24292E"/>
-                <w:sz w:val="18"/>
-                <w:szCs w:val="18"/>
-                <w:shd w:val="clear" w:color="auto" w:fill="FFFFFF"/>
-              </w:rPr>
-              <w:t>id_user</w:t>
-            </w:r>
-            <w:proofErr w:type="spellEnd"/>
-            <w:r>
-              <w:rPr>
-                <w:rFonts w:ascii="Consolas" w:hAnsi="Consolas"/>
-                <w:b w:val="0"/>
-                <w:color w:val="24292E"/>
-                <w:sz w:val="18"/>
-                <w:szCs w:val="18"/>
-                <w:shd w:val="clear" w:color="auto" w:fill="FFFFFF"/>
-              </w:rPr>
-              <w:t>, $</w:t>
-            </w:r>
-            <w:proofErr w:type="spellStart"/>
-            <w:r>
-              <w:rPr>
-                <w:rFonts w:ascii="Consolas" w:hAnsi="Consolas"/>
-                <w:b w:val="0"/>
-                <w:color w:val="24292E"/>
-                <w:sz w:val="18"/>
-                <w:szCs w:val="18"/>
-                <w:shd w:val="clear" w:color="auto" w:fill="FFFFFF"/>
-              </w:rPr>
-              <w:t>id_contact</w:t>
-            </w:r>
-            <w:proofErr w:type="spellEnd"/>
-            <w:r>
-              <w:rPr>
-                <w:rFonts w:ascii="Consolas" w:hAnsi="Consolas"/>
-                <w:b w:val="0"/>
+              <w:t>path</w:t>
+            </w:r>
+            <w:r>
+              <w:rPr>
+                <w:rFonts w:ascii="Consolas" w:hAnsi="Consolas"/>
                 <w:color w:val="24292E"/>
                 <w:sz w:val="18"/>
                 <w:szCs w:val="18"/>
@@ -15531,7 +15257,7 @@
               <w:rPr>
                 <w:b w:val="0"/>
               </w:rPr>
-              <w:t>UPDATE22</w:t>
+              <w:t>UPDATE21</w:t>
             </w:r>
           </w:p>
         </w:tc>
@@ -15560,7 +15286,7 @@
               <w:cnfStyle w:val="000000100000" w:firstRow="0" w:lastRow="0" w:firstColumn="0" w:lastColumn="0" w:oddVBand="0" w:evenVBand="0" w:oddHBand="1" w:evenHBand="0" w:firstRowFirstColumn="0" w:firstRowLastColumn="0" w:lastRowFirstColumn="0" w:lastRowLastColumn="0"/>
             </w:pPr>
             <w:r>
-              <w:t>Send messages to project forum</w:t>
+              <w:t>Add user to contacts</w:t>
             </w:r>
           </w:p>
         </w:tc>
@@ -15631,7 +15357,7 @@
                 <w:szCs w:val="18"/>
                 <w:shd w:val="clear" w:color="auto" w:fill="FFFFFF"/>
               </w:rPr>
-              <w:t xml:space="preserve"> Message (message, </w:t>
+              <w:t xml:space="preserve"> Contact (</w:t>
             </w:r>
             <w:proofErr w:type="spellStart"/>
             <w:r>
@@ -15667,7 +15393,7 @@
                 <w:szCs w:val="18"/>
                 <w:shd w:val="clear" w:color="auto" w:fill="FFFFFF"/>
               </w:rPr>
-              <w:t>id_project</w:t>
+              <w:t>id_contact</w:t>
             </w:r>
             <w:proofErr w:type="spellEnd"/>
             <w:r>
@@ -15709,7 +15435,7 @@
                 <w:szCs w:val="18"/>
                 <w:shd w:val="clear" w:color="auto" w:fill="FFFFFF"/>
               </w:rPr>
-              <w:t xml:space="preserve"> ($message, $</w:t>
+              <w:t xml:space="preserve"> ($</w:t>
             </w:r>
             <w:proofErr w:type="spellStart"/>
             <w:r>
@@ -15745,7 +15471,7 @@
                 <w:szCs w:val="18"/>
                 <w:shd w:val="clear" w:color="auto" w:fill="FFFFFF"/>
               </w:rPr>
-              <w:t>id_project</w:t>
+              <w:t>id_contact</w:t>
             </w:r>
             <w:proofErr w:type="spellEnd"/>
             <w:r>
@@ -15838,7 +15564,7 @@
               <w:rPr>
                 <w:b w:val="0"/>
               </w:rPr>
-              <w:t>UPDATE23</w:t>
+              <w:t>UPDATE22</w:t>
             </w:r>
           </w:p>
         </w:tc>
@@ -15867,7 +15593,7 @@
               <w:cnfStyle w:val="000000100000" w:firstRow="0" w:lastRow="0" w:firstColumn="0" w:lastColumn="0" w:oddVBand="0" w:evenVBand="0" w:oddHBand="1" w:evenHBand="0" w:firstRowFirstColumn="0" w:firstRowLastColumn="0" w:lastRowFirstColumn="0" w:lastRowLastColumn="0"/>
             </w:pPr>
             <w:r>
-              <w:t>Create new notification</w:t>
+              <w:t>Send messages to project forum</w:t>
             </w:r>
           </w:p>
         </w:tc>
@@ -15938,7 +15664,7 @@
                 <w:szCs w:val="18"/>
                 <w:shd w:val="clear" w:color="auto" w:fill="FFFFFF"/>
               </w:rPr>
-              <w:t xml:space="preserve"> Notification (</w:t>
+              <w:t xml:space="preserve"> Message (message, </w:t>
             </w:r>
             <w:proofErr w:type="spellStart"/>
             <w:r>
@@ -15962,7 +15688,31 @@
                 <w:szCs w:val="18"/>
                 <w:shd w:val="clear" w:color="auto" w:fill="FFFFFF"/>
               </w:rPr>
-              <w:t>, notification)</w:t>
+              <w:t xml:space="preserve">, </w:t>
+            </w:r>
+            <w:proofErr w:type="spellStart"/>
+            <w:r>
+              <w:rPr>
+                <w:rFonts w:ascii="Consolas" w:hAnsi="Consolas"/>
+                <w:b w:val="0"/>
+                <w:color w:val="24292E"/>
+                <w:sz w:val="18"/>
+                <w:szCs w:val="18"/>
+                <w:shd w:val="clear" w:color="auto" w:fill="FFFFFF"/>
+              </w:rPr>
+              <w:t>id_project</w:t>
+            </w:r>
+            <w:proofErr w:type="spellEnd"/>
+            <w:r>
+              <w:rPr>
+                <w:rFonts w:ascii="Consolas" w:hAnsi="Consolas"/>
+                <w:b w:val="0"/>
+                <w:color w:val="24292E"/>
+                <w:sz w:val="18"/>
+                <w:szCs w:val="18"/>
+                <w:shd w:val="clear" w:color="auto" w:fill="FFFFFF"/>
+              </w:rPr>
+              <w:t>)</w:t>
             </w:r>
           </w:p>
           <w:p>
@@ -15992,7 +15742,7 @@
                 <w:szCs w:val="18"/>
                 <w:shd w:val="clear" w:color="auto" w:fill="FFFFFF"/>
               </w:rPr>
-              <w:t xml:space="preserve"> ($</w:t>
+              <w:t xml:space="preserve"> ($message, $</w:t>
             </w:r>
             <w:proofErr w:type="spellStart"/>
             <w:r>
@@ -16016,7 +15766,31 @@
                 <w:szCs w:val="18"/>
                 <w:shd w:val="clear" w:color="auto" w:fill="FFFFFF"/>
               </w:rPr>
-              <w:t>, $notification)</w:t>
+              <w:t>, $</w:t>
+            </w:r>
+            <w:proofErr w:type="spellStart"/>
+            <w:r>
+              <w:rPr>
+                <w:rFonts w:ascii="Consolas" w:hAnsi="Consolas"/>
+                <w:b w:val="0"/>
+                <w:color w:val="24292E"/>
+                <w:sz w:val="18"/>
+                <w:szCs w:val="18"/>
+                <w:shd w:val="clear" w:color="auto" w:fill="FFFFFF"/>
+              </w:rPr>
+              <w:t>id_project</w:t>
+            </w:r>
+            <w:proofErr w:type="spellEnd"/>
+            <w:r>
+              <w:rPr>
+                <w:rFonts w:ascii="Consolas" w:hAnsi="Consolas"/>
+                <w:b w:val="0"/>
+                <w:color w:val="24292E"/>
+                <w:sz w:val="18"/>
+                <w:szCs w:val="18"/>
+                <w:shd w:val="clear" w:color="auto" w:fill="FFFFFF"/>
+              </w:rPr>
+              <w:t>)</w:t>
             </w:r>
           </w:p>
         </w:tc>
@@ -16044,6 +15818,64 @@
           </w:p>
         </w:tc>
       </w:tr>
+    </w:tbl>
+    <w:p>
+      <w:pPr>
+        <w:pStyle w:val="PargrafodaLista"/>
+        <w:rPr>
+          <w:b/>
+          <w:u w:val="single"/>
+        </w:rPr>
+      </w:pPr>
+    </w:p>
+    <w:tbl>
+      <w:tblPr>
+        <w:tblStyle w:val="TabelaSimples1"/>
+        <w:tblW w:w="8494" w:type="dxa"/>
+        <w:tblLook w:val="04A0" w:firstRow="1" w:lastRow="0" w:firstColumn="1" w:lastColumn="0" w:noHBand="0" w:noVBand="1"/>
+      </w:tblPr>
+      <w:tblGrid>
+        <w:gridCol w:w="4247"/>
+        <w:gridCol w:w="4247"/>
+      </w:tblGrid>
+      <w:tr>
+        <w:trPr>
+          <w:cnfStyle w:val="100000000000" w:firstRow="1" w:lastRow="0" w:firstColumn="0" w:lastColumn="0" w:oddVBand="0" w:evenVBand="0" w:oddHBand="0" w:evenHBand="0" w:firstRowFirstColumn="0" w:firstRowLastColumn="0" w:lastRowFirstColumn="0" w:lastRowLastColumn="0"/>
+        </w:trPr>
+        <w:tc>
+          <w:tcPr>
+            <w:cnfStyle w:val="001000000000" w:firstRow="0" w:lastRow="0" w:firstColumn="1" w:lastColumn="0" w:oddVBand="0" w:evenVBand="0" w:oddHBand="0" w:evenHBand="0" w:firstRowFirstColumn="0" w:firstRowLastColumn="0" w:lastRowFirstColumn="0" w:lastRowLastColumn="0"/>
+            <w:tcW w:w="4247" w:type="dxa"/>
+          </w:tcPr>
+          <w:p>
+            <w:r>
+              <w:t>Query reference</w:t>
+            </w:r>
+          </w:p>
+        </w:tc>
+        <w:tc>
+          <w:tcPr>
+            <w:tcW w:w="4247" w:type="dxa"/>
+          </w:tcPr>
+          <w:p>
+            <w:pPr>
+              <w:tabs>
+                <w:tab w:val="left" w:pos="1050"/>
+              </w:tabs>
+              <w:cnfStyle w:val="100000000000" w:firstRow="1" w:lastRow="0" w:firstColumn="0" w:lastColumn="0" w:oddVBand="0" w:evenVBand="0" w:oddHBand="0" w:evenHBand="0" w:firstRowFirstColumn="0" w:firstRowLastColumn="0" w:lastRowFirstColumn="0" w:lastRowLastColumn="0"/>
+              <w:rPr>
+                <w:b w:val="0"/>
+              </w:rPr>
+            </w:pPr>
+            <w:r>
+              <w:rPr>
+                <w:b w:val="0"/>
+              </w:rPr>
+              <w:t>UPDATE23</w:t>
+            </w:r>
+          </w:p>
+        </w:tc>
+      </w:tr>
       <w:tr>
         <w:trPr>
           <w:cnfStyle w:val="000000100000" w:firstRow="0" w:lastRow="0" w:firstColumn="0" w:lastColumn="0" w:oddVBand="0" w:evenVBand="0" w:oddHBand="1" w:evenHBand="0" w:firstRowFirstColumn="0" w:firstRowLastColumn="0" w:lastRowFirstColumn="0" w:lastRowLastColumn="0"/>
@@ -16055,7 +15887,207 @@
           </w:tcPr>
           <w:p>
             <w:r>
-              <w:lastRenderedPageBreak/>
+              <w:t>Query description</w:t>
+            </w:r>
+          </w:p>
+        </w:tc>
+        <w:tc>
+          <w:tcPr>
+            <w:tcW w:w="4247" w:type="dxa"/>
+          </w:tcPr>
+          <w:p>
+            <w:pPr>
+              <w:cnfStyle w:val="000000100000" w:firstRow="0" w:lastRow="0" w:firstColumn="0" w:lastColumn="0" w:oddVBand="0" w:evenVBand="0" w:oddHBand="1" w:evenHBand="0" w:firstRowFirstColumn="0" w:firstRowLastColumn="0" w:lastRowFirstColumn="0" w:lastRowLastColumn="0"/>
+            </w:pPr>
+            <w:r>
+              <w:t>Create new notification</w:t>
+            </w:r>
+          </w:p>
+        </w:tc>
+      </w:tr>
+      <w:tr>
+        <w:tc>
+          <w:tcPr>
+            <w:cnfStyle w:val="001000000000" w:firstRow="0" w:lastRow="0" w:firstColumn="1" w:lastColumn="0" w:oddVBand="0" w:evenVBand="0" w:oddHBand="0" w:evenHBand="0" w:firstRowFirstColumn="0" w:firstRowLastColumn="0" w:lastRowFirstColumn="0" w:lastRowLastColumn="0"/>
+            <w:tcW w:w="4247" w:type="dxa"/>
+          </w:tcPr>
+          <w:p>
+            <w:r>
+              <w:t>Query frequency</w:t>
+            </w:r>
+          </w:p>
+        </w:tc>
+        <w:tc>
+          <w:tcPr>
+            <w:tcW w:w="4247" w:type="dxa"/>
+          </w:tcPr>
+          <w:p>
+            <w:pPr>
+              <w:cnfStyle w:val="000000000000" w:firstRow="0" w:lastRow="0" w:firstColumn="0" w:lastColumn="0" w:oddVBand="0" w:evenVBand="0" w:oddHBand="0" w:evenHBand="0" w:firstRowFirstColumn="0" w:firstRowLastColumn="0" w:lastRowFirstColumn="0" w:lastRowLastColumn="0"/>
+            </w:pPr>
+          </w:p>
+        </w:tc>
+      </w:tr>
+      <w:tr>
+        <w:trPr>
+          <w:cnfStyle w:val="000000100000" w:firstRow="0" w:lastRow="0" w:firstColumn="0" w:lastColumn="0" w:oddVBand="0" w:evenVBand="0" w:oddHBand="1" w:evenHBand="0" w:firstRowFirstColumn="0" w:firstRowLastColumn="0" w:lastRowFirstColumn="0" w:lastRowLastColumn="0"/>
+        </w:trPr>
+        <w:tc>
+          <w:tcPr>
+            <w:cnfStyle w:val="001000000000" w:firstRow="0" w:lastRow="0" w:firstColumn="1" w:lastColumn="0" w:oddVBand="0" w:evenVBand="0" w:oddHBand="0" w:evenHBand="0" w:firstRowFirstColumn="0" w:firstRowLastColumn="0" w:lastRowFirstColumn="0" w:lastRowLastColumn="0"/>
+            <w:tcW w:w="8494" w:type="dxa"/>
+            <w:gridSpan w:val="2"/>
+          </w:tcPr>
+          <w:p>
+            <w:pPr>
+              <w:rPr>
+                <w:rFonts w:ascii="Consolas" w:hAnsi="Consolas"/>
+                <w:b w:val="0"/>
+                <w:bCs w:val="0"/>
+                <w:color w:val="24292E"/>
+                <w:sz w:val="18"/>
+                <w:szCs w:val="18"/>
+                <w:shd w:val="clear" w:color="auto" w:fill="FFFFFF"/>
+              </w:rPr>
+            </w:pPr>
+            <w:r>
+              <w:rPr>
+                <w:rStyle w:val="pl-k"/>
+                <w:rFonts w:ascii="Consolas" w:hAnsi="Consolas"/>
+                <w:b w:val="0"/>
+                <w:color w:val="D73A49"/>
+                <w:sz w:val="18"/>
+                <w:szCs w:val="18"/>
+                <w:shd w:val="clear" w:color="auto" w:fill="FFFFFF"/>
+              </w:rPr>
+              <w:t>INSERT INTO</w:t>
+            </w:r>
+            <w:r>
+              <w:rPr>
+                <w:rFonts w:ascii="Consolas" w:hAnsi="Consolas"/>
+                <w:b w:val="0"/>
+                <w:color w:val="24292E"/>
+                <w:sz w:val="18"/>
+                <w:szCs w:val="18"/>
+                <w:shd w:val="clear" w:color="auto" w:fill="FFFFFF"/>
+              </w:rPr>
+              <w:t xml:space="preserve"> Notification (</w:t>
+            </w:r>
+            <w:proofErr w:type="spellStart"/>
+            <w:r>
+              <w:rPr>
+                <w:rFonts w:ascii="Consolas" w:hAnsi="Consolas"/>
+                <w:b w:val="0"/>
+                <w:color w:val="24292E"/>
+                <w:sz w:val="18"/>
+                <w:szCs w:val="18"/>
+                <w:shd w:val="clear" w:color="auto" w:fill="FFFFFF"/>
+              </w:rPr>
+              <w:t>id_user</w:t>
+            </w:r>
+            <w:proofErr w:type="spellEnd"/>
+            <w:r>
+              <w:rPr>
+                <w:rFonts w:ascii="Consolas" w:hAnsi="Consolas"/>
+                <w:b w:val="0"/>
+                <w:color w:val="24292E"/>
+                <w:sz w:val="18"/>
+                <w:szCs w:val="18"/>
+                <w:shd w:val="clear" w:color="auto" w:fill="FFFFFF"/>
+              </w:rPr>
+              <w:t>, notification)</w:t>
+            </w:r>
+          </w:p>
+          <w:p>
+            <w:pPr>
+              <w:rPr>
+                <w:b w:val="0"/>
+              </w:rPr>
+            </w:pPr>
+            <w:r>
+              <w:rPr>
+                <w:rStyle w:val="pl-k"/>
+                <w:rFonts w:ascii="Consolas" w:hAnsi="Consolas"/>
+                <w:b w:val="0"/>
+                <w:color w:val="D73A49"/>
+                <w:sz w:val="18"/>
+                <w:szCs w:val="18"/>
+                <w:shd w:val="clear" w:color="auto" w:fill="FFFFFF"/>
+              </w:rPr>
+              <w:t>VALUES</w:t>
+            </w:r>
+            <w:r>
+              <w:rPr>
+                <w:rFonts w:ascii="Consolas" w:hAnsi="Consolas"/>
+                <w:b w:val="0"/>
+                <w:color w:val="24292E"/>
+                <w:sz w:val="18"/>
+                <w:szCs w:val="18"/>
+                <w:shd w:val="clear" w:color="auto" w:fill="FFFFFF"/>
+              </w:rPr>
+              <w:t xml:space="preserve"> ($</w:t>
+            </w:r>
+            <w:proofErr w:type="spellStart"/>
+            <w:r>
+              <w:rPr>
+                <w:rFonts w:ascii="Consolas" w:hAnsi="Consolas"/>
+                <w:b w:val="0"/>
+                <w:color w:val="24292E"/>
+                <w:sz w:val="18"/>
+                <w:szCs w:val="18"/>
+                <w:shd w:val="clear" w:color="auto" w:fill="FFFFFF"/>
+              </w:rPr>
+              <w:t>id_user</w:t>
+            </w:r>
+            <w:proofErr w:type="spellEnd"/>
+            <w:r>
+              <w:rPr>
+                <w:rFonts w:ascii="Consolas" w:hAnsi="Consolas"/>
+                <w:b w:val="0"/>
+                <w:color w:val="24292E"/>
+                <w:sz w:val="18"/>
+                <w:szCs w:val="18"/>
+                <w:shd w:val="clear" w:color="auto" w:fill="FFFFFF"/>
+              </w:rPr>
+              <w:t>, $notification)</w:t>
+            </w:r>
+          </w:p>
+        </w:tc>
+      </w:tr>
+      <w:tr>
+        <w:tc>
+          <w:tcPr>
+            <w:cnfStyle w:val="001000000000" w:firstRow="0" w:lastRow="0" w:firstColumn="1" w:lastColumn="0" w:oddVBand="0" w:evenVBand="0" w:oddHBand="0" w:evenHBand="0" w:firstRowFirstColumn="0" w:firstRowLastColumn="0" w:lastRowFirstColumn="0" w:lastRowLastColumn="0"/>
+            <w:tcW w:w="0" w:type="auto"/>
+            <w:gridSpan w:val="2"/>
+            <w:hideMark/>
+          </w:tcPr>
+          <w:p>
+            <w:pPr>
+              <w:spacing w:line="300" w:lineRule="atLeast"/>
+              <w:rPr>
+                <w:rFonts w:ascii="Consolas" w:eastAsia="Times New Roman" w:hAnsi="Consolas" w:cs="Segoe UI"/>
+                <w:b w:val="0"/>
+                <w:color w:val="24292E"/>
+                <w:sz w:val="18"/>
+                <w:szCs w:val="18"/>
+                <w:lang w:val="en-US" w:eastAsia="pt-PT"/>
+              </w:rPr>
+            </w:pPr>
+          </w:p>
+        </w:tc>
+      </w:tr>
+      <w:tr>
+        <w:trPr>
+          <w:cnfStyle w:val="000000100000" w:firstRow="0" w:lastRow="0" w:firstColumn="0" w:lastColumn="0" w:oddVBand="0" w:evenVBand="0" w:oddHBand="1" w:evenHBand="0" w:firstRowFirstColumn="0" w:firstRowLastColumn="0" w:lastRowFirstColumn="0" w:lastRowLastColumn="0"/>
+        </w:trPr>
+        <w:tc>
+          <w:tcPr>
+            <w:cnfStyle w:val="001000000000" w:firstRow="0" w:lastRow="0" w:firstColumn="1" w:lastColumn="0" w:oddVBand="0" w:evenVBand="0" w:oddHBand="0" w:evenHBand="0" w:firstRowFirstColumn="0" w:firstRowLastColumn="0" w:lastRowFirstColumn="0" w:lastRowLastColumn="0"/>
+            <w:tcW w:w="4247" w:type="dxa"/>
+          </w:tcPr>
+          <w:p>
+            <w:r>
               <w:t>Query reference</w:t>
             </w:r>
           </w:p>
@@ -17243,7 +17275,6 @@
           </w:tcPr>
           <w:p>
             <w:r>
-              <w:lastRenderedPageBreak/>
               <w:t>Index reference</w:t>
             </w:r>
           </w:p>
@@ -17303,8 +17334,6 @@
             <w:r>
               <w:t>SELECT04</w:t>
             </w:r>
-            <w:bookmarkStart w:id="6" w:name="_GoBack"/>
-            <w:bookmarkEnd w:id="6"/>
           </w:p>
         </w:tc>
       </w:tr>
@@ -17734,13 +17763,7 @@
               <w:rPr>
                 <w:b w:val="0"/>
               </w:rPr>
-              <w:t>INDEX0</w:t>
-            </w:r>
-            <w:r>
-              <w:rPr>
-                <w:b w:val="0"/>
-              </w:rPr>
-              <w:t>4</w:t>
+              <w:t>INDEX04</w:t>
             </w:r>
           </w:p>
         </w:tc>
@@ -17936,13 +17959,7 @@
               <w:cnfStyle w:val="000000100000" w:firstRow="0" w:lastRow="0" w:firstColumn="0" w:lastColumn="0" w:oddVBand="0" w:evenVBand="0" w:oddHBand="1" w:evenHBand="0" w:firstRowFirstColumn="0" w:firstRowLastColumn="0" w:lastRowFirstColumn="0" w:lastRowLastColumn="0"/>
             </w:pPr>
             <w:r>
-              <w:t xml:space="preserve">Query needs to be executed many times and </w:t>
-            </w:r>
-            <w:r>
-              <w:t>has to be fast because it is executed many times</w:t>
-            </w:r>
-            <w:r>
-              <w:t>; cardinality is medium so it’s a good candidate for clustering.</w:t>
+              <w:t>Query needs to be executed many times and has to be fast because it is executed many times; cardinality is medium so it’s a good candidate for clustering.</w:t>
             </w:r>
           </w:p>
         </w:tc>
@@ -18160,13 +18177,7 @@
               <w:rPr>
                 <w:b w:val="0"/>
               </w:rPr>
-              <w:t>INDEX0</w:t>
-            </w:r>
-            <w:r>
-              <w:rPr>
-                <w:b w:val="0"/>
-              </w:rPr>
-              <w:t>5</w:t>
+              <w:t>INDEX05</w:t>
             </w:r>
           </w:p>
         </w:tc>
@@ -18663,7 +18674,6 @@
           <w:b/>
           <w:u w:val="single"/>
         </w:rPr>
-        <w:lastRenderedPageBreak/>
         <w:t>Full-text Search indexes</w:t>
       </w:r>
     </w:p>
@@ -19092,13 +19102,7 @@
               <w:rPr>
                 <w:b w:val="0"/>
               </w:rPr>
-              <w:t>INDEX0</w:t>
-            </w:r>
-            <w:r>
-              <w:rPr>
-                <w:b w:val="0"/>
-              </w:rPr>
-              <w:t>7</w:t>
+              <w:t>INDEX07</w:t>
             </w:r>
           </w:p>
         </w:tc>
@@ -19265,19 +19269,7 @@
               <w:cnfStyle w:val="000000000000" w:firstRow="0" w:lastRow="0" w:firstColumn="0" w:lastColumn="0" w:oddVBand="0" w:evenVBand="0" w:oddHBand="0" w:evenHBand="0" w:firstRowFirstColumn="0" w:firstRowLastColumn="0" w:lastRowFirstColumn="0" w:lastRowLastColumn="0"/>
             </w:pPr>
             <w:r>
-              <w:t xml:space="preserve">To improve the performance of full text searches while searching for </w:t>
-            </w:r>
-            <w:r>
-              <w:t>user</w:t>
-            </w:r>
-            <w:r>
-              <w:t xml:space="preserve">s by their </w:t>
-            </w:r>
-            <w:r>
-              <w:t>username</w:t>
-            </w:r>
-            <w:r>
-              <w:t xml:space="preserve">; </w:t>
+              <w:t xml:space="preserve">To improve the performance of full text searches while searching for users by their username; </w:t>
             </w:r>
             <w:proofErr w:type="spellStart"/>
             <w:r>

</xml_diff>